<commit_message>
SendAllClient <-> ReceiveFromServer match
Server function "SendAllClient" matched format with client function "ReceiveFromServer"
Changed packet name "RotationAxis -> movement", consistent variable name format
Need to be keeping encapsulation (Server class members are now public, Client is not friend of Server
</commit_message>
<xml_diff>
--- a/넷겜플01반_1조_추진계획서_ver3.docx
+++ b/넷겜플01반_1조_추진계획서_ver3.docx
@@ -683,6 +683,7 @@
           <w:szCs w:val="22"/>
         </w:rPr>
       </w:pPr>
+      <w:proofErr w:type="spellStart"/>
       <w:r>
         <w:rPr>
           <w:rFonts w:hint="eastAsia"/>
@@ -691,7 +692,18 @@
           <w:sz w:val="22"/>
           <w:szCs w:val="22"/>
         </w:rPr>
-        <w:t>인게임 예시</w:t>
+        <w:t>인게임</w:t>
+      </w:r>
+      <w:proofErr w:type="spellEnd"/>
+      <w:r>
+        <w:rPr>
+          <w:rFonts w:hint="eastAsia"/>
+          <w:b w:val="0"/>
+          <w:bCs w:val="0"/>
+          <w:sz w:val="22"/>
+          <w:szCs w:val="22"/>
+        </w:rPr>
+        <w:t xml:space="preserve"> 예시</w:t>
       </w:r>
     </w:p>
     <w:p>
@@ -805,13 +817,23 @@
               </w:rPr>
               <w:t>“</w:t>
             </w:r>
+            <w:proofErr w:type="spellStart"/>
             <w:r>
               <w:rPr>
                 <w:rFonts w:asciiTheme="majorEastAsia" w:eastAsiaTheme="majorEastAsia" w:hAnsiTheme="majorEastAsia" w:hint="eastAsia"/>
                 <w:sz w:val="26"/>
                 <w:szCs w:val="26"/>
               </w:rPr>
-              <w:t xml:space="preserve">Heli </w:t>
+              <w:t>Heli</w:t>
+            </w:r>
+            <w:proofErr w:type="spellEnd"/>
+            <w:r>
+              <w:rPr>
+                <w:rFonts w:asciiTheme="majorEastAsia" w:eastAsiaTheme="majorEastAsia" w:hAnsiTheme="majorEastAsia" w:hint="eastAsia"/>
+                <w:sz w:val="26"/>
+                <w:szCs w:val="26"/>
+              </w:rPr>
+              <w:t xml:space="preserve"> </w:t>
             </w:r>
             <w:r>
               <w:rPr>
@@ -894,7 +916,21 @@
               <w:rPr>
                 <w:rFonts w:asciiTheme="majorEastAsia" w:eastAsiaTheme="majorEastAsia" w:hAnsiTheme="majorEastAsia" w:cs="Arial Unicode MS"/>
               </w:rPr>
-              <w:t xml:space="preserve"> DirectX를 활용한</w:t>
+              <w:t xml:space="preserve"> </w:t>
+            </w:r>
+            <w:proofErr w:type="spellStart"/>
+            <w:r>
+              <w:rPr>
+                <w:rFonts w:asciiTheme="majorEastAsia" w:eastAsiaTheme="majorEastAsia" w:hAnsiTheme="majorEastAsia" w:cs="Arial Unicode MS"/>
+              </w:rPr>
+              <w:t>DirectX를</w:t>
+            </w:r>
+            <w:proofErr w:type="spellEnd"/>
+            <w:r>
+              <w:rPr>
+                <w:rFonts w:asciiTheme="majorEastAsia" w:eastAsiaTheme="majorEastAsia" w:hAnsiTheme="majorEastAsia" w:cs="Arial Unicode MS"/>
+              </w:rPr>
+              <w:t xml:space="preserve"> 활용한</w:t>
             </w:r>
             <w:r>
               <w:rPr>
@@ -943,7 +979,21 @@
               <w:rPr>
                 <w:rFonts w:asciiTheme="majorEastAsia" w:eastAsiaTheme="majorEastAsia" w:hAnsiTheme="majorEastAsia" w:cs="Arial Unicode MS"/>
               </w:rPr>
-              <w:t xml:space="preserve"> 미사일과 무작위로 스폰되는 </w:t>
+              <w:t xml:space="preserve"> 미사일과 무작위로 </w:t>
+            </w:r>
+            <w:proofErr w:type="spellStart"/>
+            <w:r>
+              <w:rPr>
+                <w:rFonts w:asciiTheme="majorEastAsia" w:eastAsiaTheme="majorEastAsia" w:hAnsiTheme="majorEastAsia" w:cs="Arial Unicode MS"/>
+              </w:rPr>
+              <w:t>스폰되는</w:t>
+            </w:r>
+            <w:proofErr w:type="spellEnd"/>
+            <w:r>
+              <w:rPr>
+                <w:rFonts w:asciiTheme="majorEastAsia" w:eastAsiaTheme="majorEastAsia" w:hAnsiTheme="majorEastAsia" w:cs="Arial Unicode MS"/>
+              </w:rPr>
+              <w:t xml:space="preserve"> </w:t>
             </w:r>
           </w:p>
           <w:p>
@@ -964,6 +1014,7 @@
               </w:rPr>
               <w:t xml:space="preserve"> </w:t>
             </w:r>
+            <w:proofErr w:type="spellStart"/>
             <w:r>
               <w:rPr>
                 <w:rFonts w:asciiTheme="majorEastAsia" w:eastAsiaTheme="majorEastAsia" w:hAnsiTheme="majorEastAsia" w:cs="Arial Unicode MS"/>
@@ -971,6 +1022,7 @@
               </w:rPr>
               <w:t>데스매치</w:t>
             </w:r>
+            <w:proofErr w:type="spellEnd"/>
             <w:r>
               <w:rPr>
                 <w:rFonts w:asciiTheme="majorEastAsia" w:eastAsiaTheme="majorEastAsia" w:hAnsiTheme="majorEastAsia" w:cs="Arial Unicode MS"/>
@@ -1048,8 +1100,30 @@
               <w:rPr>
                 <w:rFonts w:asciiTheme="majorEastAsia" w:eastAsiaTheme="majorEastAsia" w:hAnsiTheme="majorEastAsia" w:cs="Arial Unicode MS" w:hint="eastAsia"/>
               </w:rPr>
-              <w:t>플레이어 상승/하강: Q/E</w:t>
-            </w:r>
+              <w:t xml:space="preserve">플레이어 상승/하강: </w:t>
+            </w:r>
+            <w:proofErr w:type="spellStart"/>
+            <w:r>
+              <w:rPr>
+                <w:rFonts w:asciiTheme="majorEastAsia" w:eastAsiaTheme="majorEastAsia" w:hAnsiTheme="majorEastAsia" w:cs="Arial Unicode MS" w:hint="eastAsia"/>
+              </w:rPr>
+              <w:t>Q</w:t>
+            </w:r>
+            <w:proofErr w:type="spellEnd"/>
+            <w:r>
+              <w:rPr>
+                <w:rFonts w:asciiTheme="majorEastAsia" w:eastAsiaTheme="majorEastAsia" w:hAnsiTheme="majorEastAsia" w:cs="Arial Unicode MS" w:hint="eastAsia"/>
+              </w:rPr>
+              <w:t>/</w:t>
+            </w:r>
+            <w:proofErr w:type="spellStart"/>
+            <w:r>
+              <w:rPr>
+                <w:rFonts w:asciiTheme="majorEastAsia" w:eastAsiaTheme="majorEastAsia" w:hAnsiTheme="majorEastAsia" w:cs="Arial Unicode MS" w:hint="eastAsia"/>
+              </w:rPr>
+              <w:t>E</w:t>
+            </w:r>
+            <w:proofErr w:type="spellEnd"/>
           </w:p>
           <w:p>
             <w:pPr>
@@ -1063,12 +1137,14 @@
               </w:rPr>
               <w:t xml:space="preserve">미사일 발사: </w:t>
             </w:r>
+            <w:proofErr w:type="spellStart"/>
             <w:r>
               <w:rPr>
                 <w:rFonts w:asciiTheme="majorEastAsia" w:eastAsiaTheme="majorEastAsia" w:hAnsiTheme="majorEastAsia" w:cs="Arial Unicode MS" w:hint="eastAsia"/>
               </w:rPr>
               <w:t>Space</w:t>
             </w:r>
+            <w:proofErr w:type="spellEnd"/>
           </w:p>
         </w:tc>
       </w:tr>
@@ -1152,6 +1228,7 @@
                 <w:lang w:val="en-US"/>
               </w:rPr>
             </w:pPr>
+            <w:proofErr w:type="spellStart"/>
             <w:r>
               <w:rPr>
                 <w:rFonts w:asciiTheme="majorEastAsia" w:eastAsiaTheme="majorEastAsia" w:hAnsiTheme="majorEastAsia" w:cs="Arial Unicode MS" w:hint="eastAsia"/>
@@ -1160,14 +1237,25 @@
               </w:rPr>
               <w:t>Player</w:t>
             </w:r>
+            <w:proofErr w:type="spellEnd"/>
             <w:r>
               <w:rPr>
                 <w:rFonts w:asciiTheme="majorEastAsia" w:eastAsiaTheme="majorEastAsia" w:hAnsiTheme="majorEastAsia" w:cs="Arial Unicode MS" w:hint="eastAsia"/>
                 <w:color w:val="000000" w:themeColor="text1"/>
                 <w:lang w:val="en-US"/>
               </w:rPr>
-              <w:t xml:space="preserve"> Object</w:t>
-            </w:r>
+              <w:t xml:space="preserve"> </w:t>
+            </w:r>
+            <w:proofErr w:type="spellStart"/>
+            <w:r>
+              <w:rPr>
+                <w:rFonts w:asciiTheme="majorEastAsia" w:eastAsiaTheme="majorEastAsia" w:hAnsiTheme="majorEastAsia" w:cs="Arial Unicode MS" w:hint="eastAsia"/>
+                <w:color w:val="000000" w:themeColor="text1"/>
+                <w:lang w:val="en-US"/>
+              </w:rPr>
+              <w:t>Object</w:t>
+            </w:r>
+            <w:proofErr w:type="spellEnd"/>
           </w:p>
           <w:p>
             <w:pPr>
@@ -1191,8 +1279,36 @@
                 <w:color w:val="000000" w:themeColor="text1"/>
                 <w:lang w:val="en-US"/>
               </w:rPr>
-              <w:t>4X4 World Transform Matrix</w:t>
-            </w:r>
+              <w:t xml:space="preserve">4X4 World </w:t>
+            </w:r>
+            <w:proofErr w:type="spellStart"/>
+            <w:r>
+              <w:rPr>
+                <w:rFonts w:asciiTheme="majorEastAsia" w:eastAsiaTheme="majorEastAsia" w:hAnsiTheme="majorEastAsia" w:cs="Arial Unicode MS" w:hint="eastAsia"/>
+                <w:color w:val="000000" w:themeColor="text1"/>
+                <w:lang w:val="en-US"/>
+              </w:rPr>
+              <w:t>Transform</w:t>
+            </w:r>
+            <w:proofErr w:type="spellEnd"/>
+            <w:r>
+              <w:rPr>
+                <w:rFonts w:asciiTheme="majorEastAsia" w:eastAsiaTheme="majorEastAsia" w:hAnsiTheme="majorEastAsia" w:cs="Arial Unicode MS" w:hint="eastAsia"/>
+                <w:color w:val="000000" w:themeColor="text1"/>
+                <w:lang w:val="en-US"/>
+              </w:rPr>
+              <w:t xml:space="preserve"> </w:t>
+            </w:r>
+            <w:proofErr w:type="spellStart"/>
+            <w:r>
+              <w:rPr>
+                <w:rFonts w:asciiTheme="majorEastAsia" w:eastAsiaTheme="majorEastAsia" w:hAnsiTheme="majorEastAsia" w:cs="Arial Unicode MS" w:hint="eastAsia"/>
+                <w:color w:val="000000" w:themeColor="text1"/>
+                <w:lang w:val="en-US"/>
+              </w:rPr>
+              <w:t>Matrix</w:t>
+            </w:r>
+            <w:proofErr w:type="spellEnd"/>
           </w:p>
           <w:p>
             <w:pPr>
@@ -1276,13 +1392,41 @@
                 <w:lang w:val="en-US"/>
               </w:rPr>
             </w:pPr>
+            <w:proofErr w:type="spellStart"/>
             <w:r>
               <w:rPr>
                 <w:rFonts w:asciiTheme="majorEastAsia" w:eastAsiaTheme="majorEastAsia" w:hAnsiTheme="majorEastAsia" w:cs="Arial Unicode MS"/>
                 <w:color w:val="000000" w:themeColor="text1"/>
                 <w:lang w:val="en-US"/>
               </w:rPr>
-              <w:t xml:space="preserve">Missile Object </w:t>
+              <w:t>Missile</w:t>
+            </w:r>
+            <w:proofErr w:type="spellEnd"/>
+            <w:r>
+              <w:rPr>
+                <w:rFonts w:asciiTheme="majorEastAsia" w:eastAsiaTheme="majorEastAsia" w:hAnsiTheme="majorEastAsia" w:cs="Arial Unicode MS"/>
+                <w:color w:val="000000" w:themeColor="text1"/>
+                <w:lang w:val="en-US"/>
+              </w:rPr>
+              <w:t xml:space="preserve"> </w:t>
+            </w:r>
+            <w:proofErr w:type="spellStart"/>
+            <w:r>
+              <w:rPr>
+                <w:rFonts w:asciiTheme="majorEastAsia" w:eastAsiaTheme="majorEastAsia" w:hAnsiTheme="majorEastAsia" w:cs="Arial Unicode MS"/>
+                <w:color w:val="000000" w:themeColor="text1"/>
+                <w:lang w:val="en-US"/>
+              </w:rPr>
+              <w:t>Object</w:t>
+            </w:r>
+            <w:proofErr w:type="spellEnd"/>
+            <w:r>
+              <w:rPr>
+                <w:rFonts w:asciiTheme="majorEastAsia" w:eastAsiaTheme="majorEastAsia" w:hAnsiTheme="majorEastAsia" w:cs="Arial Unicode MS"/>
+                <w:color w:val="000000" w:themeColor="text1"/>
+                <w:lang w:val="en-US"/>
+              </w:rPr>
+              <w:t xml:space="preserve"> </w:t>
             </w:r>
           </w:p>
           <w:p>
@@ -1307,8 +1451,36 @@
                 <w:color w:val="000000" w:themeColor="text1"/>
                 <w:lang w:val="en-US"/>
               </w:rPr>
-              <w:t>4X4 World Transform Matrix</w:t>
-            </w:r>
+              <w:t xml:space="preserve">4X4 World </w:t>
+            </w:r>
+            <w:proofErr w:type="spellStart"/>
+            <w:r>
+              <w:rPr>
+                <w:rFonts w:asciiTheme="majorEastAsia" w:eastAsiaTheme="majorEastAsia" w:hAnsiTheme="majorEastAsia" w:cs="Arial Unicode MS" w:hint="eastAsia"/>
+                <w:color w:val="000000" w:themeColor="text1"/>
+                <w:lang w:val="en-US"/>
+              </w:rPr>
+              <w:t>Transform</w:t>
+            </w:r>
+            <w:proofErr w:type="spellEnd"/>
+            <w:r>
+              <w:rPr>
+                <w:rFonts w:asciiTheme="majorEastAsia" w:eastAsiaTheme="majorEastAsia" w:hAnsiTheme="majorEastAsia" w:cs="Arial Unicode MS" w:hint="eastAsia"/>
+                <w:color w:val="000000" w:themeColor="text1"/>
+                <w:lang w:val="en-US"/>
+              </w:rPr>
+              <w:t xml:space="preserve"> </w:t>
+            </w:r>
+            <w:proofErr w:type="spellStart"/>
+            <w:r>
+              <w:rPr>
+                <w:rFonts w:asciiTheme="majorEastAsia" w:eastAsiaTheme="majorEastAsia" w:hAnsiTheme="majorEastAsia" w:cs="Arial Unicode MS" w:hint="eastAsia"/>
+                <w:color w:val="000000" w:themeColor="text1"/>
+                <w:lang w:val="en-US"/>
+              </w:rPr>
+              <w:t>Matrix</w:t>
+            </w:r>
+            <w:proofErr w:type="spellEnd"/>
           </w:p>
           <w:p>
             <w:pPr>
@@ -1406,6 +1578,7 @@
                 <w:lang w:val="en-US"/>
               </w:rPr>
             </w:pPr>
+            <w:proofErr w:type="spellStart"/>
             <w:r>
               <w:rPr>
                 <w:rFonts w:asciiTheme="majorEastAsia" w:eastAsiaTheme="majorEastAsia" w:hAnsiTheme="majorEastAsia" w:cs="Arial Unicode MS" w:hint="eastAsia"/>
@@ -1414,14 +1587,25 @@
               </w:rPr>
               <w:t>Item</w:t>
             </w:r>
+            <w:proofErr w:type="spellEnd"/>
             <w:r>
               <w:rPr>
                 <w:rFonts w:asciiTheme="majorEastAsia" w:eastAsiaTheme="majorEastAsia" w:hAnsiTheme="majorEastAsia" w:cs="Arial Unicode MS"/>
                 <w:color w:val="000000" w:themeColor="text1"/>
                 <w:lang w:val="en-US"/>
               </w:rPr>
-              <w:t xml:space="preserve"> Object</w:t>
-            </w:r>
+              <w:t xml:space="preserve"> </w:t>
+            </w:r>
+            <w:proofErr w:type="spellStart"/>
+            <w:r>
+              <w:rPr>
+                <w:rFonts w:asciiTheme="majorEastAsia" w:eastAsiaTheme="majorEastAsia" w:hAnsiTheme="majorEastAsia" w:cs="Arial Unicode MS"/>
+                <w:color w:val="000000" w:themeColor="text1"/>
+                <w:lang w:val="en-US"/>
+              </w:rPr>
+              <w:t>Object</w:t>
+            </w:r>
+            <w:proofErr w:type="spellEnd"/>
           </w:p>
           <w:p>
             <w:pPr>
@@ -1445,8 +1629,36 @@
                 <w:color w:val="000000" w:themeColor="text1"/>
                 <w:lang w:val="en-US"/>
               </w:rPr>
-              <w:t>4X4 World Transform Matrix</w:t>
-            </w:r>
+              <w:t xml:space="preserve">4X4 World </w:t>
+            </w:r>
+            <w:proofErr w:type="spellStart"/>
+            <w:r>
+              <w:rPr>
+                <w:rFonts w:asciiTheme="majorEastAsia" w:eastAsiaTheme="majorEastAsia" w:hAnsiTheme="majorEastAsia" w:cs="Arial Unicode MS" w:hint="eastAsia"/>
+                <w:color w:val="000000" w:themeColor="text1"/>
+                <w:lang w:val="en-US"/>
+              </w:rPr>
+              <w:t>Transform</w:t>
+            </w:r>
+            <w:proofErr w:type="spellEnd"/>
+            <w:r>
+              <w:rPr>
+                <w:rFonts w:asciiTheme="majorEastAsia" w:eastAsiaTheme="majorEastAsia" w:hAnsiTheme="majorEastAsia" w:cs="Arial Unicode MS" w:hint="eastAsia"/>
+                <w:color w:val="000000" w:themeColor="text1"/>
+                <w:lang w:val="en-US"/>
+              </w:rPr>
+              <w:t xml:space="preserve"> </w:t>
+            </w:r>
+            <w:proofErr w:type="spellStart"/>
+            <w:r>
+              <w:rPr>
+                <w:rFonts w:asciiTheme="majorEastAsia" w:eastAsiaTheme="majorEastAsia" w:hAnsiTheme="majorEastAsia" w:cs="Arial Unicode MS" w:hint="eastAsia"/>
+                <w:color w:val="000000" w:themeColor="text1"/>
+                <w:lang w:val="en-US"/>
+              </w:rPr>
+              <w:t>Matrix</w:t>
+            </w:r>
+            <w:proofErr w:type="spellEnd"/>
           </w:p>
           <w:p>
             <w:pPr>
@@ -1594,15 +1806,24 @@
                 <w:rFonts w:hint="eastAsia"/>
                 <w:lang w:val="en-US"/>
               </w:rPr>
-              <w:t xml:space="preserve"> 플레이어가 한 명이면 아이템 생성</w:t>
-            </w:r>
+              <w:t xml:space="preserve"> 플레이어가 한 명이면 아이템 </w:t>
+            </w:r>
+            <w:proofErr w:type="spellStart"/>
             <w:r>
               <w:rPr>
                 <w:rFonts w:hint="eastAsia"/>
                 <w:lang w:val="en-US"/>
               </w:rPr>
+              <w:t>생성</w:t>
+            </w:r>
+            <w:r>
+              <w:rPr>
+                <w:rFonts w:hint="eastAsia"/>
+                <w:lang w:val="en-US"/>
+              </w:rPr>
               <w:t>X</w:t>
             </w:r>
+            <w:proofErr w:type="spellEnd"/>
             <w:r>
               <w:rPr>
                 <w:rFonts w:hint="eastAsia"/>
@@ -1797,6 +2018,7 @@
           <w:szCs w:val="40"/>
         </w:rPr>
       </w:pPr>
+      <w:proofErr w:type="spellStart"/>
       <w:r>
         <w:rPr>
           <w:rFonts w:asciiTheme="majorEastAsia" w:eastAsiaTheme="majorEastAsia" w:hAnsiTheme="majorEastAsia"/>
@@ -1806,6 +2028,7 @@
         <w:lastRenderedPageBreak/>
         <w:t>High-Level</w:t>
       </w:r>
+      <w:proofErr w:type="spellEnd"/>
     </w:p>
     <w:p>
       <w:pPr>
@@ -1988,6 +2211,7 @@
       <w:r>
         <w:rPr>
           <w:rFonts w:asciiTheme="majorEastAsia" w:eastAsiaTheme="majorEastAsia" w:hAnsiTheme="majorEastAsia"/>
+          <w:noProof/>
           <w:sz w:val="26"/>
           <w:szCs w:val="26"/>
         </w:rPr>
@@ -2068,6 +2292,7 @@
           <w:szCs w:val="40"/>
         </w:rPr>
       </w:pPr>
+      <w:proofErr w:type="spellStart"/>
       <w:r>
         <w:rPr>
           <w:rFonts w:asciiTheme="majorEastAsia" w:eastAsiaTheme="majorEastAsia" w:hAnsiTheme="majorEastAsia"/>
@@ -2093,6 +2318,7 @@
         </w:rPr>
         <w:t>Level</w:t>
       </w:r>
+      <w:proofErr w:type="spellEnd"/>
     </w:p>
     <w:p>
       <w:pPr>
@@ -2139,6 +2365,7 @@
           <w:szCs w:val="26"/>
         </w:rPr>
       </w:pPr>
+      <w:proofErr w:type="spellStart"/>
       <w:r>
         <w:rPr>
           <w:rFonts w:asciiTheme="majorEastAsia" w:eastAsiaTheme="majorEastAsia" w:hAnsiTheme="majorEastAsia" w:hint="eastAsia"/>
@@ -2147,22 +2374,51 @@
         </w:rPr>
         <w:t>Client</w:t>
       </w:r>
+      <w:proofErr w:type="spellEnd"/>
       <w:r>
         <w:rPr>
           <w:rFonts w:asciiTheme="majorEastAsia" w:eastAsiaTheme="majorEastAsia" w:hAnsiTheme="majorEastAsia" w:hint="eastAsia"/>
           <w:sz w:val="26"/>
           <w:szCs w:val="26"/>
         </w:rPr>
-        <w:t xml:space="preserve"> to </w:t>
+        <w:t xml:space="preserve"> </w:t>
       </w:r>
+      <w:proofErr w:type="spellStart"/>
       <w:r>
         <w:rPr>
           <w:rFonts w:asciiTheme="majorEastAsia" w:eastAsiaTheme="majorEastAsia" w:hAnsiTheme="majorEastAsia" w:hint="eastAsia"/>
           <w:sz w:val="26"/>
           <w:szCs w:val="26"/>
         </w:rPr>
-        <w:t>Server Packet</w:t>
+        <w:t>to</w:t>
       </w:r>
+      <w:proofErr w:type="spellEnd"/>
+      <w:r>
+        <w:rPr>
+          <w:rFonts w:asciiTheme="majorEastAsia" w:eastAsiaTheme="majorEastAsia" w:hAnsiTheme="majorEastAsia" w:hint="eastAsia"/>
+          <w:sz w:val="26"/>
+          <w:szCs w:val="26"/>
+        </w:rPr>
+        <w:t xml:space="preserve"> </w:t>
+      </w:r>
+      <w:r>
+        <w:rPr>
+          <w:rFonts w:asciiTheme="majorEastAsia" w:eastAsiaTheme="majorEastAsia" w:hAnsiTheme="majorEastAsia" w:hint="eastAsia"/>
+          <w:sz w:val="26"/>
+          <w:szCs w:val="26"/>
+        </w:rPr>
+        <w:t xml:space="preserve">Server </w:t>
+      </w:r>
+      <w:proofErr w:type="spellStart"/>
+      <w:r>
+        <w:rPr>
+          <w:rFonts w:asciiTheme="majorEastAsia" w:eastAsiaTheme="majorEastAsia" w:hAnsiTheme="majorEastAsia" w:hint="eastAsia"/>
+          <w:sz w:val="26"/>
+          <w:szCs w:val="26"/>
+        </w:rPr>
+        <w:t>Packet</w:t>
+      </w:r>
+      <w:proofErr w:type="spellEnd"/>
     </w:p>
     <w:p>
       <w:pPr>
@@ -2193,6 +2449,7 @@
                       <w:lang w:val="en-US"/>
                     </w:rPr>
                   </w:pPr>
+                  <w:proofErr w:type="spellStart"/>
                   <w:r>
                     <w:rPr>
                       <w:rFonts w:hint="eastAsia"/>
@@ -2205,6 +2462,7 @@
                     </w:rPr>
                     <w:t>PlayerKeyPacket</w:t>
                   </w:r>
+                  <w:proofErr w:type="spellEnd"/>
                 </w:p>
                 <w:p>
                   <w:pPr>
@@ -2215,6 +2473,7 @@
                       <w:lang w:val="en-US"/>
                     </w:rPr>
                   </w:pPr>
+                  <w:proofErr w:type="spellStart"/>
                   <w:r>
                     <w:rPr>
                       <w:rFonts w:hint="eastAsia"/>
@@ -2225,6 +2484,7 @@
                     </w:rPr>
                     <w:t>int</w:t>
                   </w:r>
+                  <w:proofErr w:type="spellEnd"/>
                   <w:r>
                     <w:rPr>
                       <w:rFonts w:hint="eastAsia"/>
@@ -2234,6 +2494,7 @@
                     </w:rPr>
                     <w:t xml:space="preserve"> </w:t>
                   </w:r>
+                  <w:proofErr w:type="spellStart"/>
                   <w:r>
                     <w:rPr>
                       <w:rFonts w:hint="eastAsia"/>
@@ -2244,6 +2505,7 @@
                     </w:rPr>
                     <w:t>char</w:t>
                   </w:r>
+                  <w:proofErr w:type="spellEnd"/>
                   <w:r>
                     <w:rPr>
                       <w:rFonts w:hint="eastAsia"/>
@@ -2253,6 +2515,7 @@
                     </w:rPr>
                     <w:t xml:space="preserve"> </w:t>
                   </w:r>
+                  <w:proofErr w:type="spellStart"/>
                   <w:r>
                     <w:rPr>
                       <w:rFonts w:hint="eastAsia"/>
@@ -2262,6 +2525,7 @@
                     </w:rPr>
                     <w:t>PlayerKeyInput</w:t>
                   </w:r>
+                  <w:proofErr w:type="spellEnd"/>
                 </w:p>
                 <w:p>
                   <w:pPr>
@@ -2279,8 +2543,9 @@
                       <w:szCs w:val="20"/>
                       <w:lang w:val="en-US"/>
                     </w:rPr>
-                    <w:t>POINT Mous</w:t>
-                  </w:r>
+                    <w:t xml:space="preserve">POINT </w:t>
+                  </w:r>
+                  <w:proofErr w:type="spellStart"/>
                   <w:r>
                     <w:rPr>
                       <w:rFonts w:hint="eastAsia"/>
@@ -2288,7 +2553,7 @@
                       <w:szCs w:val="20"/>
                       <w:lang w:val="en-US"/>
                     </w:rPr>
-                    <w:t>ePos</w:t>
+                    <w:t>Mous</w:t>
                   </w:r>
                   <w:r>
                     <w:rPr>
@@ -2297,8 +2562,18 @@
                       <w:szCs w:val="20"/>
                       <w:lang w:val="en-US"/>
                     </w:rPr>
+                    <w:t>ePos</w:t>
+                  </w:r>
+                  <w:r>
+                    <w:rPr>
+                      <w:rFonts w:hint="eastAsia"/>
+                      <w:sz w:val="20"/>
+                      <w:szCs w:val="20"/>
+                      <w:lang w:val="en-US"/>
+                    </w:rPr>
                     <w:t>ition</w:t>
                   </w:r>
+                  <w:proofErr w:type="spellEnd"/>
                 </w:p>
               </w:txbxContent>
             </v:textbox>
@@ -2420,16 +2695,54 @@
           <w:sz w:val="26"/>
           <w:szCs w:val="26"/>
         </w:rPr>
-        <w:t xml:space="preserve"> to </w:t>
+        <w:t xml:space="preserve"> </w:t>
       </w:r>
+      <w:proofErr w:type="spellStart"/>
       <w:r>
         <w:rPr>
           <w:rFonts w:asciiTheme="majorEastAsia" w:eastAsiaTheme="majorEastAsia" w:hAnsiTheme="majorEastAsia" w:cs="Arial Unicode MS" w:hint="eastAsia"/>
           <w:sz w:val="26"/>
           <w:szCs w:val="26"/>
         </w:rPr>
-        <w:t>Client Packet</w:t>
+        <w:t>to</w:t>
       </w:r>
+      <w:proofErr w:type="spellEnd"/>
+      <w:r>
+        <w:rPr>
+          <w:rFonts w:asciiTheme="majorEastAsia" w:eastAsiaTheme="majorEastAsia" w:hAnsiTheme="majorEastAsia" w:cs="Arial Unicode MS" w:hint="eastAsia"/>
+          <w:sz w:val="26"/>
+          <w:szCs w:val="26"/>
+        </w:rPr>
+        <w:t xml:space="preserve"> </w:t>
+      </w:r>
+      <w:proofErr w:type="spellStart"/>
+      <w:r>
+        <w:rPr>
+          <w:rFonts w:asciiTheme="majorEastAsia" w:eastAsiaTheme="majorEastAsia" w:hAnsiTheme="majorEastAsia" w:cs="Arial Unicode MS" w:hint="eastAsia"/>
+          <w:sz w:val="26"/>
+          <w:szCs w:val="26"/>
+        </w:rPr>
+        <w:t>Client</w:t>
+      </w:r>
+      <w:proofErr w:type="spellEnd"/>
+      <w:r>
+        <w:rPr>
+          <w:rFonts w:asciiTheme="majorEastAsia" w:eastAsiaTheme="majorEastAsia" w:hAnsiTheme="majorEastAsia" w:cs="Arial Unicode MS" w:hint="eastAsia"/>
+          <w:sz w:val="26"/>
+          <w:szCs w:val="26"/>
+        </w:rPr>
+        <w:t xml:space="preserve"> </w:t>
+      </w:r>
+      <w:proofErr w:type="spellStart"/>
+      <w:r>
+        <w:rPr>
+          <w:rFonts w:asciiTheme="majorEastAsia" w:eastAsiaTheme="majorEastAsia" w:hAnsiTheme="majorEastAsia" w:cs="Arial Unicode MS" w:hint="eastAsia"/>
+          <w:sz w:val="26"/>
+          <w:szCs w:val="26"/>
+        </w:rPr>
+        <w:t>Packet</w:t>
+      </w:r>
+      <w:proofErr w:type="spellEnd"/>
     </w:p>
     <w:p>
       <w:pPr>
@@ -2515,6 +2828,7 @@
                       <w:lang w:val="en-US"/>
                     </w:rPr>
                   </w:pPr>
+                  <w:proofErr w:type="spellStart"/>
                   <w:r>
                     <w:rPr>
                       <w:rFonts w:hint="eastAsia"/>
@@ -2565,6 +2879,7 @@
                     </w:rPr>
                     <w:t>Packet</w:t>
                   </w:r>
+                  <w:proofErr w:type="spellEnd"/>
                 </w:p>
                 <w:p>
                   <w:pPr>
@@ -2575,6 +2890,7 @@
                       <w:lang w:val="en-US"/>
                     </w:rPr>
                   </w:pPr>
+                  <w:proofErr w:type="spellStart"/>
                   <w:r>
                     <w:rPr>
                       <w:rFonts w:hint="eastAsia"/>
@@ -2591,8 +2907,29 @@
                       <w:szCs w:val="20"/>
                       <w:lang w:val="en-US"/>
                     </w:rPr>
-                    <w:t>har PacketType</w:t>
-                  </w:r>
+                    <w:t>har</w:t>
+                  </w:r>
+                  <w:proofErr w:type="spellEnd"/>
+                  <w:r>
+                    <w:rPr>
+                      <w:rFonts w:hint="eastAsia"/>
+                      <w:sz w:val="20"/>
+                      <w:szCs w:val="20"/>
+                      <w:lang w:val="en-US"/>
+                    </w:rPr>
+                    <w:t xml:space="preserve"> </w:t>
+                  </w:r>
+                  <w:proofErr w:type="spellStart"/>
+                  <w:r>
+                    <w:rPr>
+                      <w:rFonts w:hint="eastAsia"/>
+                      <w:sz w:val="20"/>
+                      <w:szCs w:val="20"/>
+                      <w:lang w:val="en-US"/>
+                    </w:rPr>
+                    <w:t>PacketType</w:t>
+                  </w:r>
+                  <w:proofErr w:type="spellEnd"/>
                 </w:p>
                 <w:p>
                   <w:pPr>
@@ -2603,6 +2940,7 @@
                       <w:lang w:val="en-US"/>
                     </w:rPr>
                   </w:pPr>
+                  <w:proofErr w:type="spellStart"/>
                   <w:r>
                     <w:rPr>
                       <w:rFonts w:hint="eastAsia"/>
@@ -2612,6 +2950,7 @@
                     </w:rPr>
                     <w:t>char</w:t>
                   </w:r>
+                  <w:proofErr w:type="spellEnd"/>
                   <w:r>
                     <w:rPr>
                       <w:rFonts w:hint="eastAsia"/>
@@ -2621,6 +2960,7 @@
                     </w:rPr>
                     <w:t xml:space="preserve"> </w:t>
                   </w:r>
+                  <w:proofErr w:type="spellStart"/>
                   <w:r>
                     <w:rPr>
                       <w:rFonts w:hint="eastAsia"/>
@@ -2630,6 +2970,7 @@
                     </w:rPr>
                     <w:t>PlayerNumber</w:t>
                   </w:r>
+                  <w:proofErr w:type="spellEnd"/>
                 </w:p>
                 <w:p>
                   <w:pPr>
@@ -2689,8 +3030,20 @@
                       <w:szCs w:val="20"/>
                       <w:lang w:val="en-US"/>
                     </w:rPr>
-                    <w:t xml:space="preserve"> PlayerTransformMatrix</w:t>
-                  </w:r>
+                    <w:t xml:space="preserve"> </w:t>
+                  </w:r>
+                  <w:proofErr w:type="spellStart"/>
+                  <w:r>
+                    <w:rPr>
+                      <w:rFonts w:hint="eastAsia"/>
+                      <w:strike/>
+                      <w:sz w:val="20"/>
+                      <w:szCs w:val="20"/>
+                      <w:lang w:val="en-US"/>
+                    </w:rPr>
+                    <w:t>PlayerTransformMatrix</w:t>
+                  </w:r>
+                  <w:proofErr w:type="spellEnd"/>
                 </w:p>
                 <w:p>
                   <w:pPr>
@@ -2701,6 +3054,7 @@
                       <w:lang w:val="en-US"/>
                     </w:rPr>
                   </w:pPr>
+                  <w:proofErr w:type="spellStart"/>
                   <w:r>
                     <w:rPr>
                       <w:rFonts w:hint="eastAsia"/>
@@ -2708,8 +3062,69 @@
                       <w:szCs w:val="20"/>
                       <w:lang w:val="en-US"/>
                     </w:rPr>
-                    <w:t>float pitch, yaw, roll</w:t>
-                  </w:r>
+                    <w:t>float</w:t>
+                  </w:r>
+                  <w:proofErr w:type="spellEnd"/>
+                  <w:r>
+                    <w:rPr>
+                      <w:rFonts w:hint="eastAsia"/>
+                      <w:sz w:val="20"/>
+                      <w:szCs w:val="20"/>
+                      <w:lang w:val="en-US"/>
+                    </w:rPr>
+                    <w:t xml:space="preserve"> </w:t>
+                  </w:r>
+                  <w:proofErr w:type="spellStart"/>
+                  <w:r>
+                    <w:rPr>
+                      <w:rFonts w:hint="eastAsia"/>
+                      <w:sz w:val="20"/>
+                      <w:szCs w:val="20"/>
+                      <w:lang w:val="en-US"/>
+                    </w:rPr>
+                    <w:t>pitch</w:t>
+                  </w:r>
+                  <w:proofErr w:type="spellEnd"/>
+                  <w:r>
+                    <w:rPr>
+                      <w:rFonts w:hint="eastAsia"/>
+                      <w:sz w:val="20"/>
+                      <w:szCs w:val="20"/>
+                      <w:lang w:val="en-US"/>
+                    </w:rPr>
+                    <w:t xml:space="preserve">, </w:t>
+                  </w:r>
+                  <w:proofErr w:type="spellStart"/>
+                  <w:r>
+                    <w:rPr>
+                      <w:rFonts w:hint="eastAsia"/>
+                      <w:sz w:val="20"/>
+                      <w:szCs w:val="20"/>
+                      <w:lang w:val="en-US"/>
+                    </w:rPr>
+                    <w:t>yaw</w:t>
+                  </w:r>
+                  <w:proofErr w:type="spellEnd"/>
+                  <w:r>
+                    <w:rPr>
+                      <w:rFonts w:hint="eastAsia"/>
+                      <w:sz w:val="20"/>
+                      <w:szCs w:val="20"/>
+                      <w:lang w:val="en-US"/>
+                    </w:rPr>
+                    <w:t xml:space="preserve">, </w:t>
+                  </w:r>
+                  <w:proofErr w:type="spellStart"/>
+                  <w:r>
+                    <w:rPr>
+                      <w:rFonts w:hint="eastAsia"/>
+                      <w:sz w:val="20"/>
+                      <w:szCs w:val="20"/>
+                      <w:lang w:val="en-US"/>
+                    </w:rPr>
+                    <w:t>roll</w:t>
+                  </w:r>
+                  <w:proofErr w:type="spellEnd"/>
                 </w:p>
                 <w:p>
                   <w:pPr>
@@ -2720,6 +3135,7 @@
                       <w:lang w:val="en-US"/>
                     </w:rPr>
                   </w:pPr>
+                  <w:proofErr w:type="spellStart"/>
                   <w:r>
                     <w:rPr>
                       <w:rFonts w:hint="eastAsia"/>
@@ -2727,8 +3143,69 @@
                       <w:szCs w:val="20"/>
                       <w:lang w:val="en-US"/>
                     </w:rPr>
-                    <w:t>float xDelta, yDelta, zDelta</w:t>
-                  </w:r>
+                    <w:t>float</w:t>
+                  </w:r>
+                  <w:proofErr w:type="spellEnd"/>
+                  <w:r>
+                    <w:rPr>
+                      <w:rFonts w:hint="eastAsia"/>
+                      <w:sz w:val="20"/>
+                      <w:szCs w:val="20"/>
+                      <w:lang w:val="en-US"/>
+                    </w:rPr>
+                    <w:t xml:space="preserve"> </w:t>
+                  </w:r>
+                  <w:proofErr w:type="spellStart"/>
+                  <w:r>
+                    <w:rPr>
+                      <w:rFonts w:hint="eastAsia"/>
+                      <w:sz w:val="20"/>
+                      <w:szCs w:val="20"/>
+                      <w:lang w:val="en-US"/>
+                    </w:rPr>
+                    <w:t>xDelta</w:t>
+                  </w:r>
+                  <w:proofErr w:type="spellEnd"/>
+                  <w:r>
+                    <w:rPr>
+                      <w:rFonts w:hint="eastAsia"/>
+                      <w:sz w:val="20"/>
+                      <w:szCs w:val="20"/>
+                      <w:lang w:val="en-US"/>
+                    </w:rPr>
+                    <w:t xml:space="preserve">, </w:t>
+                  </w:r>
+                  <w:proofErr w:type="spellStart"/>
+                  <w:r>
+                    <w:rPr>
+                      <w:rFonts w:hint="eastAsia"/>
+                      <w:sz w:val="20"/>
+                      <w:szCs w:val="20"/>
+                      <w:lang w:val="en-US"/>
+                    </w:rPr>
+                    <w:t>yDelta</w:t>
+                  </w:r>
+                  <w:proofErr w:type="spellEnd"/>
+                  <w:r>
+                    <w:rPr>
+                      <w:rFonts w:hint="eastAsia"/>
+                      <w:sz w:val="20"/>
+                      <w:szCs w:val="20"/>
+                      <w:lang w:val="en-US"/>
+                    </w:rPr>
+                    <w:t xml:space="preserve">, </w:t>
+                  </w:r>
+                  <w:proofErr w:type="spellStart"/>
+                  <w:r>
+                    <w:rPr>
+                      <w:rFonts w:hint="eastAsia"/>
+                      <w:sz w:val="20"/>
+                      <w:szCs w:val="20"/>
+                      <w:lang w:val="en-US"/>
+                    </w:rPr>
+                    <w:t>zDelta</w:t>
+                  </w:r>
+                  <w:proofErr w:type="spellEnd"/>
                 </w:p>
               </w:txbxContent>
             </v:textbox>
@@ -2741,7 +3218,7 @@
           <w:noProof/>
         </w:rPr>
         <w:pict w14:anchorId="4F49FD91">
-          <v:roundrect id="사각형: 둥근 모서리 45" o:spid="_x0000_s2053" style="position:absolute;margin-left:2213.55pt;margin-top:7.85pt;width:219pt;height:133.65pt;z-index:251719680;visibility:visible;mso-wrap-style:square;mso-wrap-distance-left:9pt;mso-wrap-distance-top:0;mso-wrap-distance-right:9pt;mso-wrap-distance-bottom:0;mso-position-horizontal:right;mso-position-horizontal-relative:margin;mso-position-vertical:absolute;mso-position-vertical-relative:text;mso-height-relative:margin;v-text-anchor:middle" arcsize="10923f" o:gfxdata="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" fillcolor="#cfe2f3" strokeweight="1.5pt">
+          <v:roundrect id="사각형: 둥근 모서리 45" o:spid="_x0000_s2053" style="position:absolute;margin-left:2381.35pt;margin-top:7.85pt;width:219pt;height:133.65pt;z-index:251719680;visibility:visible;mso-wrap-style:square;mso-wrap-distance-left:9pt;mso-wrap-distance-top:0;mso-wrap-distance-right:9pt;mso-wrap-distance-bottom:0;mso-position-horizontal:right;mso-position-horizontal-relative:margin;mso-position-vertical:absolute;mso-position-vertical-relative:text;mso-height-relative:margin;v-text-anchor:middle" arcsize="10923f" o:gfxdata="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" fillcolor="#cfe2f3" strokeweight="1.5pt">
             <v:stroke startarrowwidth="narrow" startarrowlength="short" endarrowwidth="narrow" endarrowlength="short"/>
             <v:textbox style="mso-next-textbox:#사각형: 둥근 모서리 45" inset="2.53958mm,2.53958mm,2.53958mm,2.53958mm">
               <w:txbxContent>
@@ -2757,6 +3234,7 @@
                       <w:lang w:val="en-US"/>
                     </w:rPr>
                   </w:pPr>
+                  <w:proofErr w:type="spellStart"/>
                   <w:r>
                     <w:rPr>
                       <w:rFonts w:hint="eastAsia"/>
@@ -2831,6 +3309,7 @@
                     </w:rPr>
                     <w:t>et</w:t>
                   </w:r>
+                  <w:proofErr w:type="spellEnd"/>
                 </w:p>
                 <w:p>
                   <w:pPr>
@@ -2841,6 +3320,7 @@
                       <w:lang w:val="en-US"/>
                     </w:rPr>
                   </w:pPr>
+                  <w:proofErr w:type="spellStart"/>
                   <w:r>
                     <w:rPr>
                       <w:rFonts w:hint="eastAsia"/>
@@ -2857,8 +3337,29 @@
                       <w:szCs w:val="20"/>
                       <w:lang w:val="en-US"/>
                     </w:rPr>
-                    <w:t>har PacketType</w:t>
-                  </w:r>
+                    <w:t>har</w:t>
+                  </w:r>
+                  <w:proofErr w:type="spellEnd"/>
+                  <w:r>
+                    <w:rPr>
+                      <w:rFonts w:hint="eastAsia"/>
+                      <w:sz w:val="20"/>
+                      <w:szCs w:val="20"/>
+                      <w:lang w:val="en-US"/>
+                    </w:rPr>
+                    <w:t xml:space="preserve"> </w:t>
+                  </w:r>
+                  <w:proofErr w:type="spellStart"/>
+                  <w:r>
+                    <w:rPr>
+                      <w:rFonts w:hint="eastAsia"/>
+                      <w:sz w:val="20"/>
+                      <w:szCs w:val="20"/>
+                      <w:lang w:val="en-US"/>
+                    </w:rPr>
+                    <w:t>PacketType</w:t>
+                  </w:r>
+                  <w:proofErr w:type="spellEnd"/>
                 </w:p>
                 <w:p>
                   <w:pPr>
@@ -2869,6 +3370,7 @@
                       <w:lang w:val="en-US"/>
                     </w:rPr>
                   </w:pPr>
+                  <w:proofErr w:type="spellStart"/>
                   <w:r>
                     <w:rPr>
                       <w:rFonts w:hint="eastAsia"/>
@@ -2878,6 +3380,7 @@
                     </w:rPr>
                     <w:t>char</w:t>
                   </w:r>
+                  <w:proofErr w:type="spellEnd"/>
                   <w:r>
                     <w:rPr>
                       <w:rFonts w:hint="eastAsia"/>
@@ -2885,8 +3388,19 @@
                       <w:szCs w:val="20"/>
                       <w:lang w:val="en-US"/>
                     </w:rPr>
-                    <w:t xml:space="preserve"> PlayerNumber</w:t>
-                  </w:r>
+                    <w:t xml:space="preserve"> </w:t>
+                  </w:r>
+                  <w:proofErr w:type="spellStart"/>
+                  <w:r>
+                    <w:rPr>
+                      <w:rFonts w:hint="eastAsia"/>
+                      <w:sz w:val="20"/>
+                      <w:szCs w:val="20"/>
+                      <w:lang w:val="en-US"/>
+                    </w:rPr>
+                    <w:t>PlayerNumber</w:t>
+                  </w:r>
+                  <w:proofErr w:type="spellEnd"/>
                 </w:p>
                 <w:p>
                   <w:pPr>
@@ -2897,6 +3411,7 @@
                       <w:lang w:val="en-US"/>
                     </w:rPr>
                   </w:pPr>
+                  <w:proofErr w:type="spellStart"/>
                   <w:r>
                     <w:rPr>
                       <w:rFonts w:hint="eastAsia"/>
@@ -2904,8 +3419,9 @@
                       <w:szCs w:val="20"/>
                       <w:lang w:val="en-US"/>
                     </w:rPr>
-                    <w:t xml:space="preserve">char </w:t>
-                  </w:r>
+                    <w:t>char</w:t>
+                  </w:r>
+                  <w:proofErr w:type="spellEnd"/>
                   <w:r>
                     <w:rPr>
                       <w:rFonts w:hint="eastAsia"/>
@@ -2913,8 +3429,9 @@
                       <w:szCs w:val="20"/>
                       <w:lang w:val="en-US"/>
                     </w:rPr>
-                    <w:t>Activate</w:t>
-                  </w:r>
+                    <w:t xml:space="preserve"> </w:t>
+                  </w:r>
+                  <w:proofErr w:type="spellStart"/>
                   <w:r>
                     <w:rPr>
                       <w:rFonts w:hint="eastAsia"/>
@@ -2922,7 +3439,7 @@
                       <w:szCs w:val="20"/>
                       <w:lang w:val="en-US"/>
                     </w:rPr>
-                    <w:t>d</w:t>
+                    <w:t>Activate</w:t>
                   </w:r>
                   <w:r>
                     <w:rPr>
@@ -2931,8 +3448,18 @@
                       <w:szCs w:val="20"/>
                       <w:lang w:val="en-US"/>
                     </w:rPr>
+                    <w:t>d</w:t>
+                  </w:r>
+                  <w:r>
+                    <w:rPr>
+                      <w:rFonts w:hint="eastAsia"/>
+                      <w:sz w:val="20"/>
+                      <w:szCs w:val="20"/>
+                      <w:lang w:val="en-US"/>
+                    </w:rPr>
                     <w:t>Missiles</w:t>
                   </w:r>
+                  <w:proofErr w:type="spellEnd"/>
                 </w:p>
                 <w:p>
                   <w:pPr>
@@ -2943,6 +3470,7 @@
                       <w:lang w:val="en-US"/>
                     </w:rPr>
                   </w:pPr>
+                  <w:proofErr w:type="spellStart"/>
                   <w:r>
                     <w:rPr>
                       <w:rFonts w:hint="eastAsia"/>
@@ -2959,8 +3487,9 @@
                       <w:szCs w:val="20"/>
                       <w:lang w:val="en-US"/>
                     </w:rPr>
-                    <w:t>nt PlayerH</w:t>
-                  </w:r>
+                    <w:t>nt</w:t>
+                  </w:r>
+                  <w:proofErr w:type="spellEnd"/>
                   <w:r>
                     <w:rPr>
                       <w:rFonts w:hint="eastAsia"/>
@@ -2968,8 +3497,28 @@
                       <w:szCs w:val="20"/>
                       <w:lang w:val="en-US"/>
                     </w:rPr>
+                    <w:t xml:space="preserve"> </w:t>
+                  </w:r>
+                  <w:proofErr w:type="spellStart"/>
+                  <w:r>
+                    <w:rPr>
+                      <w:rFonts w:hint="eastAsia"/>
+                      <w:sz w:val="20"/>
+                      <w:szCs w:val="20"/>
+                      <w:lang w:val="en-US"/>
+                    </w:rPr>
+                    <w:t>PlayerH</w:t>
+                  </w:r>
+                  <w:r>
+                    <w:rPr>
+                      <w:rFonts w:hint="eastAsia"/>
+                      <w:sz w:val="20"/>
+                      <w:szCs w:val="20"/>
+                      <w:lang w:val="en-US"/>
+                    </w:rPr>
                     <w:t>P</w:t>
                   </w:r>
+                  <w:proofErr w:type="spellEnd"/>
                 </w:p>
               </w:txbxContent>
             </v:textbox>
@@ -3060,21 +3609,41 @@
                     </w:rPr>
                     <w:t xml:space="preserve">접속한 각 플레이어의 </w:t>
                   </w:r>
+                  <w:proofErr w:type="spellStart"/>
                   <w:r>
                     <w:rPr>
                       <w:rFonts w:hint="eastAsia"/>
                       <w:sz w:val="20"/>
                       <w:szCs w:val="20"/>
                     </w:rPr>
-                    <w:t xml:space="preserve">ID와 </w:t>
-                  </w:r>
+                    <w:t>ID와</w:t>
+                  </w:r>
+                  <w:proofErr w:type="spellEnd"/>
                   <w:r>
                     <w:rPr>
                       <w:rFonts w:hint="eastAsia"/>
                       <w:sz w:val="20"/>
                       <w:szCs w:val="20"/>
                     </w:rPr>
-                    <w:t xml:space="preserve">HP정보, </w:t>
+                    <w:t xml:space="preserve"> </w:t>
+                  </w:r>
+                  <w:proofErr w:type="spellStart"/>
+                  <w:r>
+                    <w:rPr>
+                      <w:rFonts w:hint="eastAsia"/>
+                      <w:sz w:val="20"/>
+                      <w:szCs w:val="20"/>
+                    </w:rPr>
+                    <w:t>HP정보</w:t>
+                  </w:r>
+                  <w:proofErr w:type="spellEnd"/>
+                  <w:r>
+                    <w:rPr>
+                      <w:rFonts w:hint="eastAsia"/>
+                      <w:sz w:val="20"/>
+                      <w:szCs w:val="20"/>
+                    </w:rPr>
+                    <w:t xml:space="preserve">, </w:t>
                   </w:r>
                   <w:r>
                     <w:rPr>
@@ -3224,6 +3793,7 @@
                       <w:lang w:val="en-US"/>
                     </w:rPr>
                   </w:pPr>
+                  <w:proofErr w:type="spellStart"/>
                   <w:r>
                     <w:rPr>
                       <w:rFonts w:hint="eastAsia"/>
@@ -3272,6 +3842,7 @@
                     </w:rPr>
                     <w:t>et</w:t>
                   </w:r>
+                  <w:proofErr w:type="spellEnd"/>
                 </w:p>
                 <w:p>
                   <w:pPr>
@@ -3282,6 +3853,7 @@
                       <w:lang w:val="en-US"/>
                     </w:rPr>
                   </w:pPr>
+                  <w:proofErr w:type="spellStart"/>
                   <w:r>
                     <w:rPr>
                       <w:rFonts w:hint="eastAsia"/>
@@ -3298,8 +3870,29 @@
                       <w:szCs w:val="20"/>
                       <w:lang w:val="en-US"/>
                     </w:rPr>
-                    <w:t>har PacketType</w:t>
-                  </w:r>
+                    <w:t>har</w:t>
+                  </w:r>
+                  <w:proofErr w:type="spellEnd"/>
+                  <w:r>
+                    <w:rPr>
+                      <w:rFonts w:hint="eastAsia"/>
+                      <w:sz w:val="20"/>
+                      <w:szCs w:val="20"/>
+                      <w:lang w:val="en-US"/>
+                    </w:rPr>
+                    <w:t xml:space="preserve"> </w:t>
+                  </w:r>
+                  <w:proofErr w:type="spellStart"/>
+                  <w:r>
+                    <w:rPr>
+                      <w:rFonts w:hint="eastAsia"/>
+                      <w:sz w:val="20"/>
+                      <w:szCs w:val="20"/>
+                      <w:lang w:val="en-US"/>
+                    </w:rPr>
+                    <w:t>PacketType</w:t>
+                  </w:r>
+                  <w:proofErr w:type="spellEnd"/>
                 </w:p>
                 <w:p>
                   <w:pPr>
@@ -3311,6 +3904,7 @@
                       <w:lang w:val="en-US"/>
                     </w:rPr>
                   </w:pPr>
+                  <w:proofErr w:type="spellStart"/>
                   <w:r>
                     <w:rPr>
                       <w:rFonts w:hint="eastAsia"/>
@@ -3331,6 +3925,7 @@
                     </w:rPr>
                     <w:t>har</w:t>
                   </w:r>
+                  <w:proofErr w:type="spellEnd"/>
                   <w:r>
                     <w:rPr>
                       <w:rFonts w:hint="eastAsia"/>
@@ -3339,8 +3934,20 @@
                       <w:szCs w:val="20"/>
                       <w:lang w:val="en-US"/>
                     </w:rPr>
-                    <w:t xml:space="preserve"> ItemType</w:t>
-                  </w:r>
+                    <w:t xml:space="preserve"> </w:t>
+                  </w:r>
+                  <w:proofErr w:type="spellStart"/>
+                  <w:r>
+                    <w:rPr>
+                      <w:rFonts w:hint="eastAsia"/>
+                      <w:strike/>
+                      <w:sz w:val="20"/>
+                      <w:szCs w:val="20"/>
+                      <w:lang w:val="en-US"/>
+                    </w:rPr>
+                    <w:t>ItemType</w:t>
+                  </w:r>
+                  <w:proofErr w:type="spellEnd"/>
                 </w:p>
                 <w:p>
                   <w:pPr>
@@ -3360,8 +3967,20 @@
                       <w:szCs w:val="20"/>
                       <w:lang w:val="en-US"/>
                     </w:rPr>
-                    <w:t>Float4X4 ItemTransformMatrix</w:t>
-                  </w:r>
+                    <w:t xml:space="preserve">Float4X4 </w:t>
+                  </w:r>
+                  <w:proofErr w:type="spellStart"/>
+                  <w:r>
+                    <w:rPr>
+                      <w:rFonts w:hint="eastAsia"/>
+                      <w:strike/>
+                      <w:sz w:val="20"/>
+                      <w:szCs w:val="20"/>
+                      <w:lang w:val="en-US"/>
+                    </w:rPr>
+                    <w:t>ItemTransformMatrix</w:t>
+                  </w:r>
+                  <w:proofErr w:type="spellEnd"/>
                 </w:p>
                 <w:p>
                   <w:pPr>
@@ -3372,6 +3991,7 @@
                       <w:lang w:val="en-US"/>
                     </w:rPr>
                   </w:pPr>
+                  <w:proofErr w:type="spellStart"/>
                   <w:r>
                     <w:rPr>
                       <w:rFonts w:hint="eastAsia"/>
@@ -3379,8 +3999,69 @@
                       <w:szCs w:val="20"/>
                       <w:lang w:val="en-US"/>
                     </w:rPr>
-                    <w:t>float x, y, z</w:t>
-                  </w:r>
+                    <w:t>float</w:t>
+                  </w:r>
+                  <w:proofErr w:type="spellEnd"/>
+                  <w:r>
+                    <w:rPr>
+                      <w:rFonts w:hint="eastAsia"/>
+                      <w:sz w:val="20"/>
+                      <w:szCs w:val="20"/>
+                      <w:lang w:val="en-US"/>
+                    </w:rPr>
+                    <w:t xml:space="preserve"> </w:t>
+                  </w:r>
+                  <w:proofErr w:type="spellStart"/>
+                  <w:r>
+                    <w:rPr>
+                      <w:rFonts w:hint="eastAsia"/>
+                      <w:sz w:val="20"/>
+                      <w:szCs w:val="20"/>
+                      <w:lang w:val="en-US"/>
+                    </w:rPr>
+                    <w:t>x</w:t>
+                  </w:r>
+                  <w:proofErr w:type="spellEnd"/>
+                  <w:r>
+                    <w:rPr>
+                      <w:rFonts w:hint="eastAsia"/>
+                      <w:sz w:val="20"/>
+                      <w:szCs w:val="20"/>
+                      <w:lang w:val="en-US"/>
+                    </w:rPr>
+                    <w:t xml:space="preserve">, </w:t>
+                  </w:r>
+                  <w:proofErr w:type="spellStart"/>
+                  <w:r>
+                    <w:rPr>
+                      <w:rFonts w:hint="eastAsia"/>
+                      <w:sz w:val="20"/>
+                      <w:szCs w:val="20"/>
+                      <w:lang w:val="en-US"/>
+                    </w:rPr>
+                    <w:t>y</w:t>
+                  </w:r>
+                  <w:proofErr w:type="spellEnd"/>
+                  <w:r>
+                    <w:rPr>
+                      <w:rFonts w:hint="eastAsia"/>
+                      <w:sz w:val="20"/>
+                      <w:szCs w:val="20"/>
+                      <w:lang w:val="en-US"/>
+                    </w:rPr>
+                    <w:t xml:space="preserve">, </w:t>
+                  </w:r>
+                  <w:proofErr w:type="spellStart"/>
+                  <w:r>
+                    <w:rPr>
+                      <w:rFonts w:hint="eastAsia"/>
+                      <w:sz w:val="20"/>
+                      <w:szCs w:val="20"/>
+                      <w:lang w:val="en-US"/>
+                    </w:rPr>
+                    <w:t>z</w:t>
+                  </w:r>
+                  <w:proofErr w:type="spellEnd"/>
                 </w:p>
                 <w:p>
                   <w:pPr>
@@ -3391,6 +4072,7 @@
                       <w:lang w:val="en-US"/>
                     </w:rPr>
                   </w:pPr>
+                  <w:proofErr w:type="spellStart"/>
                   <w:r>
                     <w:rPr>
                       <w:rFonts w:hint="eastAsia"/>
@@ -3398,8 +4080,29 @@
                       <w:szCs w:val="20"/>
                       <w:lang w:val="en-US"/>
                     </w:rPr>
-                    <w:t>bool Active</w:t>
-                  </w:r>
+                    <w:t>bool</w:t>
+                  </w:r>
+                  <w:proofErr w:type="spellEnd"/>
+                  <w:r>
+                    <w:rPr>
+                      <w:rFonts w:hint="eastAsia"/>
+                      <w:sz w:val="20"/>
+                      <w:szCs w:val="20"/>
+                      <w:lang w:val="en-US"/>
+                    </w:rPr>
+                    <w:t xml:space="preserve"> </w:t>
+                  </w:r>
+                  <w:proofErr w:type="spellStart"/>
+                  <w:r>
+                    <w:rPr>
+                      <w:rFonts w:hint="eastAsia"/>
+                      <w:sz w:val="20"/>
+                      <w:szCs w:val="20"/>
+                      <w:lang w:val="en-US"/>
+                    </w:rPr>
+                    <w:t>Active</w:t>
+                  </w:r>
+                  <w:proofErr w:type="spellEnd"/>
                 </w:p>
               </w:txbxContent>
             </v:textbox>
@@ -3428,6 +4131,7 @@
                       <w:lang w:val="en-US"/>
                     </w:rPr>
                   </w:pPr>
+                  <w:proofErr w:type="spellStart"/>
                   <w:r>
                     <w:rPr>
                       <w:rFonts w:hint="eastAsia"/>
@@ -3440,6 +4144,7 @@
                     </w:rPr>
                     <w:t>MissileInfoPacket</w:t>
                   </w:r>
+                  <w:proofErr w:type="spellEnd"/>
                 </w:p>
                 <w:p>
                   <w:pPr>
@@ -3450,6 +4155,7 @@
                       <w:lang w:val="en-US"/>
                     </w:rPr>
                   </w:pPr>
+                  <w:proofErr w:type="spellStart"/>
                   <w:r>
                     <w:rPr>
                       <w:rFonts w:hint="eastAsia"/>
@@ -3466,8 +4172,29 @@
                       <w:szCs w:val="20"/>
                       <w:lang w:val="en-US"/>
                     </w:rPr>
-                    <w:t>har PacketType</w:t>
-                  </w:r>
+                    <w:t>har</w:t>
+                  </w:r>
+                  <w:proofErr w:type="spellEnd"/>
+                  <w:r>
+                    <w:rPr>
+                      <w:rFonts w:hint="eastAsia"/>
+                      <w:sz w:val="20"/>
+                      <w:szCs w:val="20"/>
+                      <w:lang w:val="en-US"/>
+                    </w:rPr>
+                    <w:t xml:space="preserve"> </w:t>
+                  </w:r>
+                  <w:proofErr w:type="spellStart"/>
+                  <w:r>
+                    <w:rPr>
+                      <w:rFonts w:hint="eastAsia"/>
+                      <w:sz w:val="20"/>
+                      <w:szCs w:val="20"/>
+                      <w:lang w:val="en-US"/>
+                    </w:rPr>
+                    <w:t>PacketType</w:t>
+                  </w:r>
+                  <w:proofErr w:type="spellEnd"/>
                 </w:p>
                 <w:p>
                   <w:pPr>
@@ -3478,6 +4205,7 @@
                       <w:lang w:val="en-US"/>
                     </w:rPr>
                   </w:pPr>
+                  <w:proofErr w:type="spellStart"/>
                   <w:r>
                     <w:rPr>
                       <w:rFonts w:hint="eastAsia"/>
@@ -3487,6 +4215,7 @@
                     </w:rPr>
                     <w:t>char</w:t>
                   </w:r>
+                  <w:proofErr w:type="spellEnd"/>
                   <w:r>
                     <w:rPr>
                       <w:rFonts w:hint="eastAsia"/>
@@ -3496,6 +4225,7 @@
                     </w:rPr>
                     <w:t xml:space="preserve"> </w:t>
                   </w:r>
+                  <w:proofErr w:type="spellStart"/>
                   <w:r>
                     <w:rPr>
                       <w:rFonts w:hint="eastAsia"/>
@@ -3505,6 +4235,7 @@
                     </w:rPr>
                     <w:t>PlayerNumber</w:t>
                   </w:r>
+                  <w:proofErr w:type="spellEnd"/>
                 </w:p>
                 <w:p>
                   <w:pPr>
@@ -3524,8 +4255,20 @@
                       <w:szCs w:val="20"/>
                       <w:lang w:val="en-US"/>
                     </w:rPr>
-                    <w:t>Float4X4 MissileTransformMatrix</w:t>
-                  </w:r>
+                    <w:t xml:space="preserve">Float4X4 </w:t>
+                  </w:r>
+                  <w:proofErr w:type="spellStart"/>
+                  <w:r>
+                    <w:rPr>
+                      <w:rFonts w:hint="eastAsia"/>
+                      <w:strike/>
+                      <w:sz w:val="20"/>
+                      <w:szCs w:val="20"/>
+                      <w:lang w:val="en-US"/>
+                    </w:rPr>
+                    <w:t>MissileTransformMatrix</w:t>
+                  </w:r>
+                  <w:proofErr w:type="spellEnd"/>
                 </w:p>
                 <w:p>
                   <w:pPr>
@@ -3536,6 +4279,7 @@
                       <w:lang w:val="en-US"/>
                     </w:rPr>
                   </w:pPr>
+                  <w:proofErr w:type="spellStart"/>
                   <w:r>
                     <w:rPr>
                       <w:rFonts w:hint="eastAsia"/>
@@ -3543,8 +4287,69 @@
                       <w:szCs w:val="20"/>
                       <w:lang w:val="en-US"/>
                     </w:rPr>
-                    <w:t>float pitch, yaw, roll</w:t>
-                  </w:r>
+                    <w:t>float</w:t>
+                  </w:r>
+                  <w:proofErr w:type="spellEnd"/>
+                  <w:r>
+                    <w:rPr>
+                      <w:rFonts w:hint="eastAsia"/>
+                      <w:sz w:val="20"/>
+                      <w:szCs w:val="20"/>
+                      <w:lang w:val="en-US"/>
+                    </w:rPr>
+                    <w:t xml:space="preserve"> </w:t>
+                  </w:r>
+                  <w:proofErr w:type="spellStart"/>
+                  <w:r>
+                    <w:rPr>
+                      <w:rFonts w:hint="eastAsia"/>
+                      <w:sz w:val="20"/>
+                      <w:szCs w:val="20"/>
+                      <w:lang w:val="en-US"/>
+                    </w:rPr>
+                    <w:t>pitch</w:t>
+                  </w:r>
+                  <w:proofErr w:type="spellEnd"/>
+                  <w:r>
+                    <w:rPr>
+                      <w:rFonts w:hint="eastAsia"/>
+                      <w:sz w:val="20"/>
+                      <w:szCs w:val="20"/>
+                      <w:lang w:val="en-US"/>
+                    </w:rPr>
+                    <w:t xml:space="preserve">, </w:t>
+                  </w:r>
+                  <w:proofErr w:type="spellStart"/>
+                  <w:r>
+                    <w:rPr>
+                      <w:rFonts w:hint="eastAsia"/>
+                      <w:sz w:val="20"/>
+                      <w:szCs w:val="20"/>
+                      <w:lang w:val="en-US"/>
+                    </w:rPr>
+                    <w:t>yaw</w:t>
+                  </w:r>
+                  <w:proofErr w:type="spellEnd"/>
+                  <w:r>
+                    <w:rPr>
+                      <w:rFonts w:hint="eastAsia"/>
+                      <w:sz w:val="20"/>
+                      <w:szCs w:val="20"/>
+                      <w:lang w:val="en-US"/>
+                    </w:rPr>
+                    <w:t xml:space="preserve">, </w:t>
+                  </w:r>
+                  <w:proofErr w:type="spellStart"/>
+                  <w:r>
+                    <w:rPr>
+                      <w:rFonts w:hint="eastAsia"/>
+                      <w:sz w:val="20"/>
+                      <w:szCs w:val="20"/>
+                      <w:lang w:val="en-US"/>
+                    </w:rPr>
+                    <w:t>roll</w:t>
+                  </w:r>
+                  <w:proofErr w:type="spellEnd"/>
                 </w:p>
                 <w:p>
                   <w:pPr>
@@ -3555,6 +4360,7 @@
                       <w:lang w:val="en-US"/>
                     </w:rPr>
                   </w:pPr>
+                  <w:proofErr w:type="spellStart"/>
                   <w:r>
                     <w:rPr>
                       <w:rFonts w:hint="eastAsia"/>
@@ -3562,8 +4368,69 @@
                       <w:szCs w:val="20"/>
                       <w:lang w:val="en-US"/>
                     </w:rPr>
-                    <w:t>float xDelta, yDelta, zDelta</w:t>
-                  </w:r>
+                    <w:t>float</w:t>
+                  </w:r>
+                  <w:proofErr w:type="spellEnd"/>
+                  <w:r>
+                    <w:rPr>
+                      <w:rFonts w:hint="eastAsia"/>
+                      <w:sz w:val="20"/>
+                      <w:szCs w:val="20"/>
+                      <w:lang w:val="en-US"/>
+                    </w:rPr>
+                    <w:t xml:space="preserve"> </w:t>
+                  </w:r>
+                  <w:proofErr w:type="spellStart"/>
+                  <w:r>
+                    <w:rPr>
+                      <w:rFonts w:hint="eastAsia"/>
+                      <w:sz w:val="20"/>
+                      <w:szCs w:val="20"/>
+                      <w:lang w:val="en-US"/>
+                    </w:rPr>
+                    <w:t>xDelta</w:t>
+                  </w:r>
+                  <w:proofErr w:type="spellEnd"/>
+                  <w:r>
+                    <w:rPr>
+                      <w:rFonts w:hint="eastAsia"/>
+                      <w:sz w:val="20"/>
+                      <w:szCs w:val="20"/>
+                      <w:lang w:val="en-US"/>
+                    </w:rPr>
+                    <w:t xml:space="preserve">, </w:t>
+                  </w:r>
+                  <w:proofErr w:type="spellStart"/>
+                  <w:r>
+                    <w:rPr>
+                      <w:rFonts w:hint="eastAsia"/>
+                      <w:sz w:val="20"/>
+                      <w:szCs w:val="20"/>
+                      <w:lang w:val="en-US"/>
+                    </w:rPr>
+                    <w:t>yDelta</w:t>
+                  </w:r>
+                  <w:proofErr w:type="spellEnd"/>
+                  <w:r>
+                    <w:rPr>
+                      <w:rFonts w:hint="eastAsia"/>
+                      <w:sz w:val="20"/>
+                      <w:szCs w:val="20"/>
+                      <w:lang w:val="en-US"/>
+                    </w:rPr>
+                    <w:t xml:space="preserve">, </w:t>
+                  </w:r>
+                  <w:proofErr w:type="spellStart"/>
+                  <w:r>
+                    <w:rPr>
+                      <w:rFonts w:hint="eastAsia"/>
+                      <w:sz w:val="20"/>
+                      <w:szCs w:val="20"/>
+                      <w:lang w:val="en-US"/>
+                    </w:rPr>
+                    <w:t>zDelta</w:t>
+                  </w:r>
+                  <w:proofErr w:type="spellEnd"/>
                 </w:p>
               </w:txbxContent>
             </v:textbox>
@@ -3713,7 +4580,43 @@
                       <w:sz w:val="20"/>
                       <w:szCs w:val="20"/>
                     </w:rPr>
-                    <w:t>1bit로 True/False 판별</w:t>
+                    <w:t xml:space="preserve">1bit로 </w:t>
+                  </w:r>
+                  <w:proofErr w:type="spellStart"/>
+                  <w:r>
+                    <w:rPr>
+                      <w:rFonts w:hint="eastAsia"/>
+                      <w:sz w:val="20"/>
+                      <w:szCs w:val="20"/>
+                    </w:rPr>
+                    <w:t>True</w:t>
+                  </w:r>
+                  <w:proofErr w:type="spellEnd"/>
+                  <w:r>
+                    <w:rPr>
+                      <w:rFonts w:hint="eastAsia"/>
+                      <w:sz w:val="20"/>
+                      <w:szCs w:val="20"/>
+                    </w:rPr>
+                    <w:t>/</w:t>
+                  </w:r>
+                  <w:proofErr w:type="spellStart"/>
+                  <w:r>
+                    <w:rPr>
+                      <w:rFonts w:hint="eastAsia"/>
+                      <w:sz w:val="20"/>
+                      <w:szCs w:val="20"/>
+                    </w:rPr>
+                    <w:t>False</w:t>
+                  </w:r>
+                  <w:proofErr w:type="spellEnd"/>
+                  <w:r>
+                    <w:rPr>
+                      <w:rFonts w:hint="eastAsia"/>
+                      <w:sz w:val="20"/>
+                      <w:szCs w:val="20"/>
+                    </w:rPr>
+                    <w:t xml:space="preserve"> 판별</w:t>
                   </w:r>
                 </w:p>
               </w:txbxContent>
@@ -4374,7 +5277,47 @@
                       <w:szCs w:val="26"/>
                       <w:lang w:val="en-US"/>
                     </w:rPr>
-                    <w:t>DWORD WINAPI AcceptClient(LPVOID arg)</w:t>
+                    <w:t xml:space="preserve">DWORD WINAPI </w:t>
+                  </w:r>
+                  <w:proofErr w:type="spellStart"/>
+                  <w:r>
+                    <w:rPr>
+                      <w:rFonts w:asciiTheme="majorEastAsia" w:eastAsiaTheme="majorEastAsia" w:hAnsiTheme="majorEastAsia"/>
+                      <w:sz w:val="26"/>
+                      <w:szCs w:val="26"/>
+                      <w:lang w:val="en-US"/>
+                    </w:rPr>
+                    <w:t>AcceptClient</w:t>
+                  </w:r>
+                  <w:proofErr w:type="spellEnd"/>
+                  <w:r>
+                    <w:rPr>
+                      <w:rFonts w:asciiTheme="majorEastAsia" w:eastAsiaTheme="majorEastAsia" w:hAnsiTheme="majorEastAsia"/>
+                      <w:sz w:val="26"/>
+                      <w:szCs w:val="26"/>
+                      <w:lang w:val="en-US"/>
+                    </w:rPr>
+                    <w:t xml:space="preserve">(LPVOID </w:t>
+                  </w:r>
+                  <w:proofErr w:type="spellStart"/>
+                  <w:r>
+                    <w:rPr>
+                      <w:rFonts w:asciiTheme="majorEastAsia" w:eastAsiaTheme="majorEastAsia" w:hAnsiTheme="majorEastAsia"/>
+                      <w:sz w:val="26"/>
+                      <w:szCs w:val="26"/>
+                      <w:lang w:val="en-US"/>
+                    </w:rPr>
+                    <w:t>arg</w:t>
+                  </w:r>
+                  <w:proofErr w:type="spellEnd"/>
+                  <w:r>
+                    <w:rPr>
+                      <w:rFonts w:asciiTheme="majorEastAsia" w:eastAsiaTheme="majorEastAsia" w:hAnsiTheme="majorEastAsia"/>
+                      <w:sz w:val="26"/>
+                      <w:szCs w:val="26"/>
+                      <w:lang w:val="en-US"/>
+                    </w:rPr>
+                    <w:t>)</w:t>
                   </w:r>
                 </w:p>
                 <w:p>
@@ -4432,12 +5375,14 @@
                     </w:rPr>
                     <w:t xml:space="preserve"> </w:t>
                   </w:r>
+                  <w:proofErr w:type="spellStart"/>
                   <w:r>
                     <w:rPr>
                       <w:rFonts w:asciiTheme="majorEastAsia" w:eastAsiaTheme="majorEastAsia" w:hAnsiTheme="majorEastAsia" w:cs="Arial Unicode MS" w:hint="eastAsia"/>
                     </w:rPr>
                     <w:t>playerDataMap</w:t>
                   </w:r>
+                  <w:proofErr w:type="spellEnd"/>
                   <w:r>
                     <w:rPr>
                       <w:rFonts w:asciiTheme="majorEastAsia" w:eastAsiaTheme="majorEastAsia" w:hAnsiTheme="majorEastAsia" w:cs="Arial Unicode MS" w:hint="eastAsia"/>
@@ -4456,6 +5401,7 @@
                     </w:rPr>
                     <w:t>(</w:t>
                   </w:r>
+                  <w:proofErr w:type="spellStart"/>
                   <w:r>
                     <w:rPr>
                       <w:rFonts w:asciiTheme="majorEastAsia" w:eastAsiaTheme="majorEastAsia" w:hAnsiTheme="majorEastAsia" w:cs="Arial Unicode MS" w:hint="eastAsia"/>
@@ -4480,6 +5426,7 @@
                     </w:rPr>
                     <w:t>는</w:t>
                   </w:r>
+                  <w:proofErr w:type="spellEnd"/>
                   <w:r>
                     <w:rPr>
                       <w:rFonts w:asciiTheme="majorEastAsia" w:eastAsiaTheme="majorEastAsia" w:hAnsiTheme="majorEastAsia" w:cs="Arial Unicode MS" w:hint="eastAsia"/>
@@ -4488,13 +5435,23 @@
                     </w:rPr>
                     <w:t xml:space="preserve"> </w:t>
                   </w:r>
+                  <w:proofErr w:type="spellStart"/>
                   <w:r>
                     <w:rPr>
                       <w:rFonts w:asciiTheme="majorEastAsia" w:eastAsiaTheme="majorEastAsia" w:hAnsiTheme="majorEastAsia" w:cs="Arial Unicode MS" w:hint="eastAsia"/>
                       <w:sz w:val="18"/>
                       <w:szCs w:val="18"/>
                     </w:rPr>
-                    <w:t>unordered_map 컨테이너 사용</w:t>
+                    <w:t>unordered_map</w:t>
+                  </w:r>
+                  <w:proofErr w:type="spellEnd"/>
+                  <w:r>
+                    <w:rPr>
+                      <w:rFonts w:asciiTheme="majorEastAsia" w:eastAsiaTheme="majorEastAsia" w:hAnsiTheme="majorEastAsia" w:cs="Arial Unicode MS" w:hint="eastAsia"/>
+                      <w:sz w:val="18"/>
+                      <w:szCs w:val="18"/>
+                    </w:rPr>
+                    <w:t xml:space="preserve"> 컨테이너 사용</w:t>
                   </w:r>
                   <w:r>
                     <w:rPr>
@@ -4517,6 +5474,7 @@
                       <w:rFonts w:asciiTheme="majorEastAsia" w:eastAsiaTheme="majorEastAsia" w:hAnsiTheme="majorEastAsia"/>
                     </w:rPr>
                   </w:pPr>
+                  <w:proofErr w:type="spellStart"/>
                   <w:r>
                     <w:rPr>
                       <w:rFonts w:asciiTheme="majorEastAsia" w:eastAsiaTheme="majorEastAsia" w:hAnsiTheme="majorEastAsia" w:cs="Arial Unicode MS" w:hint="eastAsia"/>
@@ -4539,8 +5497,16 @@
                     <w:rPr>
                       <w:rFonts w:asciiTheme="majorEastAsia" w:eastAsiaTheme="majorEastAsia" w:hAnsiTheme="majorEastAsia" w:cs="Arial Unicode MS" w:hint="eastAsia"/>
                     </w:rPr>
-                    <w:t xml:space="preserve">하는 경우 </w:t>
-                  </w:r>
+                    <w:t>하는</w:t>
+                  </w:r>
+                  <w:proofErr w:type="spellEnd"/>
+                  <w:r>
+                    <w:rPr>
+                      <w:rFonts w:asciiTheme="majorEastAsia" w:eastAsiaTheme="majorEastAsia" w:hAnsiTheme="majorEastAsia" w:cs="Arial Unicode MS" w:hint="eastAsia"/>
+                    </w:rPr>
+                    <w:t xml:space="preserve"> 경우 </w:t>
+                  </w:r>
+                  <w:proofErr w:type="spellStart"/>
                   <w:r>
                     <w:rPr>
                       <w:rFonts w:asciiTheme="majorEastAsia" w:eastAsiaTheme="majorEastAsia" w:hAnsiTheme="majorEastAsia" w:cs="Arial Unicode MS"/>
@@ -4573,18 +5539,21 @@
                     </w:rPr>
                     <w:t>Client</w:t>
                   </w:r>
+                  <w:proofErr w:type="spellEnd"/>
                   <w:r>
                     <w:rPr>
                       <w:rFonts w:asciiTheme="majorEastAsia" w:eastAsiaTheme="majorEastAsia" w:hAnsiTheme="majorEastAsia" w:cs="Arial Unicode MS" w:hint="eastAsia"/>
                     </w:rPr>
                     <w:t xml:space="preserve"> </w:t>
                   </w:r>
+                  <w:proofErr w:type="spellStart"/>
                   <w:r>
                     <w:rPr>
                       <w:rFonts w:asciiTheme="majorEastAsia" w:eastAsiaTheme="majorEastAsia" w:hAnsiTheme="majorEastAsia" w:cs="Arial Unicode MS" w:hint="eastAsia"/>
                     </w:rPr>
                     <w:t>Thread</w:t>
                   </w:r>
+                  <w:proofErr w:type="spellEnd"/>
                   <w:r>
                     <w:rPr>
                       <w:rFonts w:asciiTheme="majorEastAsia" w:eastAsiaTheme="majorEastAsia" w:hAnsiTheme="majorEastAsia" w:cs="Arial Unicode MS" w:hint="eastAsia"/>
@@ -4623,7 +5592,17 @@
                       <w:szCs w:val="26"/>
                       <w:lang w:val="en-US"/>
                     </w:rPr>
-                    <w:t>DWORD WINAPI Receive</w:t>
+                    <w:t xml:space="preserve">DWORD WINAPI </w:t>
+                  </w:r>
+                  <w:proofErr w:type="spellStart"/>
+                  <w:r>
+                    <w:rPr>
+                      <w:rFonts w:asciiTheme="majorEastAsia" w:eastAsiaTheme="majorEastAsia" w:hAnsiTheme="majorEastAsia"/>
+                      <w:sz w:val="26"/>
+                      <w:szCs w:val="26"/>
+                      <w:lang w:val="en-US"/>
+                    </w:rPr>
+                    <w:t>Receive</w:t>
                   </w:r>
                   <w:r>
                     <w:rPr>
@@ -4652,7 +5631,37 @@
                       <w:szCs w:val="26"/>
                       <w:lang w:val="en-US"/>
                     </w:rPr>
-                    <w:t>Client(LPVOID arg)</w:t>
+                    <w:t>Client</w:t>
+                  </w:r>
+                  <w:proofErr w:type="spellEnd"/>
+                  <w:r>
+                    <w:rPr>
+                      <w:rFonts w:asciiTheme="majorEastAsia" w:eastAsiaTheme="majorEastAsia" w:hAnsiTheme="majorEastAsia"/>
+                      <w:sz w:val="26"/>
+                      <w:szCs w:val="26"/>
+                      <w:lang w:val="en-US"/>
+                    </w:rPr>
+                    <w:t xml:space="preserve">(LPVOID </w:t>
+                  </w:r>
+                  <w:proofErr w:type="spellStart"/>
+                  <w:r>
+                    <w:rPr>
+                      <w:rFonts w:asciiTheme="majorEastAsia" w:eastAsiaTheme="majorEastAsia" w:hAnsiTheme="majorEastAsia"/>
+                      <w:sz w:val="26"/>
+                      <w:szCs w:val="26"/>
+                      <w:lang w:val="en-US"/>
+                    </w:rPr>
+                    <w:t>arg</w:t>
+                  </w:r>
+                  <w:proofErr w:type="spellEnd"/>
+                  <w:r>
+                    <w:rPr>
+                      <w:rFonts w:asciiTheme="majorEastAsia" w:eastAsiaTheme="majorEastAsia" w:hAnsiTheme="majorEastAsia"/>
+                      <w:sz w:val="26"/>
+                      <w:szCs w:val="26"/>
+                      <w:lang w:val="en-US"/>
+                    </w:rPr>
+                    <w:t>)</w:t>
                   </w:r>
                 </w:p>
                 <w:p>
@@ -4759,81 +5768,134 @@
                       <w:rFonts w:hint="eastAsia"/>
                       <w:highlight w:val="yellow"/>
                     </w:rPr>
-                    <w:t xml:space="preserve"> 수신 도중 Update가 실행되지 않도록 </w:t>
-                  </w:r>
+                    <w:t xml:space="preserve"> 수신 도중 </w:t>
+                  </w:r>
+                  <w:proofErr w:type="spellStart"/>
                   <w:r>
                     <w:rPr>
                       <w:rFonts w:hint="eastAsia"/>
                       <w:highlight w:val="yellow"/>
                     </w:rPr>
-                    <w:t xml:space="preserve">모든 키를 수신 완료 후 이벤트를 </w:t>
-                  </w:r>
+                    <w:t>Update가</w:t>
+                  </w:r>
+                  <w:proofErr w:type="spellEnd"/>
                   <w:r>
                     <w:rPr>
                       <w:rFonts w:hint="eastAsia"/>
                       <w:highlight w:val="yellow"/>
                     </w:rPr>
-                    <w:t>신호상태로 바</w:t>
+                    <w:t xml:space="preserve"> 실행되지 않도록 </w:t>
                   </w:r>
                   <w:r>
                     <w:rPr>
                       <w:rFonts w:hint="eastAsia"/>
                       <w:highlight w:val="yellow"/>
                     </w:rPr>
-                    <w:t>꾸</w:t>
+                    <w:t xml:space="preserve">모든 키를 수신 완료 후 이벤트를 </w:t>
                   </w:r>
                   <w:r>
                     <w:rPr>
                       <w:rFonts w:hint="eastAsia"/>
                       <w:highlight w:val="yellow"/>
                     </w:rPr>
-                    <w:t>고, ReceiveAllClient</w:t>
+                    <w:t>신호상태로 바</w:t>
                   </w:r>
                   <w:r>
                     <w:rPr>
                       <w:rFonts w:hint="eastAsia"/>
                       <w:highlight w:val="yellow"/>
                     </w:rPr>
-                    <w:t xml:space="preserve"> 시작 시에 </w:t>
+                    <w:t>꾸</w:t>
                   </w:r>
                   <w:r>
                     <w:rPr>
                       <w:rFonts w:hint="eastAsia"/>
                       <w:highlight w:val="yellow"/>
                     </w:rPr>
-                    <w:t xml:space="preserve">이벤트를 </w:t>
-                  </w:r>
-                  <w:r>
-                    <w:rPr>
-                      <w:highlight w:val="yellow"/>
-                    </w:rPr>
-                    <w:t>비신호</w:t>
-                  </w:r>
+                    <w:t xml:space="preserve">고, </w:t>
+                  </w:r>
+                  <w:proofErr w:type="spellStart"/>
                   <w:r>
                     <w:rPr>
                       <w:rFonts w:hint="eastAsia"/>
                       <w:highlight w:val="yellow"/>
                     </w:rPr>
-                    <w:t>상태로 바</w:t>
-                  </w:r>
+                    <w:t>ReceiveAllClient</w:t>
+                  </w:r>
+                  <w:proofErr w:type="spellEnd"/>
                   <w:r>
                     <w:rPr>
                       <w:rFonts w:hint="eastAsia"/>
                       <w:highlight w:val="yellow"/>
                     </w:rPr>
+                    <w:t xml:space="preserve"> 시작 시에 </w:t>
+                  </w:r>
+                  <w:r>
+                    <w:rPr>
+                      <w:rFonts w:hint="eastAsia"/>
+                      <w:highlight w:val="yellow"/>
+                    </w:rPr>
+                    <w:t xml:space="preserve">이벤트를 </w:t>
+                  </w:r>
+                  <w:r>
+                    <w:rPr>
+                      <w:highlight w:val="yellow"/>
+                    </w:rPr>
+                    <w:t>비신호</w:t>
+                  </w:r>
+                  <w:r>
+                    <w:rPr>
+                      <w:rFonts w:hint="eastAsia"/>
+                      <w:highlight w:val="yellow"/>
+                    </w:rPr>
+                    <w:t>상태로 바</w:t>
+                  </w:r>
+                  <w:r>
+                    <w:rPr>
+                      <w:rFonts w:hint="eastAsia"/>
+                      <w:highlight w:val="yellow"/>
+                    </w:rPr>
                     <w:t>꾸어</w:t>
                   </w:r>
                   <w:r>
                     <w:rPr>
                       <w:rFonts w:asciiTheme="majorEastAsia" w:eastAsiaTheme="majorEastAsia" w:hAnsiTheme="majorEastAsia" w:hint="eastAsia"/>
                     </w:rPr>
-                    <w:t xml:space="preserve"> Update와 ReceiveAllClient</w:t>
-                  </w:r>
+                    <w:t xml:space="preserve"> </w:t>
+                  </w:r>
+                  <w:proofErr w:type="spellStart"/>
                   <w:r>
                     <w:rPr>
                       <w:rFonts w:asciiTheme="majorEastAsia" w:eastAsiaTheme="majorEastAsia" w:hAnsiTheme="majorEastAsia" w:hint="eastAsia"/>
                     </w:rPr>
-                    <w:t>를 동기화한다.</w:t>
+                    <w:t>Update와</w:t>
+                  </w:r>
+                  <w:proofErr w:type="spellEnd"/>
+                  <w:r>
+                    <w:rPr>
+                      <w:rFonts w:asciiTheme="majorEastAsia" w:eastAsiaTheme="majorEastAsia" w:hAnsiTheme="majorEastAsia" w:hint="eastAsia"/>
+                    </w:rPr>
+                    <w:t xml:space="preserve"> </w:t>
+                  </w:r>
+                  <w:proofErr w:type="spellStart"/>
+                  <w:r>
+                    <w:rPr>
+                      <w:rFonts w:asciiTheme="majorEastAsia" w:eastAsiaTheme="majorEastAsia" w:hAnsiTheme="majorEastAsia" w:hint="eastAsia"/>
+                    </w:rPr>
+                    <w:t>ReceiveAllClient</w:t>
+                  </w:r>
+                  <w:r>
+                    <w:rPr>
+                      <w:rFonts w:asciiTheme="majorEastAsia" w:eastAsiaTheme="majorEastAsia" w:hAnsiTheme="majorEastAsia" w:hint="eastAsia"/>
+                    </w:rPr>
+                    <w:t>를</w:t>
+                  </w:r>
+                  <w:proofErr w:type="spellEnd"/>
+                  <w:r>
+                    <w:rPr>
+                      <w:rFonts w:asciiTheme="majorEastAsia" w:eastAsiaTheme="majorEastAsia" w:hAnsiTheme="majorEastAsia" w:hint="eastAsia"/>
+                    </w:rPr>
+                    <w:t xml:space="preserve"> 동기화한다.</w:t>
                   </w:r>
                 </w:p>
                 <w:p>
@@ -4858,13 +5920,77 @@
                       <w:szCs w:val="26"/>
                     </w:rPr>
                   </w:pPr>
+                  <w:proofErr w:type="spellStart"/>
                   <w:r>
                     <w:rPr>
                       <w:rFonts w:asciiTheme="majorEastAsia" w:eastAsiaTheme="majorEastAsia" w:hAnsiTheme="majorEastAsia"/>
                       <w:sz w:val="26"/>
                       <w:szCs w:val="26"/>
                     </w:rPr>
-                    <w:t>void Update(float elapsedTime)</w:t>
+                    <w:t>void</w:t>
+                  </w:r>
+                  <w:proofErr w:type="spellEnd"/>
+                  <w:r>
+                    <w:rPr>
+                      <w:rFonts w:asciiTheme="majorEastAsia" w:eastAsiaTheme="majorEastAsia" w:hAnsiTheme="majorEastAsia"/>
+                      <w:sz w:val="26"/>
+                      <w:szCs w:val="26"/>
+                    </w:rPr>
+                    <w:t xml:space="preserve"> </w:t>
+                  </w:r>
+                  <w:proofErr w:type="spellStart"/>
+                  <w:r>
+                    <w:rPr>
+                      <w:rFonts w:asciiTheme="majorEastAsia" w:eastAsiaTheme="majorEastAsia" w:hAnsiTheme="majorEastAsia"/>
+                      <w:sz w:val="26"/>
+                      <w:szCs w:val="26"/>
+                    </w:rPr>
+                    <w:t>Update</w:t>
+                  </w:r>
+                  <w:proofErr w:type="spellEnd"/>
+                  <w:r>
+                    <w:rPr>
+                      <w:rFonts w:asciiTheme="majorEastAsia" w:eastAsiaTheme="majorEastAsia" w:hAnsiTheme="majorEastAsia"/>
+                      <w:sz w:val="26"/>
+                      <w:szCs w:val="26"/>
+                    </w:rPr>
+                    <w:t>(</w:t>
+                  </w:r>
+                  <w:proofErr w:type="spellStart"/>
+                  <w:r>
+                    <w:rPr>
+                      <w:rFonts w:asciiTheme="majorEastAsia" w:eastAsiaTheme="majorEastAsia" w:hAnsiTheme="majorEastAsia"/>
+                      <w:sz w:val="26"/>
+                      <w:szCs w:val="26"/>
+                    </w:rPr>
+                    <w:t>float</w:t>
+                  </w:r>
+                  <w:proofErr w:type="spellEnd"/>
+                  <w:r>
+                    <w:rPr>
+                      <w:rFonts w:asciiTheme="majorEastAsia" w:eastAsiaTheme="majorEastAsia" w:hAnsiTheme="majorEastAsia"/>
+                      <w:sz w:val="26"/>
+                      <w:szCs w:val="26"/>
+                    </w:rPr>
+                    <w:t xml:space="preserve"> </w:t>
+                  </w:r>
+                  <w:proofErr w:type="spellStart"/>
+                  <w:r>
+                    <w:rPr>
+                      <w:rFonts w:asciiTheme="majorEastAsia" w:eastAsiaTheme="majorEastAsia" w:hAnsiTheme="majorEastAsia"/>
+                      <w:sz w:val="26"/>
+                      <w:szCs w:val="26"/>
+                    </w:rPr>
+                    <w:t>elapsedTime</w:t>
+                  </w:r>
+                  <w:proofErr w:type="spellEnd"/>
+                  <w:r>
+                    <w:rPr>
+                      <w:rFonts w:asciiTheme="majorEastAsia" w:eastAsiaTheme="majorEastAsia" w:hAnsiTheme="majorEastAsia"/>
+                      <w:sz w:val="26"/>
+                      <w:szCs w:val="26"/>
+                    </w:rPr>
+                    <w:t>)</w:t>
                   </w:r>
                 </w:p>
                 <w:p>
@@ -4890,11 +6016,33 @@
                     </w:rPr>
                     <w:t xml:space="preserve">World </w:t>
                   </w:r>
+                  <w:proofErr w:type="spellStart"/>
                   <w:r>
                     <w:rPr>
                       <w:rFonts w:asciiTheme="majorEastAsia" w:eastAsiaTheme="majorEastAsia" w:hAnsiTheme="majorEastAsia" w:cs="Arial Unicode MS"/>
                     </w:rPr>
-                    <w:t>Transform Matrix 연산 및 충돌 확인, 오브젝트들의 상태</w:t>
+                    <w:t>Transform</w:t>
+                  </w:r>
+                  <w:proofErr w:type="spellEnd"/>
+                  <w:r>
+                    <w:rPr>
+                      <w:rFonts w:asciiTheme="majorEastAsia" w:eastAsiaTheme="majorEastAsia" w:hAnsiTheme="majorEastAsia" w:cs="Arial Unicode MS"/>
+                    </w:rPr>
+                    <w:t xml:space="preserve"> </w:t>
+                  </w:r>
+                  <w:proofErr w:type="spellStart"/>
+                  <w:r>
+                    <w:rPr>
+                      <w:rFonts w:asciiTheme="majorEastAsia" w:eastAsiaTheme="majorEastAsia" w:hAnsiTheme="majorEastAsia" w:cs="Arial Unicode MS"/>
+                    </w:rPr>
+                    <w:t>Matrix</w:t>
+                  </w:r>
+                  <w:proofErr w:type="spellEnd"/>
+                  <w:r>
+                    <w:rPr>
+                      <w:rFonts w:asciiTheme="majorEastAsia" w:eastAsiaTheme="majorEastAsia" w:hAnsiTheme="majorEastAsia" w:cs="Arial Unicode MS"/>
+                    </w:rPr>
+                    <w:t xml:space="preserve"> 연산 및 충돌 확인, 오브젝트들의 상태</w:t>
                   </w:r>
                   <w:r>
                     <w:rPr>
@@ -4932,20 +6080,31 @@
                       <w:color w:val="00B050"/>
                     </w:rPr>
                   </w:pPr>
+                  <w:proofErr w:type="spellStart"/>
                   <w:r>
                     <w:rPr>
                       <w:rFonts w:asciiTheme="majorEastAsia" w:eastAsiaTheme="majorEastAsia" w:hAnsiTheme="majorEastAsia" w:hint="eastAsia"/>
                       <w:strike/>
                     </w:rPr>
-                    <w:t xml:space="preserve">Update 함수 실행 중에 </w:t>
-                  </w:r>
+                    <w:t>Update</w:t>
+                  </w:r>
+                  <w:proofErr w:type="spellEnd"/>
                   <w:r>
                     <w:rPr>
                       <w:rFonts w:asciiTheme="majorEastAsia" w:eastAsiaTheme="majorEastAsia" w:hAnsiTheme="majorEastAsia" w:hint="eastAsia"/>
                       <w:strike/>
                     </w:rPr>
+                    <w:t xml:space="preserve"> 함수 실행 중에 </w:t>
+                  </w:r>
+                  <w:proofErr w:type="spellStart"/>
+                  <w:r>
+                    <w:rPr>
+                      <w:rFonts w:asciiTheme="majorEastAsia" w:eastAsiaTheme="majorEastAsia" w:hAnsiTheme="majorEastAsia" w:hint="eastAsia"/>
+                      <w:strike/>
+                    </w:rPr>
                     <w:t>SendAllClient</w:t>
                   </w:r>
+                  <w:proofErr w:type="spellEnd"/>
                   <w:r>
                     <w:rPr>
                       <w:rFonts w:asciiTheme="majorEastAsia" w:eastAsiaTheme="majorEastAsia" w:hAnsiTheme="majorEastAsia" w:hint="eastAsia"/>
@@ -5004,6 +6163,7 @@
                     </w:rPr>
                     <w:t xml:space="preserve"> </w:t>
                   </w:r>
+                  <w:proofErr w:type="spellStart"/>
                   <w:r>
                     <w:rPr>
                       <w:rFonts w:asciiTheme="majorEastAsia" w:eastAsiaTheme="majorEastAsia" w:hAnsiTheme="majorEastAsia" w:hint="eastAsia"/>
@@ -5011,8 +6171,19 @@
                       <w:szCs w:val="26"/>
                       <w:lang w:val="en-US"/>
                     </w:rPr>
-                    <w:t xml:space="preserve">void </w:t>
-                  </w:r>
+                    <w:t>void</w:t>
+                  </w:r>
+                  <w:proofErr w:type="spellEnd"/>
+                  <w:r>
+                    <w:rPr>
+                      <w:rFonts w:asciiTheme="majorEastAsia" w:eastAsiaTheme="majorEastAsia" w:hAnsiTheme="majorEastAsia" w:hint="eastAsia"/>
+                      <w:sz w:val="26"/>
+                      <w:szCs w:val="26"/>
+                      <w:lang w:val="en-US"/>
+                    </w:rPr>
+                    <w:t xml:space="preserve"> </w:t>
+                  </w:r>
+                  <w:proofErr w:type="spellStart"/>
                   <w:r>
                     <w:rPr>
                       <w:rFonts w:asciiTheme="majorEastAsia" w:eastAsiaTheme="majorEastAsia" w:hAnsiTheme="majorEastAsia"/>
@@ -5022,6 +6193,7 @@
                     </w:rPr>
                     <w:t>SendAllClient</w:t>
                   </w:r>
+                  <w:proofErr w:type="spellEnd"/>
                   <w:r>
                     <w:rPr>
                       <w:rFonts w:asciiTheme="majorEastAsia" w:eastAsiaTheme="majorEastAsia" w:hAnsiTheme="majorEastAsia"/>
@@ -5039,8 +6211,20 @@
                       <w:szCs w:val="26"/>
                       <w:lang w:val="en-US"/>
                     </w:rPr>
-                    <w:t>LPVOID arg</w:t>
-                  </w:r>
+                    <w:t xml:space="preserve">LPVOID </w:t>
+                  </w:r>
+                  <w:proofErr w:type="spellStart"/>
+                  <w:r>
+                    <w:rPr>
+                      <w:rFonts w:asciiTheme="majorEastAsia" w:eastAsiaTheme="majorEastAsia" w:hAnsiTheme="majorEastAsia"/>
+                      <w:strike/>
+                      <w:sz w:val="26"/>
+                      <w:szCs w:val="26"/>
+                      <w:lang w:val="en-US"/>
+                    </w:rPr>
+                    <w:t>arg</w:t>
+                  </w:r>
+                  <w:proofErr w:type="spellEnd"/>
                   <w:r>
                     <w:rPr>
                       <w:rFonts w:asciiTheme="majorEastAsia" w:eastAsiaTheme="majorEastAsia" w:hAnsiTheme="majorEastAsia"/>
@@ -5063,11 +6247,19 @@
                       <w:szCs w:val="26"/>
                     </w:rPr>
                   </w:pPr>
+                  <w:proofErr w:type="spellStart"/>
                   <w:r>
                     <w:rPr>
                       <w:rFonts w:asciiTheme="majorEastAsia" w:eastAsiaTheme="majorEastAsia" w:hAnsiTheme="majorEastAsia" w:hint="eastAsia"/>
                     </w:rPr>
-                    <w:t xml:space="preserve">Update된 </w:t>
+                    <w:t>Update된</w:t>
+                  </w:r>
+                  <w:proofErr w:type="spellEnd"/>
+                  <w:r>
+                    <w:rPr>
+                      <w:rFonts w:asciiTheme="majorEastAsia" w:eastAsiaTheme="majorEastAsia" w:hAnsiTheme="majorEastAsia" w:hint="eastAsia"/>
+                    </w:rPr>
+                    <w:t xml:space="preserve"> </w:t>
                   </w:r>
                   <w:r>
                     <w:rPr>
@@ -5130,6 +6322,7 @@
                       <w:szCs w:val="26"/>
                     </w:rPr>
                   </w:pPr>
+                  <w:proofErr w:type="spellStart"/>
                   <w:r>
                     <w:rPr>
                       <w:rFonts w:asciiTheme="majorEastAsia" w:eastAsiaTheme="majorEastAsia" w:hAnsiTheme="majorEastAsia" w:hint="eastAsia"/>
@@ -5137,12 +6330,29 @@
                     </w:rPr>
                     <w:t>SendAllClient</w:t>
                   </w:r>
+                  <w:proofErr w:type="spellEnd"/>
                   <w:r>
                     <w:rPr>
                       <w:rFonts w:asciiTheme="majorEastAsia" w:eastAsiaTheme="majorEastAsia" w:hAnsiTheme="majorEastAsia" w:hint="eastAsia"/>
                       <w:strike/>
                     </w:rPr>
-                    <w:t xml:space="preserve"> 함수가 진행되는 동안 Update 함수 연산으로 인한 값 변경이 일어나지 않도록 동기화</w:t>
+                    <w:t xml:space="preserve"> 함수가 진행되는 동안 </w:t>
+                  </w:r>
+                  <w:proofErr w:type="spellStart"/>
+                  <w:r>
+                    <w:rPr>
+                      <w:rFonts w:asciiTheme="majorEastAsia" w:eastAsiaTheme="majorEastAsia" w:hAnsiTheme="majorEastAsia" w:hint="eastAsia"/>
+                      <w:strike/>
+                    </w:rPr>
+                    <w:t>Update</w:t>
+                  </w:r>
+                  <w:proofErr w:type="spellEnd"/>
+                  <w:r>
+                    <w:rPr>
+                      <w:rFonts w:asciiTheme="majorEastAsia" w:eastAsiaTheme="majorEastAsia" w:hAnsiTheme="majorEastAsia" w:hint="eastAsia"/>
+                      <w:strike/>
+                    </w:rPr>
+                    <w:t xml:space="preserve"> 함수 연산으로 인한 값 변경이 일어나지 않도록 동기화</w:t>
                   </w:r>
                 </w:p>
                 <w:p>
@@ -5241,6 +6451,7 @@
                       <w:lang w:val="en-US"/>
                     </w:rPr>
                   </w:pPr>
+                  <w:proofErr w:type="spellStart"/>
                   <w:r>
                     <w:rPr>
                       <w:rFonts w:asciiTheme="majorEastAsia" w:eastAsiaTheme="majorEastAsia" w:hAnsiTheme="majorEastAsia" w:hint="eastAsia"/>
@@ -5250,6 +6461,7 @@
                     </w:rPr>
                     <w:t>bool</w:t>
                   </w:r>
+                  <w:proofErr w:type="spellEnd"/>
                   <w:r>
                     <w:rPr>
                       <w:rFonts w:asciiTheme="majorEastAsia" w:eastAsiaTheme="majorEastAsia" w:hAnsiTheme="majorEastAsia"/>
@@ -5257,7 +6469,27 @@
                       <w:szCs w:val="26"/>
                       <w:lang w:val="en-US"/>
                     </w:rPr>
-                    <w:t xml:space="preserve"> ConnectServer(</w:t>
+                    <w:t xml:space="preserve"> </w:t>
+                  </w:r>
+                  <w:proofErr w:type="spellStart"/>
+                  <w:r>
+                    <w:rPr>
+                      <w:rFonts w:asciiTheme="majorEastAsia" w:eastAsiaTheme="majorEastAsia" w:hAnsiTheme="majorEastAsia"/>
+                      <w:sz w:val="26"/>
+                      <w:szCs w:val="26"/>
+                      <w:lang w:val="en-US"/>
+                    </w:rPr>
+                    <w:t>ConnectServer</w:t>
+                  </w:r>
+                  <w:proofErr w:type="spellEnd"/>
+                  <w:r>
+                    <w:rPr>
+                      <w:rFonts w:asciiTheme="majorEastAsia" w:eastAsiaTheme="majorEastAsia" w:hAnsiTheme="majorEastAsia"/>
+                      <w:sz w:val="26"/>
+                      <w:szCs w:val="26"/>
+                      <w:lang w:val="en-US"/>
+                    </w:rPr>
+                    <w:t>(</w:t>
                   </w:r>
                   <w:r>
                     <w:rPr>
@@ -5266,8 +6498,9 @@
                       <w:szCs w:val="26"/>
                       <w:lang w:val="en-US"/>
                     </w:rPr>
-                    <w:t>SOCKET* sock</w:t>
-                  </w:r>
+                    <w:t xml:space="preserve">SOCKET* </w:t>
+                  </w:r>
+                  <w:proofErr w:type="spellStart"/>
                   <w:r>
                     <w:rPr>
                       <w:rFonts w:asciiTheme="majorEastAsia" w:eastAsiaTheme="majorEastAsia" w:hAnsiTheme="majorEastAsia" w:hint="eastAsia"/>
@@ -5275,8 +6508,9 @@
                       <w:szCs w:val="26"/>
                       <w:lang w:val="en-US"/>
                     </w:rPr>
-                    <w:t>,</w:t>
-                  </w:r>
+                    <w:t>sock</w:t>
+                  </w:r>
+                  <w:proofErr w:type="spellEnd"/>
                   <w:r>
                     <w:rPr>
                       <w:rFonts w:asciiTheme="majorEastAsia" w:eastAsiaTheme="majorEastAsia" w:hAnsiTheme="majorEastAsia" w:hint="eastAsia"/>
@@ -5284,7 +6518,7 @@
                       <w:szCs w:val="26"/>
                       <w:lang w:val="en-US"/>
                     </w:rPr>
-                    <w:t xml:space="preserve"> </w:t>
+                    <w:t>,</w:t>
                   </w:r>
                   <w:r>
                     <w:rPr>
@@ -5293,8 +6527,9 @@
                       <w:szCs w:val="26"/>
                       <w:lang w:val="en-US"/>
                     </w:rPr>
-                    <w:t>char* server</w:t>
-                  </w:r>
+                    <w:t xml:space="preserve"> </w:t>
+                  </w:r>
+                  <w:proofErr w:type="spellStart"/>
                   <w:r>
                     <w:rPr>
                       <w:rFonts w:asciiTheme="majorEastAsia" w:eastAsiaTheme="majorEastAsia" w:hAnsiTheme="majorEastAsia" w:hint="eastAsia"/>
@@ -5302,8 +6537,38 @@
                       <w:szCs w:val="26"/>
                       <w:lang w:val="en-US"/>
                     </w:rPr>
+                    <w:t>char</w:t>
+                  </w:r>
+                  <w:proofErr w:type="spellEnd"/>
+                  <w:r>
+                    <w:rPr>
+                      <w:rFonts w:asciiTheme="majorEastAsia" w:eastAsiaTheme="majorEastAsia" w:hAnsiTheme="majorEastAsia" w:hint="eastAsia"/>
+                      <w:sz w:val="26"/>
+                      <w:szCs w:val="26"/>
+                      <w:lang w:val="en-US"/>
+                    </w:rPr>
+                    <w:t xml:space="preserve">* </w:t>
+                  </w:r>
+                  <w:proofErr w:type="spellStart"/>
+                  <w:r>
+                    <w:rPr>
+                      <w:rFonts w:asciiTheme="majorEastAsia" w:eastAsiaTheme="majorEastAsia" w:hAnsiTheme="majorEastAsia" w:hint="eastAsia"/>
+                      <w:sz w:val="26"/>
+                      <w:szCs w:val="26"/>
+                      <w:lang w:val="en-US"/>
+                    </w:rPr>
+                    <w:t>server</w:t>
+                  </w:r>
+                  <w:r>
+                    <w:rPr>
+                      <w:rFonts w:asciiTheme="majorEastAsia" w:eastAsiaTheme="majorEastAsia" w:hAnsiTheme="majorEastAsia" w:hint="eastAsia"/>
+                      <w:sz w:val="26"/>
+                      <w:szCs w:val="26"/>
+                      <w:lang w:val="en-US"/>
+                    </w:rPr>
                     <w:t>IP</w:t>
                   </w:r>
+                  <w:proofErr w:type="spellEnd"/>
                   <w:r>
                     <w:rPr>
                       <w:rFonts w:asciiTheme="majorEastAsia" w:eastAsiaTheme="majorEastAsia" w:hAnsiTheme="majorEastAsia" w:hint="eastAsia"/>
@@ -5325,6 +6590,7 @@
                       <w:lang w:val="en-US"/>
                     </w:rPr>
                   </w:pPr>
+                  <w:proofErr w:type="spellStart"/>
                   <w:r>
                     <w:rPr>
                       <w:rFonts w:asciiTheme="majorEastAsia" w:eastAsiaTheme="majorEastAsia" w:hAnsiTheme="majorEastAsia" w:hint="eastAsia"/>
@@ -5332,7 +6598,37 @@
                       <w:szCs w:val="26"/>
                       <w:lang w:val="en-US"/>
                     </w:rPr>
-                    <w:t>u_short portNumber)</w:t>
+                    <w:t>u_short</w:t>
+                  </w:r>
+                  <w:proofErr w:type="spellEnd"/>
+                  <w:r>
+                    <w:rPr>
+                      <w:rFonts w:asciiTheme="majorEastAsia" w:eastAsiaTheme="majorEastAsia" w:hAnsiTheme="majorEastAsia" w:hint="eastAsia"/>
+                      <w:sz w:val="26"/>
+                      <w:szCs w:val="26"/>
+                      <w:lang w:val="en-US"/>
+                    </w:rPr>
+                    <w:t xml:space="preserve"> </w:t>
+                  </w:r>
+                  <w:proofErr w:type="spellStart"/>
+                  <w:r>
+                    <w:rPr>
+                      <w:rFonts w:asciiTheme="majorEastAsia" w:eastAsiaTheme="majorEastAsia" w:hAnsiTheme="majorEastAsia" w:hint="eastAsia"/>
+                      <w:sz w:val="26"/>
+                      <w:szCs w:val="26"/>
+                      <w:lang w:val="en-US"/>
+                    </w:rPr>
+                    <w:t>portNumber</w:t>
+                  </w:r>
+                  <w:proofErr w:type="spellEnd"/>
+                  <w:r>
+                    <w:rPr>
+                      <w:rFonts w:asciiTheme="majorEastAsia" w:eastAsiaTheme="majorEastAsia" w:hAnsiTheme="majorEastAsia" w:hint="eastAsia"/>
+                      <w:sz w:val="26"/>
+                      <w:szCs w:val="26"/>
+                      <w:lang w:val="en-US"/>
+                    </w:rPr>
+                    <w:t>)</w:t>
                   </w:r>
                 </w:p>
                 <w:p>
@@ -5392,6 +6688,7 @@
                     </w:rPr>
                     <w:t xml:space="preserve">서버 연결 성공 시 </w:t>
                   </w:r>
+                  <w:proofErr w:type="spellStart"/>
                   <w:r>
                     <w:rPr>
                       <w:rFonts w:asciiTheme="majorEastAsia" w:eastAsiaTheme="majorEastAsia" w:hAnsiTheme="majorEastAsia" w:cs="Arial Unicode MS"/>
@@ -5404,6 +6701,7 @@
                     </w:rPr>
                     <w:t>FromServer</w:t>
                   </w:r>
+                  <w:proofErr w:type="spellEnd"/>
                   <w:r>
                     <w:rPr>
                       <w:rFonts w:asciiTheme="majorEastAsia" w:eastAsiaTheme="majorEastAsia" w:hAnsiTheme="majorEastAsia" w:cs="Arial Unicode MS"/>
@@ -5459,7 +6757,47 @@
                       <w:szCs w:val="26"/>
                       <w:lang w:val="en-US"/>
                     </w:rPr>
-                    <w:t>DWORD WINAPI SendToServer(LPVOID arg)</w:t>
+                    <w:t xml:space="preserve">DWORD WINAPI </w:t>
+                  </w:r>
+                  <w:proofErr w:type="spellStart"/>
+                  <w:r>
+                    <w:rPr>
+                      <w:rFonts w:asciiTheme="majorEastAsia" w:eastAsiaTheme="majorEastAsia" w:hAnsiTheme="majorEastAsia"/>
+                      <w:sz w:val="26"/>
+                      <w:szCs w:val="26"/>
+                      <w:lang w:val="en-US"/>
+                    </w:rPr>
+                    <w:t>SendToServer</w:t>
+                  </w:r>
+                  <w:proofErr w:type="spellEnd"/>
+                  <w:r>
+                    <w:rPr>
+                      <w:rFonts w:asciiTheme="majorEastAsia" w:eastAsiaTheme="majorEastAsia" w:hAnsiTheme="majorEastAsia"/>
+                      <w:sz w:val="26"/>
+                      <w:szCs w:val="26"/>
+                      <w:lang w:val="en-US"/>
+                    </w:rPr>
+                    <w:t xml:space="preserve">(LPVOID </w:t>
+                  </w:r>
+                  <w:proofErr w:type="spellStart"/>
+                  <w:r>
+                    <w:rPr>
+                      <w:rFonts w:asciiTheme="majorEastAsia" w:eastAsiaTheme="majorEastAsia" w:hAnsiTheme="majorEastAsia"/>
+                      <w:sz w:val="26"/>
+                      <w:szCs w:val="26"/>
+                      <w:lang w:val="en-US"/>
+                    </w:rPr>
+                    <w:t>arg</w:t>
+                  </w:r>
+                  <w:proofErr w:type="spellEnd"/>
+                  <w:r>
+                    <w:rPr>
+                      <w:rFonts w:asciiTheme="majorEastAsia" w:eastAsiaTheme="majorEastAsia" w:hAnsiTheme="majorEastAsia"/>
+                      <w:sz w:val="26"/>
+                      <w:szCs w:val="26"/>
+                      <w:lang w:val="en-US"/>
+                    </w:rPr>
+                    <w:t>)</w:t>
                   </w:r>
                 </w:p>
                 <w:p>
@@ -5555,7 +6893,47 @@
                       <w:szCs w:val="26"/>
                       <w:lang w:val="en-US"/>
                     </w:rPr>
-                    <w:t>DWORD WINAPI ReceiveFromServer(LPVOID arg)</w:t>
+                    <w:t xml:space="preserve">DWORD WINAPI </w:t>
+                  </w:r>
+                  <w:proofErr w:type="spellStart"/>
+                  <w:r>
+                    <w:rPr>
+                      <w:rFonts w:asciiTheme="majorEastAsia" w:eastAsiaTheme="majorEastAsia" w:hAnsiTheme="majorEastAsia"/>
+                      <w:sz w:val="26"/>
+                      <w:szCs w:val="26"/>
+                      <w:lang w:val="en-US"/>
+                    </w:rPr>
+                    <w:t>ReceiveFromServer</w:t>
+                  </w:r>
+                  <w:proofErr w:type="spellEnd"/>
+                  <w:r>
+                    <w:rPr>
+                      <w:rFonts w:asciiTheme="majorEastAsia" w:eastAsiaTheme="majorEastAsia" w:hAnsiTheme="majorEastAsia"/>
+                      <w:sz w:val="26"/>
+                      <w:szCs w:val="26"/>
+                      <w:lang w:val="en-US"/>
+                    </w:rPr>
+                    <w:t xml:space="preserve">(LPVOID </w:t>
+                  </w:r>
+                  <w:proofErr w:type="spellStart"/>
+                  <w:r>
+                    <w:rPr>
+                      <w:rFonts w:asciiTheme="majorEastAsia" w:eastAsiaTheme="majorEastAsia" w:hAnsiTheme="majorEastAsia"/>
+                      <w:sz w:val="26"/>
+                      <w:szCs w:val="26"/>
+                      <w:lang w:val="en-US"/>
+                    </w:rPr>
+                    <w:t>arg</w:t>
+                  </w:r>
+                  <w:proofErr w:type="spellEnd"/>
+                  <w:r>
+                    <w:rPr>
+                      <w:rFonts w:asciiTheme="majorEastAsia" w:eastAsiaTheme="majorEastAsia" w:hAnsiTheme="majorEastAsia"/>
+                      <w:sz w:val="26"/>
+                      <w:szCs w:val="26"/>
+                      <w:lang w:val="en-US"/>
+                    </w:rPr>
+                    <w:t>)</w:t>
                   </w:r>
                 </w:p>
                 <w:p>
@@ -5586,6 +6964,7 @@
                     </w:rPr>
                     <w:t xml:space="preserve">서버로부터 </w:t>
                   </w:r>
+                  <w:proofErr w:type="spellStart"/>
                   <w:r>
                     <w:rPr>
                       <w:rFonts w:asciiTheme="majorEastAsia" w:eastAsiaTheme="majorEastAsia" w:hAnsiTheme="majorEastAsia" w:cs="Arial Unicode MS" w:hint="eastAsia"/>
@@ -5602,7 +6981,14 @@
                     <w:rPr>
                       <w:rFonts w:asciiTheme="majorEastAsia" w:eastAsiaTheme="majorEastAsia" w:hAnsiTheme="majorEastAsia" w:cs="Arial Unicode MS" w:hint="eastAsia"/>
                     </w:rPr>
-                    <w:t xml:space="preserve">Packet을 </w:t>
+                    <w:t>Packet을</w:t>
+                  </w:r>
+                  <w:proofErr w:type="spellEnd"/>
+                  <w:r>
+                    <w:rPr>
+                      <w:rFonts w:asciiTheme="majorEastAsia" w:eastAsiaTheme="majorEastAsia" w:hAnsiTheme="majorEastAsia" w:cs="Arial Unicode MS" w:hint="eastAsia"/>
+                    </w:rPr>
+                    <w:t xml:space="preserve"> </w:t>
                   </w:r>
                   <w:r>
                     <w:rPr>
@@ -5696,92 +7082,135 @@
                       <w:rFonts w:asciiTheme="majorEastAsia" w:eastAsiaTheme="majorEastAsia" w:hAnsiTheme="majorEastAsia" w:hint="eastAsia"/>
                       <w:highlight w:val="yellow"/>
                     </w:rPr>
-                    <w:t xml:space="preserve">오브젝트들의 정보를 수신 도중 Update가 실행되지 않도록 </w:t>
-                  </w:r>
+                    <w:t xml:space="preserve">오브젝트들의 정보를 수신 도중 </w:t>
+                  </w:r>
+                  <w:proofErr w:type="spellStart"/>
                   <w:r>
                     <w:rPr>
                       <w:rFonts w:asciiTheme="majorEastAsia" w:eastAsiaTheme="majorEastAsia" w:hAnsiTheme="majorEastAsia" w:hint="eastAsia"/>
                       <w:highlight w:val="yellow"/>
                     </w:rPr>
-                    <w:t>모든</w:t>
-                  </w:r>
+                    <w:t>Update가</w:t>
+                  </w:r>
+                  <w:proofErr w:type="spellEnd"/>
                   <w:r>
                     <w:rPr>
                       <w:rFonts w:asciiTheme="majorEastAsia" w:eastAsiaTheme="majorEastAsia" w:hAnsiTheme="majorEastAsia" w:hint="eastAsia"/>
                       <w:highlight w:val="yellow"/>
                     </w:rPr>
-                    <w:t xml:space="preserve"> 패킷을 수신 완료 </w:t>
+                    <w:t xml:space="preserve"> 실행되지 않도록 </w:t>
                   </w:r>
                   <w:r>
                     <w:rPr>
                       <w:rFonts w:asciiTheme="majorEastAsia" w:eastAsiaTheme="majorEastAsia" w:hAnsiTheme="majorEastAsia" w:hint="eastAsia"/>
                       <w:highlight w:val="yellow"/>
                     </w:rPr>
-                    <w:t>시</w:t>
+                    <w:t>모든</w:t>
                   </w:r>
                   <w:r>
                     <w:rPr>
                       <w:rFonts w:asciiTheme="majorEastAsia" w:eastAsiaTheme="majorEastAsia" w:hAnsiTheme="majorEastAsia" w:hint="eastAsia"/>
                       <w:highlight w:val="yellow"/>
                     </w:rPr>
-                    <w:t xml:space="preserve"> 이벤트를 신호 상태로 변경, ReceiveFromServer</w:t>
+                    <w:t xml:space="preserve"> 패킷을 수신 완료 </w:t>
                   </w:r>
                   <w:r>
                     <w:rPr>
                       <w:rFonts w:asciiTheme="majorEastAsia" w:eastAsiaTheme="majorEastAsia" w:hAnsiTheme="majorEastAsia" w:hint="eastAsia"/>
                       <w:highlight w:val="yellow"/>
                     </w:rPr>
-                    <w:t xml:space="preserve"> </w:t>
+                    <w:t>시</w:t>
                   </w:r>
                   <w:r>
                     <w:rPr>
                       <w:rFonts w:asciiTheme="majorEastAsia" w:eastAsiaTheme="majorEastAsia" w:hAnsiTheme="majorEastAsia" w:hint="eastAsia"/>
                       <w:highlight w:val="yellow"/>
                     </w:rPr>
-                    <w:t xml:space="preserve">시작 </w:t>
-                  </w:r>
+                    <w:t xml:space="preserve"> 이벤트를 신호 상태로 변경, </w:t>
+                  </w:r>
+                  <w:proofErr w:type="spellStart"/>
                   <w:r>
                     <w:rPr>
                       <w:rFonts w:asciiTheme="majorEastAsia" w:eastAsiaTheme="majorEastAsia" w:hAnsiTheme="majorEastAsia" w:hint="eastAsia"/>
                       <w:highlight w:val="yellow"/>
                     </w:rPr>
-                    <w:t>시 이벤트를 비</w:t>
-                  </w:r>
+                    <w:t>ReceiveFromServer</w:t>
+                  </w:r>
+                  <w:proofErr w:type="spellEnd"/>
                   <w:r>
                     <w:rPr>
                       <w:rFonts w:asciiTheme="majorEastAsia" w:eastAsiaTheme="majorEastAsia" w:hAnsiTheme="majorEastAsia" w:hint="eastAsia"/>
                       <w:highlight w:val="yellow"/>
                     </w:rPr>
-                    <w:t>신호상태로</w:t>
+                    <w:t xml:space="preserve"> </w:t>
                   </w:r>
                   <w:r>
                     <w:rPr>
                       <w:rFonts w:asciiTheme="majorEastAsia" w:eastAsiaTheme="majorEastAsia" w:hAnsiTheme="majorEastAsia" w:hint="eastAsia"/>
                       <w:highlight w:val="yellow"/>
                     </w:rPr>
-                    <w:t xml:space="preserve"> 변경</w:t>
+                    <w:t xml:space="preserve">시작 </w:t>
                   </w:r>
                   <w:r>
                     <w:rPr>
                       <w:rFonts w:asciiTheme="majorEastAsia" w:eastAsiaTheme="majorEastAsia" w:hAnsiTheme="majorEastAsia" w:hint="eastAsia"/>
                       <w:highlight w:val="yellow"/>
                     </w:rPr>
-                    <w:t xml:space="preserve"> </w:t>
+                    <w:t>시 이벤트를 비</w:t>
                   </w:r>
                   <w:r>
                     <w:rPr>
                       <w:rFonts w:asciiTheme="majorEastAsia" w:eastAsiaTheme="majorEastAsia" w:hAnsiTheme="majorEastAsia" w:hint="eastAsia"/>
                       <w:highlight w:val="yellow"/>
                     </w:rPr>
-                    <w:t>ReceiveFromServer와 Update</w:t>
+                    <w:t>신호상태로</w:t>
                   </w:r>
                   <w:r>
                     <w:rPr>
                       <w:rFonts w:asciiTheme="majorEastAsia" w:eastAsiaTheme="majorEastAsia" w:hAnsiTheme="majorEastAsia" w:hint="eastAsia"/>
                       <w:highlight w:val="yellow"/>
                     </w:rPr>
+                    <w:t xml:space="preserve"> 변경</w:t>
+                  </w:r>
+                  <w:r>
+                    <w:rPr>
+                      <w:rFonts w:asciiTheme="majorEastAsia" w:eastAsiaTheme="majorEastAsia" w:hAnsiTheme="majorEastAsia" w:hint="eastAsia"/>
+                      <w:highlight w:val="yellow"/>
+                    </w:rPr>
+                    <w:t xml:space="preserve"> </w:t>
+                  </w:r>
+                  <w:proofErr w:type="spellStart"/>
+                  <w:r>
+                    <w:rPr>
+                      <w:rFonts w:asciiTheme="majorEastAsia" w:eastAsiaTheme="majorEastAsia" w:hAnsiTheme="majorEastAsia" w:hint="eastAsia"/>
+                      <w:highlight w:val="yellow"/>
+                    </w:rPr>
+                    <w:t>ReceiveFromServer와</w:t>
+                  </w:r>
+                  <w:proofErr w:type="spellEnd"/>
+                  <w:r>
+                    <w:rPr>
+                      <w:rFonts w:asciiTheme="majorEastAsia" w:eastAsiaTheme="majorEastAsia" w:hAnsiTheme="majorEastAsia" w:hint="eastAsia"/>
+                      <w:highlight w:val="yellow"/>
+                    </w:rPr>
+                    <w:t xml:space="preserve"> </w:t>
+                  </w:r>
+                  <w:proofErr w:type="spellStart"/>
+                  <w:r>
+                    <w:rPr>
+                      <w:rFonts w:asciiTheme="majorEastAsia" w:eastAsiaTheme="majorEastAsia" w:hAnsiTheme="majorEastAsia" w:hint="eastAsia"/>
+                      <w:highlight w:val="yellow"/>
+                    </w:rPr>
+                    <w:t>Update</w:t>
+                  </w:r>
+                  <w:r>
+                    <w:rPr>
+                      <w:rFonts w:asciiTheme="majorEastAsia" w:eastAsiaTheme="majorEastAsia" w:hAnsiTheme="majorEastAsia" w:hint="eastAsia"/>
+                      <w:highlight w:val="yellow"/>
+                    </w:rPr>
                     <w:t>를</w:t>
                   </w:r>
+                  <w:proofErr w:type="spellEnd"/>
                   <w:r>
                     <w:rPr>
                       <w:rFonts w:asciiTheme="majorEastAsia" w:eastAsiaTheme="majorEastAsia" w:hAnsiTheme="majorEastAsia" w:hint="eastAsia"/>
@@ -5826,13 +7255,41 @@
                       <w:szCs w:val="26"/>
                     </w:rPr>
                   </w:pPr>
+                  <w:proofErr w:type="spellStart"/>
                   <w:r>
                     <w:rPr>
                       <w:rFonts w:asciiTheme="majorEastAsia" w:eastAsiaTheme="majorEastAsia" w:hAnsiTheme="majorEastAsia"/>
                       <w:sz w:val="26"/>
                       <w:szCs w:val="26"/>
                     </w:rPr>
-                    <w:t>void Update()</w:t>
+                    <w:t>void</w:t>
+                  </w:r>
+                  <w:proofErr w:type="spellEnd"/>
+                  <w:r>
+                    <w:rPr>
+                      <w:rFonts w:asciiTheme="majorEastAsia" w:eastAsiaTheme="majorEastAsia" w:hAnsiTheme="majorEastAsia"/>
+                      <w:sz w:val="26"/>
+                      <w:szCs w:val="26"/>
+                    </w:rPr>
+                    <w:t xml:space="preserve"> </w:t>
+                  </w:r>
+                  <w:proofErr w:type="spellStart"/>
+                  <w:r>
+                    <w:rPr>
+                      <w:rFonts w:asciiTheme="majorEastAsia" w:eastAsiaTheme="majorEastAsia" w:hAnsiTheme="majorEastAsia"/>
+                      <w:sz w:val="26"/>
+                      <w:szCs w:val="26"/>
+                    </w:rPr>
+                    <w:t>Update</w:t>
+                  </w:r>
+                  <w:proofErr w:type="spellEnd"/>
+                  <w:r>
+                    <w:rPr>
+                      <w:rFonts w:asciiTheme="majorEastAsia" w:eastAsiaTheme="majorEastAsia" w:hAnsiTheme="majorEastAsia"/>
+                      <w:sz w:val="26"/>
+                      <w:szCs w:val="26"/>
+                    </w:rPr>
+                    <w:t>()</w:t>
                   </w:r>
                 </w:p>
                 <w:p>
@@ -5849,7 +7306,35 @@
                     <w:rPr>
                       <w:rFonts w:asciiTheme="majorEastAsia" w:eastAsiaTheme="majorEastAsia" w:hAnsiTheme="majorEastAsia" w:cs="Arial Unicode MS" w:hint="eastAsia"/>
                     </w:rPr>
-                    <w:t>환경 요소(스카이 박스, 빌보드, 터레인)를 업데이트</w:t>
+                    <w:t xml:space="preserve">환경 요소(스카이 박스, 빌보드, </w:t>
+                  </w:r>
+                  <w:proofErr w:type="spellStart"/>
+                  <w:r>
+                    <w:rPr>
+                      <w:rFonts w:asciiTheme="majorEastAsia" w:eastAsiaTheme="majorEastAsia" w:hAnsiTheme="majorEastAsia" w:cs="Arial Unicode MS" w:hint="eastAsia"/>
+                    </w:rPr>
+                    <w:t>터레인</w:t>
+                  </w:r>
+                  <w:proofErr w:type="spellEnd"/>
+                  <w:r>
+                    <w:rPr>
+                      <w:rFonts w:asciiTheme="majorEastAsia" w:eastAsiaTheme="majorEastAsia" w:hAnsiTheme="majorEastAsia" w:cs="Arial Unicode MS" w:hint="eastAsia"/>
+                    </w:rPr>
+                    <w:t>)</w:t>
+                  </w:r>
+                  <w:proofErr w:type="spellStart"/>
+                  <w:r>
+                    <w:rPr>
+                      <w:rFonts w:asciiTheme="majorEastAsia" w:eastAsiaTheme="majorEastAsia" w:hAnsiTheme="majorEastAsia" w:cs="Arial Unicode MS" w:hint="eastAsia"/>
+                    </w:rPr>
+                    <w:t>를</w:t>
+                  </w:r>
+                  <w:proofErr w:type="spellEnd"/>
+                  <w:r>
+                    <w:rPr>
+                      <w:rFonts w:asciiTheme="majorEastAsia" w:eastAsiaTheme="majorEastAsia" w:hAnsiTheme="majorEastAsia" w:cs="Arial Unicode MS" w:hint="eastAsia"/>
+                    </w:rPr>
+                    <w:t xml:space="preserve"> 업데이트</w:t>
                   </w:r>
                 </w:p>
                 <w:p>
@@ -5874,7 +7359,23 @@
                       <w:rFonts w:asciiTheme="majorEastAsia" w:eastAsiaTheme="majorEastAsia" w:hAnsiTheme="majorEastAsia" w:hint="eastAsia"/>
                       <w:highlight w:val="yellow"/>
                     </w:rPr>
-                    <w:t>변화량을 토대로 오브젝트들의 World Matrix 연산</w:t>
+                    <w:t xml:space="preserve">변화량을 토대로 오브젝트들의 World </w:t>
+                  </w:r>
+                  <w:proofErr w:type="spellStart"/>
+                  <w:r>
+                    <w:rPr>
+                      <w:rFonts w:asciiTheme="majorEastAsia" w:eastAsiaTheme="majorEastAsia" w:hAnsiTheme="majorEastAsia" w:hint="eastAsia"/>
+                      <w:highlight w:val="yellow"/>
+                    </w:rPr>
+                    <w:t>Matrix</w:t>
+                  </w:r>
+                  <w:proofErr w:type="spellEnd"/>
+                  <w:r>
+                    <w:rPr>
+                      <w:rFonts w:asciiTheme="majorEastAsia" w:eastAsiaTheme="majorEastAsia" w:hAnsiTheme="majorEastAsia" w:hint="eastAsia"/>
+                      <w:highlight w:val="yellow"/>
+                    </w:rPr>
+                    <w:t xml:space="preserve"> 연산</w:t>
                   </w:r>
                 </w:p>
                 <w:p>
@@ -5899,13 +7400,41 @@
                       <w:szCs w:val="26"/>
                     </w:rPr>
                   </w:pPr>
+                  <w:proofErr w:type="spellStart"/>
                   <w:r>
                     <w:rPr>
                       <w:rFonts w:asciiTheme="majorEastAsia" w:eastAsiaTheme="majorEastAsia" w:hAnsiTheme="majorEastAsia"/>
                       <w:sz w:val="26"/>
                       <w:szCs w:val="26"/>
                     </w:rPr>
-                    <w:t>void Render()</w:t>
+                    <w:t>void</w:t>
+                  </w:r>
+                  <w:proofErr w:type="spellEnd"/>
+                  <w:r>
+                    <w:rPr>
+                      <w:rFonts w:asciiTheme="majorEastAsia" w:eastAsiaTheme="majorEastAsia" w:hAnsiTheme="majorEastAsia"/>
+                      <w:sz w:val="26"/>
+                      <w:szCs w:val="26"/>
+                    </w:rPr>
+                    <w:t xml:space="preserve"> </w:t>
+                  </w:r>
+                  <w:proofErr w:type="spellStart"/>
+                  <w:r>
+                    <w:rPr>
+                      <w:rFonts w:asciiTheme="majorEastAsia" w:eastAsiaTheme="majorEastAsia" w:hAnsiTheme="majorEastAsia"/>
+                      <w:sz w:val="26"/>
+                      <w:szCs w:val="26"/>
+                    </w:rPr>
+                    <w:t>Render</w:t>
+                  </w:r>
+                  <w:proofErr w:type="spellEnd"/>
+                  <w:r>
+                    <w:rPr>
+                      <w:rFonts w:asciiTheme="majorEastAsia" w:eastAsiaTheme="majorEastAsia" w:hAnsiTheme="majorEastAsia"/>
+                      <w:sz w:val="26"/>
+                      <w:szCs w:val="26"/>
+                    </w:rPr>
+                    <w:t>()</w:t>
                   </w:r>
                 </w:p>
                 <w:p>
@@ -6134,8 +7663,9 @@
                 <w:sz w:val="20"/>
                 <w:szCs w:val="20"/>
               </w:rPr>
-              <w:t xml:space="preserve">서버 내에서 Update, </w:t>
-            </w:r>
+              <w:t xml:space="preserve">서버 내에서 </w:t>
+            </w:r>
+            <w:proofErr w:type="spellStart"/>
             <w:r>
               <w:rPr>
                 <w:rFonts w:asciiTheme="majorEastAsia" w:eastAsiaTheme="majorEastAsia" w:hAnsiTheme="majorEastAsia" w:cs="Arial Unicode MS" w:hint="eastAsia"/>
@@ -6143,8 +7673,9 @@
                 <w:sz w:val="20"/>
                 <w:szCs w:val="20"/>
               </w:rPr>
-              <w:t>SendAllClient</w:t>
-            </w:r>
+              <w:t>Update</w:t>
+            </w:r>
+            <w:proofErr w:type="spellEnd"/>
             <w:r>
               <w:rPr>
                 <w:rFonts w:asciiTheme="majorEastAsia" w:eastAsiaTheme="majorEastAsia" w:hAnsiTheme="majorEastAsia" w:cs="Arial Unicode MS" w:hint="eastAsia"/>
@@ -6152,17 +7683,9 @@
                 <w:sz w:val="20"/>
                 <w:szCs w:val="20"/>
               </w:rPr>
-              <w:t xml:space="preserve"> 함수가 동시에 공유 자원에</w:t>
-            </w:r>
-          </w:p>
-          <w:p>
-            <w:pPr>
-              <w:rPr>
-                <w:rFonts w:asciiTheme="majorEastAsia" w:eastAsiaTheme="majorEastAsia" w:hAnsiTheme="majorEastAsia" w:cs="Arial Unicode MS"/>
-                <w:sz w:val="20"/>
-                <w:szCs w:val="20"/>
-              </w:rPr>
-            </w:pPr>
+              <w:t xml:space="preserve">, </w:t>
+            </w:r>
+            <w:proofErr w:type="spellStart"/>
             <w:r>
               <w:rPr>
                 <w:rFonts w:asciiTheme="majorEastAsia" w:eastAsiaTheme="majorEastAsia" w:hAnsiTheme="majorEastAsia" w:cs="Arial Unicode MS" w:hint="eastAsia"/>
@@ -6170,7 +7693,17 @@
                 <w:sz w:val="20"/>
                 <w:szCs w:val="20"/>
               </w:rPr>
-              <w:t>접근할 수 없도록 동기화</w:t>
+              <w:t>SendAllClient</w:t>
+            </w:r>
+            <w:proofErr w:type="spellEnd"/>
+            <w:r>
+              <w:rPr>
+                <w:rFonts w:asciiTheme="majorEastAsia" w:eastAsiaTheme="majorEastAsia" w:hAnsiTheme="majorEastAsia" w:cs="Arial Unicode MS" w:hint="eastAsia"/>
+                <w:strike/>
+                <w:sz w:val="20"/>
+                <w:szCs w:val="20"/>
+              </w:rPr>
+              <w:t xml:space="preserve"> 함수가 동시에 공유 자원에</w:t>
             </w:r>
           </w:p>
           <w:p>
@@ -6181,6 +7714,25 @@
                 <w:szCs w:val="20"/>
               </w:rPr>
             </w:pPr>
+            <w:r>
+              <w:rPr>
+                <w:rFonts w:asciiTheme="majorEastAsia" w:eastAsiaTheme="majorEastAsia" w:hAnsiTheme="majorEastAsia" w:cs="Arial Unicode MS" w:hint="eastAsia"/>
+                <w:strike/>
+                <w:sz w:val="20"/>
+                <w:szCs w:val="20"/>
+              </w:rPr>
+              <w:t>접근할 수 없도록 동기화</w:t>
+            </w:r>
+          </w:p>
+          <w:p>
+            <w:pPr>
+              <w:rPr>
+                <w:rFonts w:asciiTheme="majorEastAsia" w:eastAsiaTheme="majorEastAsia" w:hAnsiTheme="majorEastAsia" w:cs="Arial Unicode MS"/>
+                <w:sz w:val="20"/>
+                <w:szCs w:val="20"/>
+              </w:rPr>
+            </w:pPr>
+            <w:proofErr w:type="spellStart"/>
             <w:r>
               <w:rPr>
                 <w:rFonts w:hint="eastAsia"/>
@@ -6208,6 +7760,7 @@
               </w:rPr>
               <w:t>Packet</w:t>
             </w:r>
+            <w:proofErr w:type="spellEnd"/>
             <w:r>
               <w:rPr>
                 <w:rFonts w:hint="eastAsia"/>
@@ -6215,8 +7768,9 @@
                 <w:szCs w:val="20"/>
                 <w:highlight w:val="yellow"/>
               </w:rPr>
-              <w:t>, MissileInfoPacket</w:t>
-            </w:r>
+              <w:t xml:space="preserve">, </w:t>
+            </w:r>
+            <w:proofErr w:type="spellStart"/>
             <w:r>
               <w:rPr>
                 <w:rFonts w:hint="eastAsia"/>
@@ -6224,6 +7778,16 @@
                 <w:szCs w:val="20"/>
                 <w:highlight w:val="yellow"/>
               </w:rPr>
+              <w:t>MissileInfoPacket</w:t>
+            </w:r>
+            <w:proofErr w:type="spellEnd"/>
+            <w:r>
+              <w:rPr>
+                <w:rFonts w:hint="eastAsia"/>
+                <w:sz w:val="20"/>
+                <w:szCs w:val="20"/>
+                <w:highlight w:val="yellow"/>
+              </w:rPr>
               <w:t xml:space="preserve"> 작성</w:t>
             </w:r>
           </w:p>
@@ -6235,6 +7799,7 @@
                 <w:szCs w:val="20"/>
               </w:rPr>
             </w:pPr>
+            <w:proofErr w:type="spellStart"/>
             <w:r>
               <w:rPr>
                 <w:rFonts w:asciiTheme="majorEastAsia" w:eastAsiaTheme="majorEastAsia" w:hAnsiTheme="majorEastAsia" w:cs="Arial Unicode MS" w:hint="eastAsia"/>
@@ -6243,6 +7808,7 @@
               </w:rPr>
               <w:t>SendAllClient</w:t>
             </w:r>
+            <w:proofErr w:type="spellEnd"/>
             <w:r>
               <w:rPr>
                 <w:rFonts w:asciiTheme="majorEastAsia" w:eastAsiaTheme="majorEastAsia" w:hAnsiTheme="majorEastAsia" w:cs="Arial Unicode MS" w:hint="eastAsia"/>
@@ -6260,6 +7826,7 @@
                 <w:szCs w:val="20"/>
               </w:rPr>
             </w:pPr>
+            <w:proofErr w:type="spellStart"/>
             <w:r>
               <w:rPr>
                 <w:rFonts w:asciiTheme="majorEastAsia" w:eastAsiaTheme="majorEastAsia" w:hAnsiTheme="majorEastAsia" w:cs="Arial Unicode MS" w:hint="eastAsia"/>
@@ -6287,6 +7854,7 @@
               </w:rPr>
               <w:t>Server</w:t>
             </w:r>
+            <w:proofErr w:type="spellEnd"/>
             <w:r>
               <w:rPr>
                 <w:rFonts w:asciiTheme="majorEastAsia" w:eastAsiaTheme="majorEastAsia" w:hAnsiTheme="majorEastAsia" w:cs="Arial Unicode MS" w:hint="eastAsia"/>
@@ -6314,6 +7882,7 @@
                 <w:szCs w:val="20"/>
               </w:rPr>
             </w:pPr>
+            <w:proofErr w:type="spellStart"/>
             <w:r>
               <w:rPr>
                 <w:rFonts w:asciiTheme="majorEastAsia" w:eastAsiaTheme="majorEastAsia" w:hAnsiTheme="majorEastAsia" w:cs="Arial Unicode MS" w:hint="eastAsia"/>
@@ -6322,6 +7891,7 @@
               </w:rPr>
               <w:t>ReceiveFromServer와</w:t>
             </w:r>
+            <w:proofErr w:type="spellEnd"/>
             <w:r>
               <w:rPr>
                 <w:rFonts w:asciiTheme="majorEastAsia" w:eastAsiaTheme="majorEastAsia" w:hAnsiTheme="majorEastAsia" w:cs="Arial Unicode MS" w:hint="eastAsia"/>
@@ -6330,6 +7900,7 @@
               </w:rPr>
               <w:t xml:space="preserve"> </w:t>
             </w:r>
+            <w:proofErr w:type="spellStart"/>
             <w:r>
               <w:rPr>
                 <w:rFonts w:asciiTheme="majorEastAsia" w:eastAsiaTheme="majorEastAsia" w:hAnsiTheme="majorEastAsia" w:cs="Arial Unicode MS" w:hint="eastAsia"/>
@@ -6338,6 +7909,7 @@
               </w:rPr>
               <w:t>Update함수</w:t>
             </w:r>
+            <w:proofErr w:type="spellEnd"/>
             <w:r>
               <w:rPr>
                 <w:rFonts w:asciiTheme="majorEastAsia" w:eastAsiaTheme="majorEastAsia" w:hAnsiTheme="majorEastAsia" w:cs="Arial Unicode MS" w:hint="eastAsia"/>
@@ -6526,6 +8098,7 @@
                 <w:szCs w:val="20"/>
               </w:rPr>
             </w:pPr>
+            <w:proofErr w:type="spellStart"/>
             <w:r>
               <w:rPr>
                 <w:rFonts w:hint="eastAsia"/>
@@ -6553,6 +8126,7 @@
               </w:rPr>
               <w:t>Packet</w:t>
             </w:r>
+            <w:proofErr w:type="spellEnd"/>
             <w:r>
               <w:rPr>
                 <w:rFonts w:hint="eastAsia"/>
@@ -6560,8 +8134,9 @@
                 <w:szCs w:val="20"/>
                 <w:highlight w:val="yellow"/>
               </w:rPr>
-              <w:t>, ItemInfoPacket</w:t>
-            </w:r>
+              <w:t xml:space="preserve">, </w:t>
+            </w:r>
+            <w:proofErr w:type="spellStart"/>
             <w:r>
               <w:rPr>
                 <w:rFonts w:hint="eastAsia"/>
@@ -6569,8 +8144,9 @@
                 <w:szCs w:val="20"/>
                 <w:highlight w:val="yellow"/>
               </w:rPr>
-              <w:t xml:space="preserve"> </w:t>
-            </w:r>
+              <w:t>ItemInfoPacket</w:t>
+            </w:r>
+            <w:proofErr w:type="spellEnd"/>
             <w:r>
               <w:rPr>
                 <w:rFonts w:hint="eastAsia"/>
@@ -6578,6 +8154,15 @@
                 <w:szCs w:val="20"/>
                 <w:highlight w:val="yellow"/>
               </w:rPr>
+              <w:t xml:space="preserve"> </w:t>
+            </w:r>
+            <w:r>
+              <w:rPr>
+                <w:rFonts w:hint="eastAsia"/>
+                <w:sz w:val="20"/>
+                <w:szCs w:val="20"/>
+                <w:highlight w:val="yellow"/>
+              </w:rPr>
               <w:t>작성</w:t>
             </w:r>
           </w:p>
@@ -6595,14 +8180,32 @@
                 <w:sz w:val="20"/>
                 <w:szCs w:val="20"/>
               </w:rPr>
-              <w:t xml:space="preserve">서버 내에서 Update </w:t>
-            </w:r>
+              <w:t xml:space="preserve">서버 내에서 </w:t>
+            </w:r>
+            <w:proofErr w:type="spellStart"/>
             <w:r>
               <w:rPr>
                 <w:rFonts w:asciiTheme="majorEastAsia" w:eastAsiaTheme="majorEastAsia" w:hAnsiTheme="majorEastAsia" w:cs="Arial Unicode MS" w:hint="eastAsia"/>
                 <w:sz w:val="20"/>
                 <w:szCs w:val="20"/>
               </w:rPr>
+              <w:t>Update</w:t>
+            </w:r>
+            <w:proofErr w:type="spellEnd"/>
+            <w:r>
+              <w:rPr>
+                <w:rFonts w:asciiTheme="majorEastAsia" w:eastAsiaTheme="majorEastAsia" w:hAnsiTheme="majorEastAsia" w:cs="Arial Unicode MS" w:hint="eastAsia"/>
+                <w:sz w:val="20"/>
+                <w:szCs w:val="20"/>
+              </w:rPr>
+              <w:t xml:space="preserve"> </w:t>
+            </w:r>
+            <w:r>
+              <w:rPr>
+                <w:rFonts w:asciiTheme="majorEastAsia" w:eastAsiaTheme="majorEastAsia" w:hAnsiTheme="majorEastAsia" w:cs="Arial Unicode MS" w:hint="eastAsia"/>
+                <w:sz w:val="20"/>
+                <w:szCs w:val="20"/>
+              </w:rPr>
               <w:t>함수 구현</w:t>
             </w:r>
           </w:p>
@@ -6614,6 +8217,7 @@
                 <w:szCs w:val="20"/>
               </w:rPr>
             </w:pPr>
+            <w:proofErr w:type="spellStart"/>
             <w:r>
               <w:rPr>
                 <w:rFonts w:asciiTheme="majorEastAsia" w:eastAsiaTheme="majorEastAsia" w:hAnsiTheme="majorEastAsia" w:cs="Arial Unicode MS" w:hint="eastAsia"/>
@@ -6638,6 +8242,7 @@
               </w:rPr>
               <w:t>Client</w:t>
             </w:r>
+            <w:proofErr w:type="spellEnd"/>
             <w:r>
               <w:rPr>
                 <w:rFonts w:asciiTheme="majorEastAsia" w:eastAsiaTheme="majorEastAsia" w:hAnsiTheme="majorEastAsia" w:cs="Arial Unicode MS" w:hint="eastAsia"/>
@@ -6655,14 +8260,34 @@
                 <w:szCs w:val="20"/>
               </w:rPr>
             </w:pPr>
+            <w:proofErr w:type="spellStart"/>
             <w:r>
               <w:rPr>
                 <w:rFonts w:asciiTheme="majorEastAsia" w:eastAsiaTheme="majorEastAsia" w:hAnsiTheme="majorEastAsia" w:cs="Arial Unicode MS" w:hint="eastAsia"/>
                 <w:sz w:val="20"/>
                 <w:szCs w:val="20"/>
               </w:rPr>
-              <w:t>ReceiveAllClient와 Update함수</w:t>
-            </w:r>
+              <w:t>ReceiveAllClient와</w:t>
+            </w:r>
+            <w:proofErr w:type="spellEnd"/>
+            <w:r>
+              <w:rPr>
+                <w:rFonts w:asciiTheme="majorEastAsia" w:eastAsiaTheme="majorEastAsia" w:hAnsiTheme="majorEastAsia" w:cs="Arial Unicode MS" w:hint="eastAsia"/>
+                <w:sz w:val="20"/>
+                <w:szCs w:val="20"/>
+              </w:rPr>
+              <w:t xml:space="preserve"> </w:t>
+            </w:r>
+            <w:proofErr w:type="spellStart"/>
+            <w:r>
+              <w:rPr>
+                <w:rFonts w:asciiTheme="majorEastAsia" w:eastAsiaTheme="majorEastAsia" w:hAnsiTheme="majorEastAsia" w:cs="Arial Unicode MS" w:hint="eastAsia"/>
+                <w:sz w:val="20"/>
+                <w:szCs w:val="20"/>
+              </w:rPr>
+              <w:t>Update함수</w:t>
+            </w:r>
+            <w:proofErr w:type="spellEnd"/>
             <w:r>
               <w:rPr>
                 <w:rFonts w:asciiTheme="majorEastAsia" w:eastAsiaTheme="majorEastAsia" w:hAnsiTheme="majorEastAsia" w:cs="Arial Unicode MS" w:hint="eastAsia"/>
@@ -6797,13 +8422,23 @@
                 <w:szCs w:val="16"/>
               </w:rPr>
             </w:pPr>
+            <w:proofErr w:type="spellStart"/>
             <w:r>
               <w:rPr>
                 <w:rFonts w:asciiTheme="majorEastAsia" w:eastAsiaTheme="majorEastAsia" w:hAnsiTheme="majorEastAsia" w:cs="Arial Unicode MS" w:hint="eastAsia"/>
                 <w:sz w:val="20"/>
                 <w:szCs w:val="16"/>
               </w:rPr>
-              <w:t>Window 11</w:t>
+              <w:t>Window</w:t>
+            </w:r>
+            <w:proofErr w:type="spellEnd"/>
+            <w:r>
+              <w:rPr>
+                <w:rFonts w:asciiTheme="majorEastAsia" w:eastAsiaTheme="majorEastAsia" w:hAnsiTheme="majorEastAsia" w:cs="Arial Unicode MS" w:hint="eastAsia"/>
+                <w:sz w:val="20"/>
+                <w:szCs w:val="16"/>
+              </w:rPr>
+              <w:t xml:space="preserve"> 11</w:t>
             </w:r>
           </w:p>
         </w:tc>
@@ -6852,13 +8487,23 @@
                 <w:szCs w:val="16"/>
               </w:rPr>
             </w:pPr>
+            <w:proofErr w:type="spellStart"/>
             <w:r>
               <w:rPr>
                 <w:rFonts w:asciiTheme="majorEastAsia" w:eastAsiaTheme="majorEastAsia" w:hAnsiTheme="majorEastAsia" w:cs="Arial Unicode MS" w:hint="eastAsia"/>
                 <w:sz w:val="20"/>
                 <w:szCs w:val="16"/>
               </w:rPr>
-              <w:t>VisualStudio 2022</w:t>
+              <w:t>VisualStudio</w:t>
+            </w:r>
+            <w:proofErr w:type="spellEnd"/>
+            <w:r>
+              <w:rPr>
+                <w:rFonts w:asciiTheme="majorEastAsia" w:eastAsiaTheme="majorEastAsia" w:hAnsiTheme="majorEastAsia" w:cs="Arial Unicode MS" w:hint="eastAsia"/>
+                <w:sz w:val="20"/>
+                <w:szCs w:val="16"/>
+              </w:rPr>
+              <w:t xml:space="preserve"> 2022</w:t>
             </w:r>
           </w:p>
         </w:tc>
@@ -7167,6 +8812,15 @@
             </w:pPr>
             <w:r>
               <w:rPr>
+                <w:rFonts w:hint="eastAsia"/>
+                <w:color w:val="0000FF"/>
+                <w:sz w:val="26"/>
+                <w:szCs w:val="26"/>
+              </w:rPr>
+              <w:sym w:font="Wingdings 2" w:char="F052"/>
+            </w:r>
+            <w:r>
+              <w:rPr>
                 <w:sz w:val="20"/>
                 <w:szCs w:val="20"/>
               </w:rPr>
@@ -7190,18 +8844,20 @@
             <w:r>
               <w:rPr>
                 <w:rFonts w:hint="eastAsia"/>
-                <w:sz w:val="18"/>
-                <w:szCs w:val="18"/>
-              </w:rPr>
-              <w:t>Player</w:t>
-            </w:r>
+                <w:color w:val="0000FF"/>
+                <w:sz w:val="26"/>
+                <w:szCs w:val="26"/>
+              </w:rPr>
+              <w:sym w:font="Wingdings 2" w:char="F052"/>
+            </w:r>
+            <w:proofErr w:type="spellStart"/>
             <w:r>
               <w:rPr>
                 <w:rFonts w:hint="eastAsia"/>
                 <w:sz w:val="18"/>
                 <w:szCs w:val="18"/>
               </w:rPr>
-              <w:t>Info</w:t>
+              <w:t>Player</w:t>
             </w:r>
             <w:r>
               <w:rPr>
@@ -7209,7 +8865,24 @@
                 <w:sz w:val="18"/>
                 <w:szCs w:val="18"/>
               </w:rPr>
-              <w:t>Packet 작성</w:t>
+              <w:t>Info</w:t>
+            </w:r>
+            <w:r>
+              <w:rPr>
+                <w:rFonts w:hint="eastAsia"/>
+                <w:sz w:val="18"/>
+                <w:szCs w:val="18"/>
+              </w:rPr>
+              <w:t>Packet</w:t>
+            </w:r>
+            <w:proofErr w:type="spellEnd"/>
+            <w:r>
+              <w:rPr>
+                <w:rFonts w:hint="eastAsia"/>
+                <w:sz w:val="18"/>
+                <w:szCs w:val="18"/>
+              </w:rPr>
+              <w:t xml:space="preserve"> 작성</w:t>
             </w:r>
           </w:p>
         </w:tc>
@@ -7229,11 +8902,49 @@
             <w:r>
               <w:rPr>
                 <w:rFonts w:hint="eastAsia"/>
+                <w:color w:val="0000FF"/>
+                <w:sz w:val="26"/>
+                <w:szCs w:val="26"/>
+              </w:rPr>
+              <w:sym w:font="Wingdings 2" w:char="F052"/>
+            </w:r>
+            <w:proofErr w:type="spellStart"/>
+            <w:r>
+              <w:rPr>
+                <w:rFonts w:hint="eastAsia"/>
                 <w:sz w:val="18"/>
                 <w:szCs w:val="18"/>
               </w:rPr>
-              <w:t>ConnectServer, AcceptClient</w:t>
-            </w:r>
+              <w:t>ConnectServer</w:t>
+            </w:r>
+            <w:proofErr w:type="spellEnd"/>
+            <w:r>
+              <w:rPr>
+                <w:rFonts w:hint="eastAsia"/>
+                <w:sz w:val="18"/>
+                <w:szCs w:val="18"/>
+              </w:rPr>
+              <w:t xml:space="preserve">, </w:t>
+            </w:r>
+            <w:r>
+              <w:rPr>
+                <w:rFonts w:hint="eastAsia"/>
+                <w:color w:val="0000FF"/>
+                <w:sz w:val="26"/>
+                <w:szCs w:val="26"/>
+              </w:rPr>
+              <w:sym w:font="Wingdings 2" w:char="F052"/>
+            </w:r>
+            <w:proofErr w:type="spellStart"/>
+            <w:r>
+              <w:rPr>
+                <w:rFonts w:hint="eastAsia"/>
+                <w:sz w:val="18"/>
+                <w:szCs w:val="18"/>
+              </w:rPr>
+              <w:t>AcceptClient</w:t>
+            </w:r>
+            <w:proofErr w:type="spellEnd"/>
           </w:p>
           <w:p>
             <w:pPr>
@@ -7269,18 +8980,20 @@
             <w:r>
               <w:rPr>
                 <w:rFonts w:hint="eastAsia"/>
-                <w:sz w:val="18"/>
-                <w:szCs w:val="18"/>
-              </w:rPr>
-              <w:t>Player</w:t>
-            </w:r>
+                <w:color w:val="0000FF"/>
+                <w:sz w:val="26"/>
+                <w:szCs w:val="26"/>
+              </w:rPr>
+              <w:sym w:font="Wingdings 2" w:char="F052"/>
+            </w:r>
+            <w:proofErr w:type="spellStart"/>
             <w:r>
               <w:rPr>
                 <w:rFonts w:hint="eastAsia"/>
                 <w:sz w:val="18"/>
                 <w:szCs w:val="18"/>
               </w:rPr>
-              <w:t>Status</w:t>
+              <w:t>Player</w:t>
             </w:r>
             <w:r>
               <w:rPr>
@@ -7288,8 +9001,17 @@
                 <w:sz w:val="18"/>
                 <w:szCs w:val="18"/>
               </w:rPr>
+              <w:t>Status</w:t>
+            </w:r>
+            <w:r>
+              <w:rPr>
+                <w:rFonts w:hint="eastAsia"/>
+                <w:sz w:val="18"/>
+                <w:szCs w:val="18"/>
+              </w:rPr>
               <w:t>Packet</w:t>
             </w:r>
+            <w:proofErr w:type="spellEnd"/>
           </w:p>
           <w:p>
             <w:pPr>
@@ -7327,6 +9049,15 @@
                 <w:szCs w:val="20"/>
               </w:rPr>
             </w:pPr>
+            <w:r>
+              <w:rPr>
+                <w:rFonts w:hint="eastAsia"/>
+                <w:color w:val="0000FF"/>
+                <w:sz w:val="26"/>
+                <w:szCs w:val="26"/>
+              </w:rPr>
+              <w:sym w:font="Wingdings 2" w:char="F052"/>
+            </w:r>
             <w:r>
               <w:rPr>
                 <w:sz w:val="20"/>
@@ -7404,6 +9135,15 @@
             </w:pPr>
             <w:r>
               <w:rPr>
+                <w:rFonts w:hint="eastAsia"/>
+                <w:color w:val="0000FF"/>
+                <w:sz w:val="26"/>
+                <w:szCs w:val="26"/>
+              </w:rPr>
+              <w:sym w:font="Wingdings 2" w:char="F052"/>
+            </w:r>
+            <w:r>
+              <w:rPr>
                 <w:sz w:val="20"/>
                 <w:szCs w:val="20"/>
               </w:rPr>
@@ -7428,10 +9168,29 @@
             <w:r>
               <w:rPr>
                 <w:rFonts w:hint="eastAsia"/>
+                <w:color w:val="0000FF"/>
+                <w:sz w:val="26"/>
+                <w:szCs w:val="26"/>
+              </w:rPr>
+              <w:sym w:font="Wingdings 2" w:char="F052"/>
+            </w:r>
+            <w:proofErr w:type="spellStart"/>
+            <w:r>
+              <w:rPr>
+                <w:rFonts w:hint="eastAsia"/>
                 <w:sz w:val="18"/>
                 <w:szCs w:val="18"/>
               </w:rPr>
-              <w:t>Update(클라이언트)</w:t>
+              <w:t>Update</w:t>
+            </w:r>
+            <w:proofErr w:type="spellEnd"/>
+            <w:r>
+              <w:rPr>
+                <w:rFonts w:hint="eastAsia"/>
+                <w:sz w:val="18"/>
+                <w:szCs w:val="18"/>
+              </w:rPr>
+              <w:t>(클라이언트)</w:t>
             </w:r>
             <w:r>
               <w:rPr>
@@ -7493,6 +9252,15 @@
             </w:pPr>
             <w:r>
               <w:rPr>
+                <w:rFonts w:hint="eastAsia"/>
+                <w:color w:val="0000FF"/>
+                <w:sz w:val="26"/>
+                <w:szCs w:val="26"/>
+              </w:rPr>
+              <w:sym w:font="Wingdings 2" w:char="F052"/>
+            </w:r>
+            <w:r>
+              <w:rPr>
                 <w:sz w:val="20"/>
                 <w:szCs w:val="20"/>
               </w:rPr>
@@ -7532,6 +9300,15 @@
             <w:r>
               <w:rPr>
                 <w:rFonts w:hint="eastAsia"/>
+                <w:color w:val="0000FF"/>
+                <w:sz w:val="26"/>
+                <w:szCs w:val="26"/>
+              </w:rPr>
+              <w:sym w:font="Wingdings 2" w:char="F052"/>
+            </w:r>
+            <w:r>
+              <w:rPr>
+                <w:rFonts w:hint="eastAsia"/>
                 <w:sz w:val="18"/>
                 <w:szCs w:val="18"/>
               </w:rPr>
@@ -7549,10 +9326,29 @@
             <w:r>
               <w:rPr>
                 <w:rFonts w:hint="eastAsia"/>
+                <w:color w:val="0000FF"/>
+                <w:sz w:val="26"/>
+                <w:szCs w:val="26"/>
+              </w:rPr>
+              <w:sym w:font="Wingdings 2" w:char="F052"/>
+            </w:r>
+            <w:proofErr w:type="spellStart"/>
+            <w:r>
+              <w:rPr>
+                <w:rFonts w:hint="eastAsia"/>
                 <w:sz w:val="18"/>
                 <w:szCs w:val="18"/>
               </w:rPr>
-              <w:t>SendToServer 함수 구현</w:t>
+              <w:t>SendToServer</w:t>
+            </w:r>
+            <w:proofErr w:type="spellEnd"/>
+            <w:r>
+              <w:rPr>
+                <w:rFonts w:hint="eastAsia"/>
+                <w:sz w:val="18"/>
+                <w:szCs w:val="18"/>
+              </w:rPr>
+              <w:t xml:space="preserve"> 함수 구현</w:t>
             </w:r>
           </w:p>
         </w:tc>
@@ -7572,6 +9368,16 @@
             <w:r>
               <w:rPr>
                 <w:rFonts w:hint="eastAsia"/>
+                <w:color w:val="0000FF"/>
+                <w:sz w:val="26"/>
+                <w:szCs w:val="26"/>
+              </w:rPr>
+              <w:sym w:font="Wingdings 2" w:char="F052"/>
+            </w:r>
+            <w:proofErr w:type="spellStart"/>
+            <w:r>
+              <w:rPr>
+                <w:rFonts w:hint="eastAsia"/>
                 <w:sz w:val="18"/>
                 <w:szCs w:val="18"/>
               </w:rPr>
@@ -7603,6 +9409,7 @@
               </w:rPr>
               <w:t>Client</w:t>
             </w:r>
+            <w:proofErr w:type="spellEnd"/>
           </w:p>
           <w:p>
             <w:pPr>
@@ -7640,6 +9447,15 @@
                 <w:szCs w:val="20"/>
               </w:rPr>
             </w:pPr>
+            <w:r>
+              <w:rPr>
+                <w:rFonts w:hint="eastAsia"/>
+                <w:color w:val="0000FF"/>
+                <w:sz w:val="26"/>
+                <w:szCs w:val="26"/>
+              </w:rPr>
+              <w:sym w:font="Wingdings 2" w:char="F052"/>
+            </w:r>
             <w:r>
               <w:rPr>
                 <w:sz w:val="20"/>
@@ -7797,11 +9613,22 @@
             <w:r>
               <w:rPr>
                 <w:rFonts w:hint="eastAsia"/>
+                <w:color w:val="0000FF"/>
+                <w:sz w:val="26"/>
+                <w:szCs w:val="26"/>
+              </w:rPr>
+              <w:sym w:font="Wingdings 2" w:char="F052"/>
+            </w:r>
+            <w:proofErr w:type="spellStart"/>
+            <w:r>
+              <w:rPr>
+                <w:rFonts w:hint="eastAsia"/>
                 <w:sz w:val="18"/>
                 <w:szCs w:val="18"/>
               </w:rPr>
               <w:t>SendAllClient</w:t>
             </w:r>
+            <w:proofErr w:type="spellEnd"/>
             <w:r>
               <w:rPr>
                 <w:rFonts w:hint="eastAsia"/>
@@ -7822,11 +9649,22 @@
             <w:r>
               <w:rPr>
                 <w:rFonts w:hint="eastAsia"/>
+                <w:color w:val="0000FF"/>
+                <w:sz w:val="26"/>
+                <w:szCs w:val="26"/>
+              </w:rPr>
+              <w:sym w:font="Wingdings 2" w:char="F052"/>
+            </w:r>
+            <w:proofErr w:type="spellStart"/>
+            <w:r>
+              <w:rPr>
+                <w:rFonts w:hint="eastAsia"/>
                 <w:sz w:val="18"/>
                 <w:szCs w:val="18"/>
               </w:rPr>
               <w:t>ReceiveFromServer</w:t>
             </w:r>
+            <w:proofErr w:type="spellEnd"/>
           </w:p>
           <w:p>
             <w:pPr>
@@ -7843,6 +9681,56 @@
                 <w:szCs w:val="18"/>
               </w:rPr>
               <w:t>함수 구현</w:t>
+            </w:r>
+          </w:p>
+          <w:p>
+            <w:pPr>
+              <w:jc w:val="center"/>
+              <w:rPr>
+                <w:rFonts w:hint="eastAsia"/>
+                <w:sz w:val="18"/>
+                <w:szCs w:val="18"/>
+              </w:rPr>
+            </w:pPr>
+            <w:proofErr w:type="spellStart"/>
+            <w:r>
+              <w:rPr>
+                <w:rFonts w:hint="eastAsia"/>
+                <w:sz w:val="18"/>
+                <w:szCs w:val="18"/>
+                <w:highlight w:val="yellow"/>
+              </w:rPr>
+              <w:t>SendAllClient</w:t>
+            </w:r>
+            <w:proofErr w:type="spellEnd"/>
+            <w:r>
+              <w:rPr>
+                <w:rFonts w:hint="eastAsia"/>
+                <w:sz w:val="18"/>
+                <w:szCs w:val="18"/>
+                <w:highlight w:val="yellow"/>
+              </w:rPr>
+              <w:t xml:space="preserve"> </w:t>
+            </w:r>
+            <w:proofErr w:type="spellStart"/>
+            <w:r>
+              <w:rPr>
+                <w:rFonts w:hint="eastAsia"/>
+                <w:sz w:val="18"/>
+                <w:szCs w:val="18"/>
+                <w:highlight w:val="yellow"/>
+              </w:rPr>
+              <w:t>ReceiveFromServer</w:t>
+            </w:r>
+            <w:proofErr w:type="spellEnd"/>
+            <w:r>
+              <w:rPr>
+                <w:rFonts w:hint="eastAsia"/>
+                <w:sz w:val="18"/>
+                <w:szCs w:val="18"/>
+                <w:highlight w:val="yellow"/>
+              </w:rPr>
+              <w:t xml:space="preserve"> 형식 정리 필요</w:t>
             </w:r>
           </w:p>
         </w:tc>
@@ -7859,13 +9747,23 @@
                 <w:szCs w:val="18"/>
               </w:rPr>
             </w:pPr>
+            <w:proofErr w:type="spellStart"/>
             <w:r>
               <w:rPr>
                 <w:rFonts w:hint="eastAsia"/>
                 <w:sz w:val="18"/>
                 <w:szCs w:val="18"/>
               </w:rPr>
-              <w:t>ReceiveFromServer 함수와</w:t>
+              <w:t>ReceiveFromServer</w:t>
+            </w:r>
+            <w:proofErr w:type="spellEnd"/>
+            <w:r>
+              <w:rPr>
+                <w:rFonts w:hint="eastAsia"/>
+                <w:sz w:val="18"/>
+                <w:szCs w:val="18"/>
+              </w:rPr>
+              <w:t xml:space="preserve"> 함수와</w:t>
             </w:r>
           </w:p>
           <w:p>
@@ -7902,10 +9800,37 @@
             <w:r>
               <w:rPr>
                 <w:rFonts w:hint="eastAsia"/>
+                <w:color w:val="0000FF"/>
+                <w:sz w:val="26"/>
+                <w:szCs w:val="26"/>
+              </w:rPr>
+              <w:sym w:font="Wingdings 2" w:char="F052"/>
+            </w:r>
+            <w:r>
+              <w:rPr>
+                <w:rFonts w:hint="eastAsia"/>
                 <w:sz w:val="18"/>
                 <w:szCs w:val="18"/>
               </w:rPr>
-              <w:t>서버 Update 함수 구현 시작</w:t>
+              <w:t xml:space="preserve">서버 </w:t>
+            </w:r>
+            <w:proofErr w:type="spellStart"/>
+            <w:r>
+              <w:rPr>
+                <w:rFonts w:hint="eastAsia"/>
+                <w:sz w:val="18"/>
+                <w:szCs w:val="18"/>
+              </w:rPr>
+              <w:t>Update</w:t>
+            </w:r>
+            <w:proofErr w:type="spellEnd"/>
+            <w:r>
+              <w:rPr>
+                <w:rFonts w:hint="eastAsia"/>
+                <w:sz w:val="18"/>
+                <w:szCs w:val="18"/>
+              </w:rPr>
+              <w:t xml:space="preserve"> 함수 구현 시작</w:t>
             </w:r>
           </w:p>
         </w:tc>
@@ -7978,10 +9903,55 @@
             <w:r>
               <w:rPr>
                 <w:rFonts w:hint="eastAsia"/>
+                <w:color w:val="0000FF"/>
+                <w:sz w:val="26"/>
+                <w:szCs w:val="26"/>
+              </w:rPr>
+              <w:sym w:font="Wingdings 2" w:char="F052"/>
+            </w:r>
+            <w:r>
+              <w:rPr>
+                <w:rFonts w:hint="eastAsia"/>
                 <w:sz w:val="18"/>
                 <w:szCs w:val="18"/>
               </w:rPr>
-              <w:t>서버 Update 함수 구현</w:t>
+              <w:t xml:space="preserve">서버 </w:t>
+            </w:r>
+            <w:proofErr w:type="spellStart"/>
+            <w:r>
+              <w:rPr>
+                <w:rFonts w:hint="eastAsia"/>
+                <w:sz w:val="18"/>
+                <w:szCs w:val="18"/>
+              </w:rPr>
+              <w:t>Update</w:t>
+            </w:r>
+            <w:proofErr w:type="spellEnd"/>
+            <w:r>
+              <w:rPr>
+                <w:rFonts w:hint="eastAsia"/>
+                <w:sz w:val="18"/>
+                <w:szCs w:val="18"/>
+              </w:rPr>
+              <w:t xml:space="preserve"> 함수 구현</w:t>
+            </w:r>
+          </w:p>
+          <w:p>
+            <w:pPr>
+              <w:jc w:val="center"/>
+              <w:rPr>
+                <w:rFonts w:hint="eastAsia"/>
+                <w:sz w:val="18"/>
+                <w:szCs w:val="18"/>
+              </w:rPr>
+            </w:pPr>
+            <w:r>
+              <w:rPr>
+                <w:rFonts w:hint="eastAsia"/>
+                <w:sz w:val="18"/>
+                <w:szCs w:val="18"/>
+              </w:rPr>
+              <w:t>충돌반영</w:t>
             </w:r>
           </w:p>
         </w:tc>
@@ -8315,13 +10285,23 @@
                 <w:szCs w:val="18"/>
               </w:rPr>
             </w:pPr>
+            <w:proofErr w:type="spellStart"/>
             <w:r>
               <w:rPr>
                 <w:rFonts w:hint="eastAsia"/>
                 <w:sz w:val="18"/>
                 <w:szCs w:val="18"/>
               </w:rPr>
-              <w:t>MissileInfoPacket 작성</w:t>
+              <w:t>MissileInfoPacket</w:t>
+            </w:r>
+            <w:proofErr w:type="spellEnd"/>
+            <w:r>
+              <w:rPr>
+                <w:rFonts w:hint="eastAsia"/>
+                <w:sz w:val="18"/>
+                <w:szCs w:val="18"/>
+              </w:rPr>
+              <w:t xml:space="preserve"> 작성</w:t>
             </w:r>
           </w:p>
         </w:tc>
@@ -8353,13 +10333,23 @@
                 <w:szCs w:val="18"/>
               </w:rPr>
             </w:pPr>
+            <w:proofErr w:type="spellStart"/>
             <w:r>
               <w:rPr>
                 <w:rFonts w:hint="eastAsia"/>
                 <w:sz w:val="18"/>
                 <w:szCs w:val="18"/>
               </w:rPr>
-              <w:t>ItemInfoPacket 작성</w:t>
+              <w:t>ItemInfoPacket</w:t>
+            </w:r>
+            <w:proofErr w:type="spellEnd"/>
+            <w:r>
+              <w:rPr>
+                <w:rFonts w:hint="eastAsia"/>
+                <w:sz w:val="18"/>
+                <w:szCs w:val="18"/>
+              </w:rPr>
+              <w:t xml:space="preserve"> 작성</w:t>
             </w:r>
           </w:p>
         </w:tc>
@@ -8421,13 +10411,23 @@
                 <w:szCs w:val="18"/>
               </w:rPr>
             </w:pPr>
+            <w:proofErr w:type="spellStart"/>
             <w:r>
               <w:rPr>
                 <w:rFonts w:hint="eastAsia"/>
                 <w:sz w:val="18"/>
                 <w:szCs w:val="18"/>
               </w:rPr>
-              <w:t>ReceiveFromServer 함수</w:t>
+              <w:t>ReceiveFromServer</w:t>
+            </w:r>
+            <w:proofErr w:type="spellEnd"/>
+            <w:r>
+              <w:rPr>
+                <w:rFonts w:hint="eastAsia"/>
+                <w:sz w:val="18"/>
+                <w:szCs w:val="18"/>
+              </w:rPr>
+              <w:t xml:space="preserve"> 함수</w:t>
             </w:r>
             <w:r>
               <w:rPr>
@@ -8446,13 +10446,41 @@
                 <w:szCs w:val="18"/>
               </w:rPr>
             </w:pPr>
+            <w:proofErr w:type="spellStart"/>
             <w:r>
               <w:rPr>
                 <w:rFonts w:hint="eastAsia"/>
                 <w:sz w:val="18"/>
                 <w:szCs w:val="18"/>
               </w:rPr>
-              <w:t>MissileInfoPacket, ItemInfoPacket 수신</w:t>
+              <w:t>MissileInfoPacket</w:t>
+            </w:r>
+            <w:proofErr w:type="spellEnd"/>
+            <w:r>
+              <w:rPr>
+                <w:rFonts w:hint="eastAsia"/>
+                <w:sz w:val="18"/>
+                <w:szCs w:val="18"/>
+              </w:rPr>
+              <w:t xml:space="preserve">, </w:t>
+            </w:r>
+            <w:proofErr w:type="spellStart"/>
+            <w:r>
+              <w:rPr>
+                <w:rFonts w:hint="eastAsia"/>
+                <w:sz w:val="18"/>
+                <w:szCs w:val="18"/>
+              </w:rPr>
+              <w:t>ItemInfoPacket</w:t>
+            </w:r>
+            <w:proofErr w:type="spellEnd"/>
+            <w:r>
+              <w:rPr>
+                <w:rFonts w:hint="eastAsia"/>
+                <w:sz w:val="18"/>
+                <w:szCs w:val="18"/>
+              </w:rPr>
+              <w:t xml:space="preserve"> 수신</w:t>
             </w:r>
             <w:r>
               <w:rPr>
@@ -8522,6 +10550,7 @@
                 <w:szCs w:val="18"/>
               </w:rPr>
             </w:pPr>
+            <w:proofErr w:type="spellStart"/>
             <w:r>
               <w:rPr>
                 <w:rFonts w:hint="eastAsia"/>
@@ -8538,6 +10567,7 @@
               </w:rPr>
               <w:t>Server와</w:t>
             </w:r>
+            <w:proofErr w:type="spellEnd"/>
           </w:p>
           <w:p>
             <w:pPr>
@@ -8547,13 +10577,23 @@
                 <w:szCs w:val="18"/>
               </w:rPr>
             </w:pPr>
+            <w:proofErr w:type="spellStart"/>
             <w:r>
               <w:rPr>
                 <w:rFonts w:hint="eastAsia"/>
                 <w:sz w:val="18"/>
                 <w:szCs w:val="18"/>
               </w:rPr>
-              <w:t>Update(클라이언트)의 동</w:t>
+              <w:t>Update</w:t>
+            </w:r>
+            <w:proofErr w:type="spellEnd"/>
+            <w:r>
+              <w:rPr>
+                <w:rFonts w:hint="eastAsia"/>
+                <w:sz w:val="18"/>
+                <w:szCs w:val="18"/>
+              </w:rPr>
+              <w:t>(클라이언트)의 동</w:t>
             </w:r>
             <w:r>
               <w:rPr>
@@ -8595,6 +10635,7 @@
                 <w:szCs w:val="18"/>
               </w:rPr>
             </w:pPr>
+            <w:proofErr w:type="spellStart"/>
             <w:r>
               <w:rPr>
                 <w:rFonts w:hint="eastAsia"/>
@@ -8611,6 +10652,7 @@
               </w:rPr>
               <w:t>와</w:t>
             </w:r>
+            <w:proofErr w:type="spellEnd"/>
           </w:p>
           <w:p>
             <w:pPr>
@@ -8620,6 +10662,7 @@
                 <w:szCs w:val="18"/>
               </w:rPr>
             </w:pPr>
+            <w:proofErr w:type="spellStart"/>
             <w:r>
               <w:rPr>
                 <w:rFonts w:hint="eastAsia"/>
@@ -8628,6 +10671,7 @@
               </w:rPr>
               <w:t>Update</w:t>
             </w:r>
+            <w:proofErr w:type="spellEnd"/>
             <w:r>
               <w:rPr>
                 <w:rFonts w:hint="eastAsia"/>
@@ -8787,7 +10831,25 @@
                 <w:sz w:val="18"/>
                 <w:szCs w:val="18"/>
               </w:rPr>
-              <w:t>서버 Update 함수</w:t>
+              <w:t xml:space="preserve">서버 </w:t>
+            </w:r>
+            <w:proofErr w:type="spellStart"/>
+            <w:r>
+              <w:rPr>
+                <w:rFonts w:hint="eastAsia"/>
+                <w:sz w:val="18"/>
+                <w:szCs w:val="18"/>
+              </w:rPr>
+              <w:t>Update</w:t>
+            </w:r>
+            <w:proofErr w:type="spellEnd"/>
+            <w:r>
+              <w:rPr>
+                <w:rFonts w:hint="eastAsia"/>
+                <w:sz w:val="18"/>
+                <w:szCs w:val="18"/>
+              </w:rPr>
+              <w:t xml:space="preserve"> 함수</w:t>
             </w:r>
           </w:p>
           <w:p>
@@ -8842,7 +10904,25 @@
                 <w:sz w:val="18"/>
                 <w:szCs w:val="18"/>
               </w:rPr>
-              <w:t>서버 Update 함수</w:t>
+              <w:t xml:space="preserve">서버 </w:t>
+            </w:r>
+            <w:proofErr w:type="spellStart"/>
+            <w:r>
+              <w:rPr>
+                <w:rFonts w:hint="eastAsia"/>
+                <w:sz w:val="18"/>
+                <w:szCs w:val="18"/>
+              </w:rPr>
+              <w:t>Update</w:t>
+            </w:r>
+            <w:proofErr w:type="spellEnd"/>
+            <w:r>
+              <w:rPr>
+                <w:rFonts w:hint="eastAsia"/>
+                <w:sz w:val="18"/>
+                <w:szCs w:val="18"/>
+              </w:rPr>
+              <w:t xml:space="preserve"> 함수</w:t>
             </w:r>
           </w:p>
           <w:p>
@@ -9040,13 +11120,23 @@
                 <w:szCs w:val="18"/>
               </w:rPr>
             </w:pPr>
+            <w:proofErr w:type="spellStart"/>
             <w:r>
               <w:rPr>
                 <w:rFonts w:hint="eastAsia"/>
                 <w:sz w:val="18"/>
                 <w:szCs w:val="18"/>
               </w:rPr>
-              <w:t>SendAllClient 함수</w:t>
+              <w:t>SendAllClient</w:t>
+            </w:r>
+            <w:proofErr w:type="spellEnd"/>
+            <w:r>
+              <w:rPr>
+                <w:rFonts w:hint="eastAsia"/>
+                <w:sz w:val="18"/>
+                <w:szCs w:val="18"/>
+              </w:rPr>
+              <w:t xml:space="preserve"> 함수</w:t>
             </w:r>
           </w:p>
           <w:p>

</xml_diff>

<commit_message>
Solved clients are moving same direction
Debugged clients are moving exactly same when only one client pushed button.
</commit_message>
<xml_diff>
--- a/넷겜플01반_1조_추진계획서_ver3.docx
+++ b/넷겜플01반_1조_추진계획서_ver3.docx
@@ -3218,7 +3218,7 @@
           <w:noProof/>
         </w:rPr>
         <w:pict w14:anchorId="4F49FD91">
-          <v:roundrect id="사각형: 둥근 모서리 45" o:spid="_x0000_s2053" style="position:absolute;margin-left:2549.15pt;margin-top:7.85pt;width:219pt;height:133.65pt;z-index:251719680;visibility:visible;mso-wrap-style:square;mso-wrap-distance-left:9pt;mso-wrap-distance-top:0;mso-wrap-distance-right:9pt;mso-wrap-distance-bottom:0;mso-position-horizontal:right;mso-position-horizontal-relative:margin;mso-position-vertical:absolute;mso-position-vertical-relative:text;mso-height-relative:margin;v-text-anchor:middle" arcsize="10923f" o:gfxdata="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" fillcolor="#cfe2f3" strokeweight="1.5pt">
+          <v:roundrect id="사각형: 둥근 모서리 45" o:spid="_x0000_s2053" style="position:absolute;margin-left:2884.75pt;margin-top:7.85pt;width:219pt;height:133.65pt;z-index:251719680;visibility:visible;mso-wrap-style:square;mso-wrap-distance-left:9pt;mso-wrap-distance-top:0;mso-wrap-distance-right:9pt;mso-wrap-distance-bottom:0;mso-position-horizontal:right;mso-position-horizontal-relative:margin;mso-position-vertical:absolute;mso-position-vertical-relative:text;mso-height-relative:margin;v-text-anchor:middle" arcsize="10923f" o:gfxdata="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" fillcolor="#cfe2f3" strokeweight="1.5pt">
             <v:stroke startarrowwidth="narrow" startarrowlength="short" endarrowwidth="narrow" endarrowlength="short"/>
             <v:textbox style="mso-next-textbox:#사각형: 둥근 모서리 45" inset="2.53958mm,2.53958mm,2.53958mm,2.53958mm">
               <w:txbxContent>
@@ -9482,6 +9482,15 @@
             <w:r>
               <w:rPr>
                 <w:rFonts w:hint="eastAsia"/>
+                <w:color w:val="0000FF"/>
+                <w:sz w:val="26"/>
+                <w:szCs w:val="26"/>
+              </w:rPr>
+              <w:sym w:font="Wingdings 2" w:char="F052"/>
+            </w:r>
+            <w:r>
+              <w:rPr>
+                <w:rFonts w:hint="eastAsia"/>
                 <w:sz w:val="18"/>
                 <w:szCs w:val="18"/>
               </w:rPr>
@@ -9581,6 +9590,15 @@
             </w:pPr>
             <w:r>
               <w:rPr>
+                <w:rFonts w:hint="eastAsia"/>
+                <w:color w:val="FF0000"/>
+                <w:sz w:val="26"/>
+                <w:szCs w:val="26"/>
+              </w:rPr>
+              <w:sym w:font="Wingdings 2" w:char="F052"/>
+            </w:r>
+            <w:r>
+              <w:rPr>
                 <w:sz w:val="20"/>
                 <w:szCs w:val="20"/>
               </w:rPr>
@@ -9755,6 +9773,15 @@
                 <w:szCs w:val="18"/>
               </w:rPr>
             </w:pPr>
+            <w:r>
+              <w:rPr>
+                <w:rFonts w:hint="eastAsia"/>
+                <w:color w:val="0000FF"/>
+                <w:sz w:val="26"/>
+                <w:szCs w:val="26"/>
+              </w:rPr>
+              <w:sym w:font="Wingdings 2" w:char="F052"/>
+            </w:r>
             <w:proofErr w:type="spellStart"/>
             <w:r>
               <w:rPr>
@@ -9782,6 +9809,15 @@
                 <w:szCs w:val="18"/>
               </w:rPr>
             </w:pPr>
+            <w:r>
+              <w:rPr>
+                <w:rFonts w:hint="eastAsia"/>
+                <w:color w:val="FF0000"/>
+                <w:sz w:val="26"/>
+                <w:szCs w:val="26"/>
+              </w:rPr>
+              <w:sym w:font="Wingdings 2" w:char="F052"/>
+            </w:r>
             <w:r>
               <w:rPr>
                 <w:rFonts w:hint="eastAsia"/>
@@ -9860,6 +9896,15 @@
                 <w:szCs w:val="20"/>
               </w:rPr>
             </w:pPr>
+            <w:r>
+              <w:rPr>
+                <w:rFonts w:hint="eastAsia"/>
+                <w:color w:val="FF0000"/>
+                <w:sz w:val="26"/>
+                <w:szCs w:val="26"/>
+              </w:rPr>
+              <w:sym w:font="Wingdings 2" w:char="F052"/>
+            </w:r>
             <w:r>
               <w:rPr>
                 <w:sz w:val="20"/>
@@ -9981,6 +10026,15 @@
                 <w:szCs w:val="20"/>
               </w:rPr>
             </w:pPr>
+            <w:r>
+              <w:rPr>
+                <w:rFonts w:hint="eastAsia"/>
+                <w:color w:val="FF0000"/>
+                <w:sz w:val="26"/>
+                <w:szCs w:val="26"/>
+              </w:rPr>
+              <w:sym w:font="Wingdings 2" w:char="F052"/>
+            </w:r>
             <w:r>
               <w:rPr>
                 <w:sz w:val="20"/>
@@ -10070,6 +10124,15 @@
             <w:r>
               <w:rPr>
                 <w:rFonts w:hint="eastAsia"/>
+                <w:color w:val="0000FF"/>
+                <w:sz w:val="26"/>
+                <w:szCs w:val="26"/>
+              </w:rPr>
+              <w:sym w:font="Wingdings 2" w:char="F052"/>
+            </w:r>
+            <w:r>
+              <w:rPr>
+                <w:rFonts w:hint="eastAsia"/>
                 <w:sz w:val="18"/>
                 <w:szCs w:val="18"/>
               </w:rPr>
@@ -10169,6 +10232,15 @@
             <w:r>
               <w:rPr>
                 <w:rFonts w:hint="eastAsia"/>
+                <w:color w:val="FF0000"/>
+                <w:sz w:val="26"/>
+                <w:szCs w:val="26"/>
+              </w:rPr>
+              <w:sym w:font="Wingdings 2" w:char="F052"/>
+            </w:r>
+            <w:r>
+              <w:rPr>
+                <w:rFonts w:hint="eastAsia"/>
                 <w:sz w:val="18"/>
                 <w:szCs w:val="18"/>
               </w:rPr>
@@ -10575,6 +10647,15 @@
                 <w:szCs w:val="18"/>
               </w:rPr>
             </w:pPr>
+            <w:r>
+              <w:rPr>
+                <w:rFonts w:hint="eastAsia"/>
+                <w:color w:val="0000FF"/>
+                <w:sz w:val="26"/>
+                <w:szCs w:val="26"/>
+              </w:rPr>
+              <w:sym w:font="Wingdings 2" w:char="F052"/>
+            </w:r>
             <w:proofErr w:type="spellStart"/>
             <w:r>
               <w:rPr>
@@ -10660,6 +10741,15 @@
                 <w:szCs w:val="18"/>
               </w:rPr>
             </w:pPr>
+            <w:r>
+              <w:rPr>
+                <w:rFonts w:hint="eastAsia"/>
+                <w:color w:val="0000FF"/>
+                <w:sz w:val="26"/>
+                <w:szCs w:val="26"/>
+              </w:rPr>
+              <w:sym w:font="Wingdings 2" w:char="F052"/>
+            </w:r>
             <w:proofErr w:type="spellStart"/>
             <w:r>
               <w:rPr>

</xml_diff>

<commit_message>
Try to catch bug
Fixed sending uninitialized packets
Problem comes from thread
Exception occurs when player connection status modified by thread during Sending Packets
</commit_message>
<xml_diff>
--- a/넷겜플01반_1조_추진계획서_ver3.docx
+++ b/넷겜플01반_1조_추진계획서_ver3.docx
@@ -3218,7 +3218,7 @@
           <w:noProof/>
         </w:rPr>
         <w:pict w14:anchorId="4F49FD91">
-          <v:roundrect id="사각형: 둥근 모서리 45" o:spid="_x0000_s2053" style="position:absolute;margin-left:2884.75pt;margin-top:7.85pt;width:219pt;height:133.65pt;z-index:251719680;visibility:visible;mso-wrap-style:square;mso-wrap-distance-left:9pt;mso-wrap-distance-top:0;mso-wrap-distance-right:9pt;mso-wrap-distance-bottom:0;mso-position-horizontal:right;mso-position-horizontal-relative:margin;mso-position-vertical:absolute;mso-position-vertical-relative:text;mso-height-relative:margin;v-text-anchor:middle" arcsize="10923f" o:gfxdata="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" fillcolor="#cfe2f3" strokeweight="1.5pt">
+          <v:roundrect id="사각형: 둥근 모서리 45" o:spid="_x0000_s2053" style="position:absolute;margin-left:3052.55pt;margin-top:7.85pt;width:219pt;height:133.65pt;z-index:251719680;visibility:visible;mso-wrap-style:square;mso-wrap-distance-left:9pt;mso-wrap-distance-top:0;mso-wrap-distance-right:9pt;mso-wrap-distance-bottom:0;mso-position-horizontal:right;mso-position-horizontal-relative:margin;mso-position-vertical:absolute;mso-position-vertical-relative:text;mso-height-relative:margin;v-text-anchor:middle" arcsize="10923f" o:gfxdata="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" fillcolor="#cfe2f3" strokeweight="1.5pt">
             <v:stroke startarrowwidth="narrow" startarrowlength="short" endarrowwidth="narrow" endarrowlength="short"/>
             <v:textbox style="mso-next-textbox:#사각형: 둥근 모서리 45" inset="2.53958mm,2.53958mm,2.53958mm,2.53958mm">
               <w:txbxContent>
@@ -9591,7 +9591,7 @@
             <w:r>
               <w:rPr>
                 <w:rFonts w:hint="eastAsia"/>
-                <w:color w:val="FF0000"/>
+                <w:color w:val="0000FF"/>
                 <w:sz w:val="26"/>
                 <w:szCs w:val="26"/>
               </w:rPr>
@@ -9812,7 +9812,7 @@
             <w:r>
               <w:rPr>
                 <w:rFonts w:hint="eastAsia"/>
-                <w:color w:val="FF0000"/>
+                <w:color w:val="0000FF"/>
                 <w:sz w:val="26"/>
                 <w:szCs w:val="26"/>
               </w:rPr>
@@ -9899,7 +9899,7 @@
             <w:r>
               <w:rPr>
                 <w:rFonts w:hint="eastAsia"/>
-                <w:color w:val="FF0000"/>
+                <w:color w:val="0000FF"/>
                 <w:sz w:val="26"/>
                 <w:szCs w:val="26"/>
               </w:rPr>
@@ -10029,7 +10029,7 @@
             <w:r>
               <w:rPr>
                 <w:rFonts w:hint="eastAsia"/>
-                <w:color w:val="FF0000"/>
+                <w:color w:val="0000FF"/>
                 <w:sz w:val="26"/>
                 <w:szCs w:val="26"/>
               </w:rPr>
@@ -10099,6 +10099,15 @@
             <w:r>
               <w:rPr>
                 <w:rFonts w:hint="eastAsia"/>
+                <w:color w:val="0000FF"/>
+                <w:sz w:val="26"/>
+                <w:szCs w:val="26"/>
+              </w:rPr>
+              <w:sym w:font="Wingdings 2" w:char="F052"/>
+            </w:r>
+            <w:r>
+              <w:rPr>
+                <w:rFonts w:hint="eastAsia"/>
                 <w:sz w:val="20"/>
                 <w:szCs w:val="20"/>
               </w:rPr>
@@ -10159,6 +10168,15 @@
                 <w:szCs w:val="20"/>
               </w:rPr>
             </w:pPr>
+            <w:r>
+              <w:rPr>
+                <w:rFonts w:hint="eastAsia"/>
+                <w:color w:val="0000FF"/>
+                <w:sz w:val="26"/>
+                <w:szCs w:val="26"/>
+              </w:rPr>
+              <w:sym w:font="Wingdings 2" w:char="F052"/>
+            </w:r>
             <w:r>
               <w:rPr>
                 <w:rFonts w:hint="eastAsia"/>
@@ -10208,6 +10226,15 @@
             <w:r>
               <w:rPr>
                 <w:rFonts w:hint="eastAsia"/>
+                <w:color w:val="0000FF"/>
+                <w:sz w:val="26"/>
+                <w:szCs w:val="26"/>
+              </w:rPr>
+              <w:sym w:font="Wingdings 2" w:char="F052"/>
+            </w:r>
+            <w:r>
+              <w:rPr>
+                <w:rFonts w:hint="eastAsia"/>
                 <w:sz w:val="20"/>
                 <w:szCs w:val="20"/>
               </w:rPr>
@@ -10232,7 +10259,7 @@
             <w:r>
               <w:rPr>
                 <w:rFonts w:hint="eastAsia"/>
-                <w:color w:val="FF0000"/>
+                <w:color w:val="0000FF"/>
                 <w:sz w:val="26"/>
                 <w:szCs w:val="26"/>
               </w:rPr>
@@ -10344,6 +10371,15 @@
             <w:r>
               <w:rPr>
                 <w:rFonts w:hint="eastAsia"/>
+                <w:color w:val="0000FF"/>
+                <w:sz w:val="26"/>
+                <w:szCs w:val="26"/>
+              </w:rPr>
+              <w:sym w:font="Wingdings 2" w:char="F052"/>
+            </w:r>
+            <w:r>
+              <w:rPr>
+                <w:rFonts w:hint="eastAsia"/>
                 <w:sz w:val="20"/>
                 <w:szCs w:val="20"/>
               </w:rPr>
@@ -10472,6 +10508,15 @@
             <w:r>
               <w:rPr>
                 <w:rFonts w:hint="eastAsia"/>
+                <w:color w:val="0000FF"/>
+                <w:sz w:val="26"/>
+                <w:szCs w:val="26"/>
+              </w:rPr>
+              <w:sym w:font="Wingdings 2" w:char="F052"/>
+            </w:r>
+            <w:r>
+              <w:rPr>
+                <w:rFonts w:hint="eastAsia"/>
                 <w:sz w:val="20"/>
                 <w:szCs w:val="20"/>
               </w:rPr>
@@ -10508,6 +10553,15 @@
                 <w:szCs w:val="18"/>
               </w:rPr>
             </w:pPr>
+            <w:r>
+              <w:rPr>
+                <w:rFonts w:hint="eastAsia"/>
+                <w:color w:val="0000FF"/>
+                <w:sz w:val="26"/>
+                <w:szCs w:val="26"/>
+              </w:rPr>
+              <w:sym w:font="Wingdings 2" w:char="F052"/>
+            </w:r>
             <w:proofErr w:type="spellStart"/>
             <w:r>
               <w:rPr>
@@ -10679,6 +10733,7 @@
             <w:pPr>
               <w:jc w:val="center"/>
               <w:rPr>
+                <w:strike/>
                 <w:sz w:val="18"/>
                 <w:szCs w:val="18"/>
               </w:rPr>
@@ -10687,6 +10742,7 @@
             <w:r>
               <w:rPr>
                 <w:rFonts w:hint="eastAsia"/>
+                <w:strike/>
                 <w:sz w:val="18"/>
                 <w:szCs w:val="18"/>
               </w:rPr>
@@ -10696,6 +10752,7 @@
             <w:r>
               <w:rPr>
                 <w:rFonts w:hint="eastAsia"/>
+                <w:strike/>
                 <w:sz w:val="18"/>
                 <w:szCs w:val="18"/>
               </w:rPr>
@@ -10704,6 +10761,7 @@
             <w:r>
               <w:rPr>
                 <w:rFonts w:hint="eastAsia"/>
+                <w:strike/>
                 <w:sz w:val="18"/>
                 <w:szCs w:val="18"/>
               </w:rPr>
@@ -10757,11 +10815,37 @@
                 <w:sz w:val="18"/>
                 <w:szCs w:val="18"/>
               </w:rPr>
-              <w:t>ReceiveAllClient</w:t>
-            </w:r>
-            <w:r>
-              <w:rPr>
-                <w:rFonts w:hint="eastAsia"/>
+              <w:t>Receive</w:t>
+            </w:r>
+            <w:r>
+              <w:rPr>
+                <w:rFonts w:hint="eastAsia"/>
+                <w:strike/>
+                <w:sz w:val="18"/>
+                <w:szCs w:val="18"/>
+              </w:rPr>
+              <w:t>All</w:t>
+            </w:r>
+            <w:r>
+              <w:rPr>
+                <w:rFonts w:hint="eastAsia"/>
+                <w:sz w:val="18"/>
+                <w:szCs w:val="18"/>
+              </w:rPr>
+              <w:t>From</w:t>
+            </w:r>
+            <w:r>
+              <w:rPr>
+                <w:rFonts w:hint="eastAsia"/>
+                <w:sz w:val="18"/>
+                <w:szCs w:val="18"/>
+              </w:rPr>
+              <w:t>Client</w:t>
+            </w:r>
+            <w:r>
+              <w:rPr>
+                <w:rFonts w:hint="eastAsia"/>
+                <w:strike/>
                 <w:sz w:val="18"/>
                 <w:szCs w:val="18"/>
               </w:rPr>
@@ -10778,9 +10862,11 @@
               </w:rPr>
             </w:pPr>
             <w:proofErr w:type="spellStart"/>
-            <w:r>
-              <w:rPr>
-                <w:rFonts w:hint="eastAsia"/>
+            <w:proofErr w:type="gramStart"/>
+            <w:r>
+              <w:rPr>
+                <w:rFonts w:hint="eastAsia"/>
+                <w:strike/>
                 <w:sz w:val="18"/>
                 <w:szCs w:val="18"/>
               </w:rPr>
@@ -10790,10 +10876,54 @@
             <w:r>
               <w:rPr>
                 <w:rFonts w:hint="eastAsia"/>
+                <w:strike/>
                 <w:sz w:val="18"/>
                 <w:szCs w:val="18"/>
               </w:rPr>
-              <w:t>(서버)의 동기화</w:t>
+              <w:t>(서버)의</w:t>
+            </w:r>
+            <w:r>
+              <w:rPr>
+                <w:rFonts w:hint="eastAsia"/>
+                <w:sz w:val="18"/>
+                <w:szCs w:val="18"/>
+              </w:rPr>
+              <w:t xml:space="preserve"> </w:t>
+            </w:r>
+            <w:proofErr w:type="spellStart"/>
+            <w:r>
+              <w:rPr>
+                <w:rFonts w:hint="eastAsia"/>
+                <w:sz w:val="18"/>
+                <w:szCs w:val="18"/>
+              </w:rPr>
+              <w:t>끼리</w:t>
+            </w:r>
+            <w:r>
+              <w:rPr>
+                <w:rFonts w:hint="eastAsia"/>
+                <w:sz w:val="18"/>
+                <w:szCs w:val="18"/>
+              </w:rPr>
+              <w:t>의</w:t>
+            </w:r>
+            <w:proofErr w:type="spellEnd"/>
+            <w:proofErr w:type="gramEnd"/>
+            <w:r>
+              <w:rPr>
+                <w:rFonts w:hint="eastAsia"/>
+                <w:sz w:val="18"/>
+                <w:szCs w:val="18"/>
+              </w:rPr>
+              <w:t xml:space="preserve"> </w:t>
+            </w:r>
+            <w:r>
+              <w:rPr>
+                <w:rFonts w:hint="eastAsia"/>
+                <w:sz w:val="18"/>
+                <w:szCs w:val="18"/>
+              </w:rPr>
+              <w:t>동기화</w:t>
             </w:r>
           </w:p>
         </w:tc>
@@ -10855,6 +10985,15 @@
                 <w:szCs w:val="18"/>
               </w:rPr>
             </w:pPr>
+            <w:r>
+              <w:rPr>
+                <w:rFonts w:hint="eastAsia"/>
+                <w:color w:val="0000FF"/>
+                <w:sz w:val="26"/>
+                <w:szCs w:val="26"/>
+              </w:rPr>
+              <w:sym w:font="Wingdings 2" w:char="F052"/>
+            </w:r>
             <w:r>
               <w:rPr>
                 <w:rFonts w:hint="eastAsia"/>
@@ -10943,6 +11082,15 @@
             <w:r>
               <w:rPr>
                 <w:rFonts w:hint="eastAsia"/>
+                <w:color w:val="0000FF"/>
+                <w:sz w:val="26"/>
+                <w:szCs w:val="26"/>
+              </w:rPr>
+              <w:sym w:font="Wingdings 2" w:char="F052"/>
+            </w:r>
+            <w:r>
+              <w:rPr>
+                <w:rFonts w:hint="eastAsia"/>
                 <w:sz w:val="18"/>
                 <w:szCs w:val="18"/>
               </w:rPr>
@@ -11013,6 +11161,15 @@
                 <w:szCs w:val="18"/>
               </w:rPr>
             </w:pPr>
+            <w:r>
+              <w:rPr>
+                <w:rFonts w:hint="eastAsia"/>
+                <w:color w:val="0000FF"/>
+                <w:sz w:val="26"/>
+                <w:szCs w:val="26"/>
+              </w:rPr>
+              <w:sym w:font="Wingdings 2" w:char="F052"/>
+            </w:r>
             <w:r>
               <w:rPr>
                 <w:rFonts w:hint="eastAsia"/>

</xml_diff>